<commit_message>
Agregado ejercicio 11 y corregido el formato del documento
</commit_message>
<xml_diff>
--- a/Ejercicio_2/Ejercicio_2.docx
+++ b/Ejercicio_2/Ejercicio_2.docx
@@ -2,29 +2,6 @@
 <file path=word/document.xml><?xml version="1.0" encoding="utf-8"?>
 <w:document xmlns:wpc="http://schemas.microsoft.com/office/word/2010/wordprocessingCanvas" xmlns:mc="http://schemas.openxmlformats.org/markup-compatibility/2006" xmlns:o="urn:schemas-microsoft-com:office:office" xmlns:r="http://schemas.openxmlformats.org/officeDocument/2006/relationships" xmlns:m="http://schemas.openxmlformats.org/officeDocument/2006/math" xmlns:v="urn:schemas-microsoft-com:vml" xmlns:wp14="http://schemas.microsoft.com/office/word/2010/wordprocessingDrawing" xmlns:wp="http://schemas.openxmlformats.org/drawingml/2006/wordprocessingDrawing" xmlns:w10="urn:schemas-microsoft-com:office:word" xmlns:w="http://schemas.openxmlformats.org/wordprocessingml/2006/main" xmlns:w14="http://schemas.microsoft.com/office/word/2010/wordml" xmlns:w15="http://schemas.microsoft.com/office/word/2012/wordml" xmlns:wpg="http://schemas.microsoft.com/office/word/2010/wordprocessingGroup" xmlns:wpi="http://schemas.microsoft.com/office/word/2010/wordprocessingInk" xmlns:wne="http://schemas.microsoft.com/office/word/2006/wordml" xmlns:wps="http://schemas.microsoft.com/office/word/2010/wordprocessingShape" mc:Ignorable="w14 w15 wp14">
   <w:body>
-    <w:p>
-      <w:pPr>
-        <w:spacing w:line="240" w:lineRule="auto"/>
-        <w:rPr>
-          <w:b/>
-          <w:u w:val="single"/>
-        </w:rPr>
-      </w:pPr>
-      <w:r>
-        <w:rPr>
-          <w:b/>
-          <w:u w:val="single"/>
-        </w:rPr>
-        <w:t xml:space="preserve">Ejercicio </w:t>
-      </w:r>
-      <w:r>
-        <w:rPr>
-          <w:b/>
-          <w:u w:val="single"/>
-        </w:rPr>
-        <w:t>2</w:t>
-      </w:r>
-    </w:p>
     <w:tbl>
       <w:tblPr>
         <w:tblStyle w:val="Tablanormal1"/>
@@ -46,7 +23,7 @@
         <w:tc>
           <w:tcPr>
             <w:cnfStyle w:val="001000000000" w:firstRow="0" w:lastRow="0" w:firstColumn="1" w:lastColumn="0" w:oddVBand="0" w:evenVBand="0" w:oddHBand="0" w:evenHBand="0" w:firstRowFirstColumn="0" w:firstRowLastColumn="0" w:lastRowFirstColumn="0" w:lastRowLastColumn="0"/>
-            <w:tcW w:w="3284" w:type="dxa"/>
+            <w:tcW w:w="3178" w:type="dxa"/>
             <w:hideMark/>
           </w:tcPr>
           <w:p>
@@ -73,7 +50,7 @@
         </w:tc>
         <w:tc>
           <w:tcPr>
-            <w:tcW w:w="1418" w:type="dxa"/>
+            <w:tcW w:w="1400" w:type="dxa"/>
             <w:vAlign w:val="center"/>
             <w:hideMark/>
           </w:tcPr>
@@ -103,7 +80,7 @@
         </w:tc>
         <w:tc>
           <w:tcPr>
-            <w:tcW w:w="1418" w:type="dxa"/>
+            <w:tcW w:w="1400" w:type="dxa"/>
             <w:vAlign w:val="center"/>
             <w:hideMark/>
           </w:tcPr>
@@ -133,7 +110,7 @@
         </w:tc>
         <w:tc>
           <w:tcPr>
-            <w:tcW w:w="1418" w:type="dxa"/>
+            <w:tcW w:w="1569" w:type="dxa"/>
             <w:vAlign w:val="center"/>
             <w:hideMark/>
           </w:tcPr>
@@ -163,7 +140,7 @@
         </w:tc>
         <w:tc>
           <w:tcPr>
-            <w:tcW w:w="1726" w:type="dxa"/>
+            <w:tcW w:w="1717" w:type="dxa"/>
             <w:vAlign w:val="center"/>
             <w:hideMark/>
           </w:tcPr>
@@ -200,7 +177,7 @@
         <w:tc>
           <w:tcPr>
             <w:cnfStyle w:val="001000000000" w:firstRow="0" w:lastRow="0" w:firstColumn="1" w:lastColumn="0" w:oddVBand="0" w:evenVBand="0" w:oddHBand="0" w:evenHBand="0" w:firstRowFirstColumn="0" w:firstRowLastColumn="0" w:lastRowFirstColumn="0" w:lastRowLastColumn="0"/>
-            <w:tcW w:w="3284" w:type="dxa"/>
+            <w:tcW w:w="3178" w:type="dxa"/>
             <w:vAlign w:val="center"/>
             <w:hideMark/>
           </w:tcPr>
@@ -228,7 +205,7 @@
         </w:tc>
         <w:tc>
           <w:tcPr>
-            <w:tcW w:w="1418" w:type="dxa"/>
+            <w:tcW w:w="1400" w:type="dxa"/>
             <w:vAlign w:val="center"/>
             <w:hideMark/>
           </w:tcPr>
@@ -246,7 +223,7 @@
         </w:tc>
         <w:tc>
           <w:tcPr>
-            <w:tcW w:w="1418" w:type="dxa"/>
+            <w:tcW w:w="1400" w:type="dxa"/>
             <w:vAlign w:val="center"/>
             <w:hideMark/>
           </w:tcPr>
@@ -264,7 +241,7 @@
         </w:tc>
         <w:tc>
           <w:tcPr>
-            <w:tcW w:w="1418" w:type="dxa"/>
+            <w:tcW w:w="1569" w:type="dxa"/>
             <w:vAlign w:val="center"/>
             <w:hideMark/>
           </w:tcPr>
@@ -285,7 +262,7 @@
         </w:tc>
         <w:tc>
           <w:tcPr>
-            <w:tcW w:w="1726" w:type="dxa"/>
+            <w:tcW w:w="1717" w:type="dxa"/>
             <w:vAlign w:val="center"/>
             <w:hideMark/>
           </w:tcPr>
@@ -312,7 +289,7 @@
         <w:tc>
           <w:tcPr>
             <w:cnfStyle w:val="001000000000" w:firstRow="0" w:lastRow="0" w:firstColumn="1" w:lastColumn="0" w:oddVBand="0" w:evenVBand="0" w:oddHBand="0" w:evenHBand="0" w:firstRowFirstColumn="0" w:firstRowLastColumn="0" w:lastRowFirstColumn="0" w:lastRowLastColumn="0"/>
-            <w:tcW w:w="3284" w:type="dxa"/>
+            <w:tcW w:w="3178" w:type="dxa"/>
             <w:vAlign w:val="center"/>
             <w:hideMark/>
           </w:tcPr>
@@ -352,7 +329,7 @@
         </w:tc>
         <w:tc>
           <w:tcPr>
-            <w:tcW w:w="1418" w:type="dxa"/>
+            <w:tcW w:w="1400" w:type="dxa"/>
             <w:vAlign w:val="center"/>
             <w:hideMark/>
           </w:tcPr>
@@ -370,7 +347,7 @@
         </w:tc>
         <w:tc>
           <w:tcPr>
-            <w:tcW w:w="1418" w:type="dxa"/>
+            <w:tcW w:w="1400" w:type="dxa"/>
             <w:vAlign w:val="center"/>
             <w:hideMark/>
           </w:tcPr>
@@ -388,7 +365,7 @@
         </w:tc>
         <w:tc>
           <w:tcPr>
-            <w:tcW w:w="1418" w:type="dxa"/>
+            <w:tcW w:w="1569" w:type="dxa"/>
             <w:vAlign w:val="center"/>
             <w:hideMark/>
           </w:tcPr>
@@ -414,7 +391,7 @@
         </w:tc>
         <w:tc>
           <w:tcPr>
-            <w:tcW w:w="1726" w:type="dxa"/>
+            <w:tcW w:w="1717" w:type="dxa"/>
             <w:vAlign w:val="center"/>
             <w:hideMark/>
           </w:tcPr>
@@ -447,7 +424,7 @@
         <w:tc>
           <w:tcPr>
             <w:cnfStyle w:val="001000000000" w:firstRow="0" w:lastRow="0" w:firstColumn="1" w:lastColumn="0" w:oddVBand="0" w:evenVBand="0" w:oddHBand="0" w:evenHBand="0" w:firstRowFirstColumn="0" w:firstRowLastColumn="0" w:lastRowFirstColumn="0" w:lastRowLastColumn="0"/>
-            <w:tcW w:w="3284" w:type="dxa"/>
+            <w:tcW w:w="3178" w:type="dxa"/>
             <w:vAlign w:val="center"/>
             <w:hideMark/>
           </w:tcPr>
@@ -497,7 +474,7 @@
         </w:tc>
         <w:tc>
           <w:tcPr>
-            <w:tcW w:w="1418" w:type="dxa"/>
+            <w:tcW w:w="1400" w:type="dxa"/>
             <w:vAlign w:val="center"/>
             <w:hideMark/>
           </w:tcPr>
@@ -515,7 +492,7 @@
         </w:tc>
         <w:tc>
           <w:tcPr>
-            <w:tcW w:w="1418" w:type="dxa"/>
+            <w:tcW w:w="1400" w:type="dxa"/>
             <w:vAlign w:val="center"/>
             <w:hideMark/>
           </w:tcPr>
@@ -533,7 +510,7 @@
         </w:tc>
         <w:tc>
           <w:tcPr>
-            <w:tcW w:w="1418" w:type="dxa"/>
+            <w:tcW w:w="1569" w:type="dxa"/>
             <w:vAlign w:val="center"/>
             <w:hideMark/>
           </w:tcPr>
@@ -559,7 +536,7 @@
         </w:tc>
         <w:tc>
           <w:tcPr>
-            <w:tcW w:w="1726" w:type="dxa"/>
+            <w:tcW w:w="1717" w:type="dxa"/>
             <w:vAlign w:val="center"/>
             <w:hideMark/>
           </w:tcPr>
@@ -591,7 +568,7 @@
         <w:tc>
           <w:tcPr>
             <w:cnfStyle w:val="001000000000" w:firstRow="0" w:lastRow="0" w:firstColumn="1" w:lastColumn="0" w:oddVBand="0" w:evenVBand="0" w:oddHBand="0" w:evenHBand="0" w:firstRowFirstColumn="0" w:firstRowLastColumn="0" w:lastRowFirstColumn="0" w:lastRowLastColumn="0"/>
-            <w:tcW w:w="3284" w:type="dxa"/>
+            <w:tcW w:w="3178" w:type="dxa"/>
             <w:vAlign w:val="center"/>
             <w:hideMark/>
           </w:tcPr>
@@ -653,7 +630,7 @@
         </w:tc>
         <w:tc>
           <w:tcPr>
-            <w:tcW w:w="1418" w:type="dxa"/>
+            <w:tcW w:w="1400" w:type="dxa"/>
             <w:vAlign w:val="center"/>
             <w:hideMark/>
           </w:tcPr>
@@ -671,7 +648,7 @@
         </w:tc>
         <w:tc>
           <w:tcPr>
-            <w:tcW w:w="1418" w:type="dxa"/>
+            <w:tcW w:w="1400" w:type="dxa"/>
             <w:vAlign w:val="center"/>
             <w:hideMark/>
           </w:tcPr>
@@ -689,7 +666,7 @@
         </w:tc>
         <w:tc>
           <w:tcPr>
-            <w:tcW w:w="1418" w:type="dxa"/>
+            <w:tcW w:w="1569" w:type="dxa"/>
             <w:vAlign w:val="center"/>
             <w:hideMark/>
           </w:tcPr>
@@ -715,7 +692,7 @@
         </w:tc>
         <w:tc>
           <w:tcPr>
-            <w:tcW w:w="1726" w:type="dxa"/>
+            <w:tcW w:w="1717" w:type="dxa"/>
             <w:vAlign w:val="center"/>
             <w:hideMark/>
           </w:tcPr>
@@ -748,7 +725,7 @@
         <w:tc>
           <w:tcPr>
             <w:cnfStyle w:val="001000000000" w:firstRow="0" w:lastRow="0" w:firstColumn="1" w:lastColumn="0" w:oddVBand="0" w:evenVBand="0" w:oddHBand="0" w:evenHBand="0" w:firstRowFirstColumn="0" w:firstRowLastColumn="0" w:lastRowFirstColumn="0" w:lastRowLastColumn="0"/>
-            <w:tcW w:w="3284" w:type="dxa"/>
+            <w:tcW w:w="3178" w:type="dxa"/>
             <w:vAlign w:val="center"/>
             <w:hideMark/>
           </w:tcPr>
@@ -810,7 +787,7 @@
         </w:tc>
         <w:tc>
           <w:tcPr>
-            <w:tcW w:w="1418" w:type="dxa"/>
+            <w:tcW w:w="1400" w:type="dxa"/>
             <w:vAlign w:val="center"/>
             <w:hideMark/>
           </w:tcPr>
@@ -828,7 +805,7 @@
         </w:tc>
         <w:tc>
           <w:tcPr>
-            <w:tcW w:w="1418" w:type="dxa"/>
+            <w:tcW w:w="1400" w:type="dxa"/>
             <w:vAlign w:val="center"/>
             <w:hideMark/>
           </w:tcPr>
@@ -846,7 +823,7 @@
         </w:tc>
         <w:tc>
           <w:tcPr>
-            <w:tcW w:w="1418" w:type="dxa"/>
+            <w:tcW w:w="1569" w:type="dxa"/>
             <w:vAlign w:val="center"/>
             <w:hideMark/>
           </w:tcPr>
@@ -872,7 +849,7 @@
         </w:tc>
         <w:tc>
           <w:tcPr>
-            <w:tcW w:w="1726" w:type="dxa"/>
+            <w:tcW w:w="1717" w:type="dxa"/>
             <w:vAlign w:val="center"/>
             <w:hideMark/>
           </w:tcPr>
@@ -915,7 +892,7 @@
         <w:tc>
           <w:tcPr>
             <w:cnfStyle w:val="001000000000" w:firstRow="0" w:lastRow="0" w:firstColumn="1" w:lastColumn="0" w:oddVBand="0" w:evenVBand="0" w:oddHBand="0" w:evenHBand="0" w:firstRowFirstColumn="0" w:firstRowLastColumn="0" w:lastRowFirstColumn="0" w:lastRowLastColumn="0"/>
-            <w:tcW w:w="3284" w:type="dxa"/>
+            <w:tcW w:w="3178" w:type="dxa"/>
             <w:vAlign w:val="center"/>
             <w:hideMark/>
           </w:tcPr>
@@ -977,7 +954,7 @@
         </w:tc>
         <w:tc>
           <w:tcPr>
-            <w:tcW w:w="1418" w:type="dxa"/>
+            <w:tcW w:w="1400" w:type="dxa"/>
             <w:vAlign w:val="center"/>
             <w:hideMark/>
           </w:tcPr>
@@ -995,7 +972,7 @@
         </w:tc>
         <w:tc>
           <w:tcPr>
-            <w:tcW w:w="1418" w:type="dxa"/>
+            <w:tcW w:w="1400" w:type="dxa"/>
             <w:vAlign w:val="center"/>
             <w:hideMark/>
           </w:tcPr>
@@ -1013,7 +990,7 @@
         </w:tc>
         <w:tc>
           <w:tcPr>
-            <w:tcW w:w="1418" w:type="dxa"/>
+            <w:tcW w:w="1569" w:type="dxa"/>
             <w:vAlign w:val="center"/>
             <w:hideMark/>
           </w:tcPr>
@@ -1039,7 +1016,7 @@
         </w:tc>
         <w:tc>
           <w:tcPr>
-            <w:tcW w:w="1726" w:type="dxa"/>
+            <w:tcW w:w="1717" w:type="dxa"/>
             <w:vAlign w:val="center"/>
             <w:hideMark/>
           </w:tcPr>
@@ -1072,7 +1049,7 @@
         <w:tc>
           <w:tcPr>
             <w:cnfStyle w:val="001000000000" w:firstRow="0" w:lastRow="0" w:firstColumn="1" w:lastColumn="0" w:oddVBand="0" w:evenVBand="0" w:oddHBand="0" w:evenHBand="0" w:firstRowFirstColumn="0" w:firstRowLastColumn="0" w:lastRowFirstColumn="0" w:lastRowLastColumn="0"/>
-            <w:tcW w:w="3284" w:type="dxa"/>
+            <w:tcW w:w="3178" w:type="dxa"/>
             <w:vAlign w:val="center"/>
             <w:hideMark/>
           </w:tcPr>
@@ -1100,7 +1077,7 @@
         </w:tc>
         <w:tc>
           <w:tcPr>
-            <w:tcW w:w="1418" w:type="dxa"/>
+            <w:tcW w:w="1400" w:type="dxa"/>
             <w:vAlign w:val="center"/>
             <w:hideMark/>
           </w:tcPr>
@@ -1118,7 +1095,7 @@
         </w:tc>
         <w:tc>
           <w:tcPr>
-            <w:tcW w:w="1418" w:type="dxa"/>
+            <w:tcW w:w="1400" w:type="dxa"/>
             <w:vAlign w:val="center"/>
             <w:hideMark/>
           </w:tcPr>
@@ -1136,7 +1113,7 @@
         </w:tc>
         <w:tc>
           <w:tcPr>
-            <w:tcW w:w="1418" w:type="dxa"/>
+            <w:tcW w:w="1569" w:type="dxa"/>
             <w:vAlign w:val="center"/>
             <w:hideMark/>
           </w:tcPr>
@@ -1162,7 +1139,7 @@
         </w:tc>
         <w:tc>
           <w:tcPr>
-            <w:tcW w:w="1726" w:type="dxa"/>
+            <w:tcW w:w="1717" w:type="dxa"/>
             <w:vAlign w:val="center"/>
             <w:hideMark/>
           </w:tcPr>
@@ -1194,7 +1171,7 @@
         <w:tc>
           <w:tcPr>
             <w:cnfStyle w:val="001000000000" w:firstRow="0" w:lastRow="0" w:firstColumn="1" w:lastColumn="0" w:oddVBand="0" w:evenVBand="0" w:oddHBand="0" w:evenHBand="0" w:firstRowFirstColumn="0" w:firstRowLastColumn="0" w:lastRowFirstColumn="0" w:lastRowLastColumn="0"/>
-            <w:tcW w:w="3284" w:type="dxa"/>
+            <w:tcW w:w="3178" w:type="dxa"/>
             <w:vAlign w:val="center"/>
             <w:hideMark/>
           </w:tcPr>
@@ -1222,7 +1199,7 @@
         </w:tc>
         <w:tc>
           <w:tcPr>
-            <w:tcW w:w="1418" w:type="dxa"/>
+            <w:tcW w:w="1400" w:type="dxa"/>
             <w:vAlign w:val="center"/>
             <w:hideMark/>
           </w:tcPr>
@@ -1240,7 +1217,7 @@
         </w:tc>
         <w:tc>
           <w:tcPr>
-            <w:tcW w:w="1418" w:type="dxa"/>
+            <w:tcW w:w="1400" w:type="dxa"/>
             <w:vAlign w:val="center"/>
             <w:hideMark/>
           </w:tcPr>
@@ -1258,7 +1235,7 @@
         </w:tc>
         <w:tc>
           <w:tcPr>
-            <w:tcW w:w="1418" w:type="dxa"/>
+            <w:tcW w:w="1569" w:type="dxa"/>
             <w:vAlign w:val="center"/>
             <w:hideMark/>
           </w:tcPr>
@@ -1284,7 +1261,7 @@
         </w:tc>
         <w:tc>
           <w:tcPr>
-            <w:tcW w:w="1726" w:type="dxa"/>
+            <w:tcW w:w="1717" w:type="dxa"/>
             <w:vAlign w:val="center"/>
             <w:hideMark/>
           </w:tcPr>
@@ -1317,7 +1294,7 @@
         <w:tc>
           <w:tcPr>
             <w:cnfStyle w:val="001000000000" w:firstRow="0" w:lastRow="0" w:firstColumn="1" w:lastColumn="0" w:oddVBand="0" w:evenVBand="0" w:oddHBand="0" w:evenHBand="0" w:firstRowFirstColumn="0" w:firstRowLastColumn="0" w:lastRowFirstColumn="0" w:lastRowLastColumn="0"/>
-            <w:tcW w:w="3284" w:type="dxa"/>
+            <w:tcW w:w="3178" w:type="dxa"/>
             <w:vAlign w:val="center"/>
             <w:hideMark/>
           </w:tcPr>
@@ -1345,7 +1322,7 @@
         </w:tc>
         <w:tc>
           <w:tcPr>
-            <w:tcW w:w="1418" w:type="dxa"/>
+            <w:tcW w:w="1400" w:type="dxa"/>
             <w:vAlign w:val="center"/>
             <w:hideMark/>
           </w:tcPr>
@@ -1363,7 +1340,7 @@
         </w:tc>
         <w:tc>
           <w:tcPr>
-            <w:tcW w:w="1418" w:type="dxa"/>
+            <w:tcW w:w="1400" w:type="dxa"/>
             <w:vAlign w:val="center"/>
             <w:hideMark/>
           </w:tcPr>
@@ -1381,7 +1358,7 @@
         </w:tc>
         <w:tc>
           <w:tcPr>
-            <w:tcW w:w="1418" w:type="dxa"/>
+            <w:tcW w:w="1569" w:type="dxa"/>
             <w:vAlign w:val="center"/>
             <w:hideMark/>
           </w:tcPr>
@@ -1407,7 +1384,7 @@
         </w:tc>
         <w:tc>
           <w:tcPr>
-            <w:tcW w:w="1726" w:type="dxa"/>
+            <w:tcW w:w="1717" w:type="dxa"/>
             <w:vAlign w:val="center"/>
             <w:hideMark/>
           </w:tcPr>
@@ -1439,7 +1416,7 @@
         <w:tc>
           <w:tcPr>
             <w:cnfStyle w:val="001000000000" w:firstRow="0" w:lastRow="0" w:firstColumn="1" w:lastColumn="0" w:oddVBand="0" w:evenVBand="0" w:oddHBand="0" w:evenHBand="0" w:firstRowFirstColumn="0" w:firstRowLastColumn="0" w:lastRowFirstColumn="0" w:lastRowLastColumn="0"/>
-            <w:tcW w:w="3284" w:type="dxa"/>
+            <w:tcW w:w="3178" w:type="dxa"/>
             <w:vAlign w:val="center"/>
             <w:hideMark/>
           </w:tcPr>
@@ -1479,7 +1456,7 @@
         </w:tc>
         <w:tc>
           <w:tcPr>
-            <w:tcW w:w="1418" w:type="dxa"/>
+            <w:tcW w:w="1400" w:type="dxa"/>
             <w:vAlign w:val="center"/>
             <w:hideMark/>
           </w:tcPr>
@@ -1497,7 +1474,7 @@
         </w:tc>
         <w:tc>
           <w:tcPr>
-            <w:tcW w:w="1418" w:type="dxa"/>
+            <w:tcW w:w="1400" w:type="dxa"/>
             <w:vAlign w:val="center"/>
             <w:hideMark/>
           </w:tcPr>
@@ -1515,7 +1492,7 @@
         </w:tc>
         <w:tc>
           <w:tcPr>
-            <w:tcW w:w="1418" w:type="dxa"/>
+            <w:tcW w:w="1569" w:type="dxa"/>
             <w:vAlign w:val="center"/>
             <w:hideMark/>
           </w:tcPr>
@@ -1541,7 +1518,7 @@
         </w:tc>
         <w:tc>
           <w:tcPr>
-            <w:tcW w:w="1726" w:type="dxa"/>
+            <w:tcW w:w="1717" w:type="dxa"/>
             <w:vAlign w:val="center"/>
             <w:hideMark/>
           </w:tcPr>
@@ -1574,7 +1551,7 @@
         <w:tc>
           <w:tcPr>
             <w:cnfStyle w:val="001000000000" w:firstRow="0" w:lastRow="0" w:firstColumn="1" w:lastColumn="0" w:oddVBand="0" w:evenVBand="0" w:oddHBand="0" w:evenHBand="0" w:firstRowFirstColumn="0" w:firstRowLastColumn="0" w:lastRowFirstColumn="0" w:lastRowLastColumn="0"/>
-            <w:tcW w:w="3284" w:type="dxa"/>
+            <w:tcW w:w="3178" w:type="dxa"/>
             <w:vAlign w:val="center"/>
             <w:hideMark/>
           </w:tcPr>
@@ -1602,7 +1579,7 @@
         </w:tc>
         <w:tc>
           <w:tcPr>
-            <w:tcW w:w="1418" w:type="dxa"/>
+            <w:tcW w:w="1400" w:type="dxa"/>
             <w:vAlign w:val="center"/>
             <w:hideMark/>
           </w:tcPr>
@@ -1620,7 +1597,7 @@
         </w:tc>
         <w:tc>
           <w:tcPr>
-            <w:tcW w:w="1418" w:type="dxa"/>
+            <w:tcW w:w="1400" w:type="dxa"/>
             <w:vAlign w:val="center"/>
             <w:hideMark/>
           </w:tcPr>
@@ -1638,7 +1615,7 @@
         </w:tc>
         <w:tc>
           <w:tcPr>
-            <w:tcW w:w="1418" w:type="dxa"/>
+            <w:tcW w:w="1569" w:type="dxa"/>
             <w:vAlign w:val="center"/>
             <w:hideMark/>
           </w:tcPr>
@@ -1656,7 +1633,7 @@
         </w:tc>
         <w:tc>
           <w:tcPr>
-            <w:tcW w:w="1726" w:type="dxa"/>
+            <w:tcW w:w="1717" w:type="dxa"/>
             <w:vAlign w:val="center"/>
             <w:hideMark/>
           </w:tcPr>
@@ -1680,7 +1657,7 @@
         <w:tc>
           <w:tcPr>
             <w:cnfStyle w:val="001000000000" w:firstRow="0" w:lastRow="0" w:firstColumn="1" w:lastColumn="0" w:oddVBand="0" w:evenVBand="0" w:oddHBand="0" w:evenHBand="0" w:firstRowFirstColumn="0" w:firstRowLastColumn="0" w:lastRowFirstColumn="0" w:lastRowLastColumn="0"/>
-            <w:tcW w:w="3284" w:type="dxa"/>
+            <w:tcW w:w="3178" w:type="dxa"/>
             <w:vAlign w:val="center"/>
             <w:hideMark/>
           </w:tcPr>
@@ -1720,7 +1697,7 @@
         </w:tc>
         <w:tc>
           <w:tcPr>
-            <w:tcW w:w="1418" w:type="dxa"/>
+            <w:tcW w:w="1400" w:type="dxa"/>
             <w:vAlign w:val="center"/>
             <w:hideMark/>
           </w:tcPr>
@@ -1738,7 +1715,7 @@
         </w:tc>
         <w:tc>
           <w:tcPr>
-            <w:tcW w:w="1418" w:type="dxa"/>
+            <w:tcW w:w="1400" w:type="dxa"/>
             <w:vAlign w:val="center"/>
             <w:hideMark/>
           </w:tcPr>
@@ -1756,7 +1733,7 @@
         </w:tc>
         <w:tc>
           <w:tcPr>
-            <w:tcW w:w="1418" w:type="dxa"/>
+            <w:tcW w:w="1569" w:type="dxa"/>
             <w:vAlign w:val="center"/>
             <w:hideMark/>
           </w:tcPr>
@@ -1774,7 +1751,7 @@
         </w:tc>
         <w:tc>
           <w:tcPr>
-            <w:tcW w:w="1726" w:type="dxa"/>
+            <w:tcW w:w="1717" w:type="dxa"/>
             <w:vAlign w:val="center"/>
             <w:hideMark/>
           </w:tcPr>
@@ -1792,11 +1769,6 @@
         </w:tc>
       </w:tr>
     </w:tbl>
-    <w:p>
-      <w:pPr>
-        <w:spacing w:line="240" w:lineRule="auto"/>
-      </w:pPr>
-    </w:p>
     <w:p>
       <w:pPr>
         <w:spacing w:line="240" w:lineRule="auto"/>
@@ -3577,6 +3549,16 @@
         <w:spacing w:line="240" w:lineRule="auto"/>
       </w:pPr>
     </w:p>
+    <w:p>
+      <w:pPr>
+        <w:spacing w:line="240" w:lineRule="auto"/>
+      </w:pPr>
+    </w:p>
+    <w:p>
+      <w:pPr>
+        <w:spacing w:line="240" w:lineRule="auto"/>
+      </w:pPr>
+    </w:p>
     <w:tbl>
       <w:tblPr>
         <w:tblStyle w:val="Tablanormal1"/>
@@ -3808,6 +3790,14 @@
                 <w:lang w:val="es-ES" w:eastAsia="es-ES"/>
               </w:rPr>
             </w:pPr>
+            <w:r>
+              <w:rPr>
+                <w:rFonts w:eastAsia="Times New Roman" w:cs="Arial"/>
+                <w:color w:val="000000"/>
+                <w:lang w:val="es-ES" w:eastAsia="es-ES"/>
+              </w:rPr>
+              <w:t>CPU-Bound</w:t>
+            </w:r>
           </w:p>
         </w:tc>
       </w:tr>
@@ -3916,6 +3906,14 @@
                 <w:lang w:val="es-ES" w:eastAsia="es-ES"/>
               </w:rPr>
             </w:pPr>
+            <w:r>
+              <w:rPr>
+                <w:rFonts w:eastAsia="Times New Roman" w:cs="Arial"/>
+                <w:color w:val="000000"/>
+                <w:lang w:val="es-ES" w:eastAsia="es-ES"/>
+              </w:rPr>
+              <w:t>7870</w:t>
+            </w:r>
           </w:p>
         </w:tc>
       </w:tr>
@@ -4035,6 +4033,14 @@
                 <w:lang w:val="es-ES" w:eastAsia="es-ES"/>
               </w:rPr>
             </w:pPr>
+            <w:r>
+              <w:rPr>
+                <w:rFonts w:eastAsia="Times New Roman" w:cs="Arial"/>
+                <w:color w:val="000000"/>
+                <w:lang w:val="es-ES" w:eastAsia="es-ES"/>
+              </w:rPr>
+              <w:t>14</w:t>
+            </w:r>
           </w:p>
         </w:tc>
       </w:tr>
@@ -4165,6 +4171,14 @@
                 <w:lang w:val="es-ES" w:eastAsia="es-ES"/>
               </w:rPr>
             </w:pPr>
+            <w:r>
+              <w:rPr>
+                <w:rFonts w:eastAsia="Times New Roman" w:cs="Arial"/>
+                <w:color w:val="000000"/>
+                <w:lang w:val="es-ES" w:eastAsia="es-ES"/>
+              </w:rPr>
+              <w:t>3</w:t>
+            </w:r>
           </w:p>
         </w:tc>
       </w:tr>
@@ -4296,6 +4310,14 @@
                 <w:lang w:val="es-ES" w:eastAsia="es-ES"/>
               </w:rPr>
             </w:pPr>
+            <w:r>
+              <w:rPr>
+                <w:rFonts w:eastAsia="Times New Roman" w:cs="Arial"/>
+                <w:color w:val="000000"/>
+                <w:lang w:val="es-ES" w:eastAsia="es-ES"/>
+              </w:rPr>
+              <w:t>0</w:t>
+            </w:r>
           </w:p>
         </w:tc>
       </w:tr>
@@ -4426,6 +4448,14 @@
                 <w:lang w:val="es-ES" w:eastAsia="es-ES"/>
               </w:rPr>
             </w:pPr>
+            <w:r>
+              <w:rPr>
+                <w:rFonts w:eastAsia="Times New Roman" w:cs="Arial"/>
+                <w:color w:val="000000"/>
+                <w:lang w:val="es-ES" w:eastAsia="es-ES"/>
+              </w:rPr>
+              <w:t>0</w:t>
+            </w:r>
           </w:p>
         </w:tc>
       </w:tr>
@@ -4523,6 +4553,14 @@
                 <w:lang w:val="es-ES" w:eastAsia="es-ES"/>
               </w:rPr>
             </w:pPr>
+            <w:r>
+              <w:rPr>
+                <w:rFonts w:eastAsia="Times New Roman" w:cs="Arial"/>
+                <w:color w:val="000000"/>
+                <w:lang w:val="es-ES" w:eastAsia="es-ES"/>
+              </w:rPr>
+              <w:t>Alto</w:t>
+            </w:r>
           </w:p>
         </w:tc>
       </w:tr>
@@ -4619,6 +4657,14 @@
                 <w:lang w:val="es-ES" w:eastAsia="es-ES"/>
               </w:rPr>
             </w:pPr>
+            <w:r>
+              <w:rPr>
+                <w:rFonts w:eastAsia="Times New Roman" w:cs="Arial"/>
+                <w:color w:val="000000"/>
+                <w:lang w:val="es-ES" w:eastAsia="es-ES"/>
+              </w:rPr>
+              <w:t>Alto</w:t>
+            </w:r>
           </w:p>
         </w:tc>
       </w:tr>
@@ -4716,6 +4762,14 @@
                 <w:lang w:val="es-ES" w:eastAsia="es-ES"/>
               </w:rPr>
             </w:pPr>
+            <w:r>
+              <w:rPr>
+                <w:rFonts w:eastAsia="Times New Roman" w:cs="Arial"/>
+                <w:color w:val="000000"/>
+                <w:lang w:val="es-ES" w:eastAsia="es-ES"/>
+              </w:rPr>
+              <w:t>Bajo</w:t>
+            </w:r>
           </w:p>
         </w:tc>
       </w:tr>
@@ -4824,6 +4878,14 @@
                 <w:lang w:val="es-ES" w:eastAsia="es-ES"/>
               </w:rPr>
             </w:pPr>
+            <w:r>
+              <w:rPr>
+                <w:rFonts w:eastAsia="Times New Roman" w:cs="Arial"/>
+                <w:color w:val="000000"/>
+                <w:lang w:val="es-ES" w:eastAsia="es-ES"/>
+              </w:rPr>
+              <w:t>0</w:t>
+            </w:r>
           </w:p>
         </w:tc>
       </w:tr>
@@ -4921,6 +4983,14 @@
                 <w:lang w:val="es-ES" w:eastAsia="es-ES"/>
               </w:rPr>
             </w:pPr>
+            <w:r>
+              <w:rPr>
+                <w:rFonts w:eastAsia="Times New Roman" w:cs="Arial"/>
+                <w:color w:val="000000"/>
+                <w:lang w:val="es-ES" w:eastAsia="es-ES"/>
+              </w:rPr>
+              <w:t>{22}</w:t>
+            </w:r>
           </w:p>
         </w:tc>
       </w:tr>
@@ -5029,6 +5099,14 @@
                 <w:lang w:val="es-ES" w:eastAsia="es-ES"/>
               </w:rPr>
             </w:pPr>
+            <w:r>
+              <w:rPr>
+                <w:rFonts w:eastAsia="Times New Roman" w:cs="Arial"/>
+                <w:color w:val="000000"/>
+                <w:lang w:val="es-ES" w:eastAsia="es-ES"/>
+              </w:rPr>
+              <w:t>3</w:t>
+            </w:r>
           </w:p>
         </w:tc>
       </w:tr>
@@ -5042,33 +5120,195 @@
       <w:pPr>
         <w:spacing w:line="240" w:lineRule="auto"/>
       </w:pPr>
-      <w:r>
+    </w:p>
+    <w:p>
+      <w:pPr>
+        <w:spacing w:line="240" w:lineRule="auto"/>
+      </w:pPr>
+    </w:p>
+    <w:p>
+      <w:pPr>
+        <w:spacing w:line="240" w:lineRule="auto"/>
+      </w:pPr>
+    </w:p>
+    <w:p>
+      <w:pPr>
+        <w:spacing w:line="240" w:lineRule="auto"/>
+      </w:pPr>
+    </w:p>
+    <w:p>
+      <w:pPr>
+        <w:spacing w:line="240" w:lineRule="auto"/>
+      </w:pPr>
+    </w:p>
+    <w:p>
+      <w:pPr>
+        <w:spacing w:line="240" w:lineRule="auto"/>
+      </w:pPr>
+    </w:p>
+    <w:p>
+      <w:pPr>
+        <w:spacing w:line="240" w:lineRule="auto"/>
+      </w:pPr>
+    </w:p>
+    <w:p>
+      <w:pPr>
+        <w:spacing w:line="240" w:lineRule="auto"/>
+      </w:pPr>
+    </w:p>
+    <w:p>
+      <w:pPr>
+        <w:spacing w:line="240" w:lineRule="auto"/>
+      </w:pPr>
+    </w:p>
+    <w:p>
+      <w:pPr>
+        <w:spacing w:line="240" w:lineRule="auto"/>
+      </w:pPr>
+    </w:p>
+    <w:p>
+      <w:pPr>
+        <w:spacing w:line="240" w:lineRule="auto"/>
+      </w:pPr>
+    </w:p>
+    <w:p>
+      <w:pPr>
+        <w:spacing w:line="240" w:lineRule="auto"/>
+      </w:pPr>
+    </w:p>
+    <w:p>
+      <w:pPr>
+        <w:spacing w:line="240" w:lineRule="auto"/>
+      </w:pPr>
+    </w:p>
+    <w:p>
+      <w:pPr>
+        <w:spacing w:line="240" w:lineRule="auto"/>
+      </w:pPr>
+    </w:p>
+    <w:p>
+      <w:pPr>
+        <w:spacing w:line="240" w:lineRule="auto"/>
+      </w:pPr>
+    </w:p>
+    <w:p>
+      <w:pPr>
+        <w:spacing w:line="240" w:lineRule="auto"/>
+      </w:pPr>
+    </w:p>
+    <w:p>
+      <w:pPr>
+        <w:spacing w:line="240" w:lineRule="auto"/>
+      </w:pPr>
+    </w:p>
+    <w:p>
+      <w:pPr>
+        <w:spacing w:line="240" w:lineRule="auto"/>
+      </w:pPr>
+    </w:p>
+    <w:p>
+      <w:pPr>
+        <w:spacing w:line="240" w:lineRule="auto"/>
+      </w:pPr>
+    </w:p>
+    <w:p>
+      <w:pPr>
+        <w:spacing w:line="240" w:lineRule="auto"/>
+        <w:jc w:val="center"/>
+        <w:rPr>
+          <w:b/>
+          <w:sz w:val="28"/>
+          <w:u w:val="single"/>
+        </w:rPr>
+      </w:pPr>
+      <w:r>
+        <w:rPr>
+          <w:b/>
+          <w:sz w:val="28"/>
+          <w:u w:val="single"/>
+        </w:rPr>
+        <w:lastRenderedPageBreak/>
+        <w:t>ANEXO</w:t>
+      </w:r>
+    </w:p>
+    <w:p>
+      <w:pPr>
+        <w:spacing w:line="240" w:lineRule="auto"/>
+        <w:rPr>
+          <w:b/>
+          <w:sz w:val="28"/>
+        </w:rPr>
+      </w:pPr>
+      <w:r>
+        <w:rPr>
+          <w:b/>
+          <w:sz w:val="28"/>
+        </w:rPr>
         <w:t>Proceso 3</w:t>
       </w:r>
     </w:p>
     <w:p>
       <w:pPr>
-        <w:spacing w:line="240" w:lineRule="auto"/>
-      </w:pPr>
+        <w:spacing w:after="0" w:line="240" w:lineRule="auto"/>
+        <w:ind w:left="708"/>
+        <w:rPr>
+          <w:b/>
+        </w:rPr>
+      </w:pPr>
+      <w:r>
+        <w:rPr>
+          <w:b/>
+        </w:rPr>
+        <w:t xml:space="preserve">Cantidad de </w:t>
+      </w:r>
       <w:proofErr w:type="spellStart"/>
       <w:r>
+        <w:rPr>
+          <w:b/>
+        </w:rPr>
         <w:t>Threads</w:t>
       </w:r>
       <w:proofErr w:type="spellEnd"/>
-      <w:r>
-        <w:t>: 3</w:t>
-      </w:r>
     </w:p>
     <w:p>
       <w:pPr>
         <w:tabs>
           <w:tab w:val="center" w:pos="4252"/>
         </w:tabs>
-        <w:spacing w:line="240" w:lineRule="auto"/>
+        <w:spacing w:after="0" w:line="240" w:lineRule="auto"/>
+        <w:ind w:left="708"/>
         <w:rPr>
           <w:lang w:val="en-US"/>
         </w:rPr>
       </w:pPr>
+      <w:proofErr w:type="spellStart"/>
+      <w:r>
+        <w:rPr>
+          <w:lang w:val="en-US"/>
+        </w:rPr>
+        <w:t>Comando</w:t>
+      </w:r>
+      <w:proofErr w:type="spellEnd"/>
+      <w:r>
+        <w:rPr>
+          <w:lang w:val="en-US"/>
+        </w:rPr>
+        <w:t xml:space="preserve"> </w:t>
+      </w:r>
+      <w:proofErr w:type="spellStart"/>
+      <w:r>
+        <w:rPr>
+          <w:lang w:val="en-US"/>
+        </w:rPr>
+        <w:t>utilizado</w:t>
+      </w:r>
+      <w:proofErr w:type="spellEnd"/>
+      <w:r>
+        <w:rPr>
+          <w:lang w:val="en-US"/>
+        </w:rPr>
+        <w:t xml:space="preserve">: $ </w:t>
+      </w:r>
       <w:r>
         <w:rPr>
           <w:lang w:val="en-US"/>
@@ -5101,7 +5341,8 @@
         <w:tabs>
           <w:tab w:val="center" w:pos="4252"/>
         </w:tabs>
-        <w:spacing w:line="240" w:lineRule="auto"/>
+        <w:spacing w:after="0" w:line="240" w:lineRule="auto"/>
+        <w:ind w:left="708"/>
         <w:rPr>
           <w:lang w:val="en-US"/>
         </w:rPr>
@@ -5156,37 +5397,66 @@
     </w:p>
     <w:p>
       <w:pPr>
-        <w:spacing w:line="240" w:lineRule="auto"/>
-      </w:pPr>
-      <w:r>
+        <w:spacing w:after="0" w:line="240" w:lineRule="auto"/>
+        <w:ind w:left="708"/>
+        <w:rPr>
+          <w:b/>
+        </w:rPr>
+      </w:pPr>
+      <w:r>
+        <w:rPr>
+          <w:b/>
+        </w:rPr>
+        <w:br/>
+      </w:r>
+      <w:r>
+        <w:rPr>
+          <w:b/>
+        </w:rPr>
         <w:t xml:space="preserve">Nivel de </w:t>
       </w:r>
+      <w:r>
+        <w:rPr>
+          <w:b/>
+        </w:rPr>
+        <w:t>parentesco, Cantidad de hijos</w:t>
+      </w:r>
+    </w:p>
+    <w:p>
+      <w:pPr>
+        <w:spacing w:after="0" w:line="240" w:lineRule="auto"/>
+        <w:ind w:left="708"/>
+      </w:pPr>
       <w:proofErr w:type="spellStart"/>
       <w:r>
-        <w:t>prentezco</w:t>
+        <w:rPr>
+          <w:lang w:val="en-US"/>
+        </w:rPr>
+        <w:t>Comando</w:t>
       </w:r>
       <w:proofErr w:type="spellEnd"/>
       <w:r>
-        <w:t xml:space="preserve">: </w:t>
-      </w:r>
-      <w:r>
-        <w:t>1</w:t>
-      </w:r>
-    </w:p>
-    <w:p>
-      <w:pPr>
-        <w:spacing w:line="240" w:lineRule="auto"/>
-      </w:pPr>
-      <w:r>
-        <w:t>Cantidad de hijos: 2</w:t>
-      </w:r>
-    </w:p>
-    <w:p>
-      <w:pPr>
-        <w:spacing w:line="240" w:lineRule="auto"/>
-      </w:pPr>
+        <w:rPr>
+          <w:lang w:val="en-US"/>
+        </w:rPr>
+        <w:t xml:space="preserve"> </w:t>
+      </w:r>
       <w:proofErr w:type="spellStart"/>
       <w:r>
+        <w:rPr>
+          <w:lang w:val="en-US"/>
+        </w:rPr>
+        <w:t>utilizado</w:t>
+      </w:r>
+      <w:proofErr w:type="spellEnd"/>
+      <w:r>
+        <w:rPr>
+          <w:lang w:val="en-US"/>
+        </w:rPr>
+        <w:t xml:space="preserve">: $ </w:t>
+      </w:r>
+      <w:proofErr w:type="spellStart"/>
+      <w:r>
         <w:t>Pstree</w:t>
       </w:r>
       <w:proofErr w:type="spellEnd"/>
@@ -5196,14 +5466,14 @@
     </w:p>
     <w:p>
       <w:pPr>
-        <w:spacing w:line="240" w:lineRule="auto"/>
+        <w:spacing w:after="0" w:line="240" w:lineRule="auto"/>
+        <w:ind w:left="708"/>
       </w:pPr>
       <w:r>
         <w:rPr>
           <w:noProof/>
           <w:lang w:eastAsia="es-AR"/>
         </w:rPr>
-        <w:lastRenderedPageBreak/>
         <w:drawing>
           <wp:inline distT="0" distB="0" distL="0" distR="0">
             <wp:extent cx="4152900" cy="3578015"/>
@@ -5249,16 +5519,41 @@
     </w:p>
     <w:p>
       <w:pPr>
-        <w:spacing w:line="240" w:lineRule="auto"/>
-      </w:pPr>
-      <w:r>
-        <w:t>Consumo CPU/Memoria: Bajo</w:t>
-      </w:r>
-    </w:p>
-    <w:p>
-      <w:pPr>
-        <w:spacing w:line="240" w:lineRule="auto"/>
-      </w:pPr>
+        <w:spacing w:after="0" w:line="240" w:lineRule="auto"/>
+        <w:ind w:left="708"/>
+        <w:rPr>
+          <w:b/>
+        </w:rPr>
+      </w:pPr>
+      <w:r>
+        <w:rPr>
+          <w:b/>
+        </w:rPr>
+        <w:br/>
+      </w:r>
+      <w:r>
+        <w:rPr>
+          <w:b/>
+        </w:rPr>
+        <w:t>Consumo CPU/Memoria</w:t>
+      </w:r>
+    </w:p>
+    <w:p>
+      <w:pPr>
+        <w:spacing w:after="0" w:line="240" w:lineRule="auto"/>
+        <w:ind w:left="708"/>
+      </w:pPr>
+      <w:r>
+        <w:t>Comando utilizado</w:t>
+      </w:r>
+      <w:proofErr w:type="gramStart"/>
+      <w:r>
+        <w:t>:  $</w:t>
+      </w:r>
+      <w:proofErr w:type="gramEnd"/>
+      <w:r>
+        <w:t xml:space="preserve"> </w:t>
+      </w:r>
       <w:proofErr w:type="spellStart"/>
       <w:r>
         <w:t>Htop</w:t>
@@ -5267,12 +5562,14 @@
     </w:p>
     <w:p>
       <w:pPr>
-        <w:spacing w:line="240" w:lineRule="auto"/>
-      </w:pPr>
-    </w:p>
-    <w:p>
-      <w:pPr>
-        <w:spacing w:line="240" w:lineRule="auto"/>
+        <w:spacing w:after="0" w:line="240" w:lineRule="auto"/>
+        <w:ind w:left="708"/>
+      </w:pPr>
+    </w:p>
+    <w:p>
+      <w:pPr>
+        <w:spacing w:after="0" w:line="240" w:lineRule="auto"/>
+        <w:ind w:left="708"/>
       </w:pPr>
       <w:r>
         <w:rPr>
@@ -5281,8 +5578,8 @@
         </w:rPr>
         <w:drawing>
           <wp:inline distT="0" distB="0" distL="0" distR="0">
-            <wp:extent cx="5181600" cy="3635163"/>
-            <wp:effectExtent l="0" t="0" r="0" b="3810"/>
+            <wp:extent cx="5180778" cy="2191110"/>
+            <wp:effectExtent l="0" t="0" r="1270" b="0"/>
             <wp:docPr id="12" name="Imagen 12"/>
             <wp:cNvGraphicFramePr>
               <a:graphicFrameLocks xmlns:a="http://schemas.openxmlformats.org/drawingml/2006/main" noChangeAspect="1"/>
@@ -5294,7 +5591,7 @@
                     <pic:cNvPr id="12" name="htop.PNG"/>
                     <pic:cNvPicPr/>
                   </pic:nvPicPr>
-                  <pic:blipFill>
+                  <pic:blipFill rotWithShape="1">
                     <a:blip r:embed="rId6">
                       <a:extLst>
                         <a:ext uri="{28A0092B-C50C-407E-A947-70E740481C1C}">
@@ -5302,18 +5599,25 @@
                         </a:ext>
                       </a:extLst>
                     </a:blip>
-                    <a:stretch>
-                      <a:fillRect/>
-                    </a:stretch>
+                    <a:srcRect b="39715"/>
+                    <a:stretch/>
                   </pic:blipFill>
-                  <pic:spPr>
+                  <pic:spPr bwMode="auto">
                     <a:xfrm>
                       <a:off x="0" y="0"/>
-                      <a:ext cx="5182696" cy="3635932"/>
+                      <a:ext cx="5182696" cy="2191921"/>
                     </a:xfrm>
                     <a:prstGeom prst="rect">
                       <a:avLst/>
                     </a:prstGeom>
+                    <a:ln>
+                      <a:noFill/>
+                    </a:ln>
+                    <a:extLst>
+                      <a:ext uri="{53640926-AAD7-44D8-BBD7-CCE9431645EC}">
+                        <a14:shadowObscured xmlns:a14="http://schemas.microsoft.com/office/drawing/2010/main"/>
+                      </a:ext>
+                    </a:extLst>
                   </pic:spPr>
                 </pic:pic>
               </a:graphicData>
@@ -5324,7 +5628,8 @@
     </w:p>
     <w:p>
       <w:pPr>
-        <w:spacing w:line="240" w:lineRule="auto"/>
+        <w:spacing w:after="0" w:line="240" w:lineRule="auto"/>
+        <w:ind w:left="708"/>
       </w:pPr>
       <w:r>
         <w:t xml:space="preserve"> </w:t>
@@ -5332,26 +5637,46 @@
     </w:p>
     <w:p>
       <w:pPr>
-        <w:spacing w:line="240" w:lineRule="auto"/>
-      </w:pPr>
-      <w:r>
-        <w:t xml:space="preserve">Consumo I/O: bajo </w:t>
-      </w:r>
-    </w:p>
-    <w:p>
-      <w:pPr>
-        <w:spacing w:line="240" w:lineRule="auto"/>
-      </w:pPr>
+        <w:spacing w:after="0" w:line="240" w:lineRule="auto"/>
+        <w:ind w:left="708"/>
+        <w:rPr>
+          <w:b/>
+        </w:rPr>
+      </w:pPr>
+      <w:r>
+        <w:rPr>
+          <w:b/>
+        </w:rPr>
+        <w:lastRenderedPageBreak/>
+        <w:t>Consumo I/O:</w:t>
+      </w:r>
+    </w:p>
+    <w:p>
+      <w:pPr>
+        <w:spacing w:after="0" w:line="240" w:lineRule="auto"/>
+        <w:ind w:left="708"/>
+      </w:pPr>
+      <w:r>
+        <w:t>Comando utilizado</w:t>
+      </w:r>
+      <w:proofErr w:type="gramStart"/>
+      <w:r>
+        <w:t>:  #</w:t>
+      </w:r>
+      <w:proofErr w:type="gramEnd"/>
+      <w:r>
+        <w:t xml:space="preserve"> </w:t>
+      </w:r>
       <w:proofErr w:type="spellStart"/>
       <w:r>
-        <w:lastRenderedPageBreak/>
         <w:t>Iotop</w:t>
       </w:r>
       <w:proofErr w:type="spellEnd"/>
     </w:p>
     <w:p>
       <w:pPr>
-        <w:spacing w:line="240" w:lineRule="auto"/>
+        <w:spacing w:after="0" w:line="240" w:lineRule="auto"/>
+        <w:ind w:left="708"/>
       </w:pPr>
       <w:r>
         <w:rPr>
@@ -5403,23 +5728,48 @@
     </w:p>
     <w:p>
       <w:pPr>
-        <w:spacing w:line="240" w:lineRule="auto"/>
-      </w:pPr>
-      <w:r>
-        <w:t xml:space="preserve">Archivos utilizados: </w:t>
+        <w:spacing w:after="0" w:line="240" w:lineRule="auto"/>
+        <w:ind w:left="708"/>
+      </w:pPr>
+      <w:r>
+        <w:br/>
+      </w:r>
+      <w:r>
+        <w:rPr>
+          <w:b/>
+        </w:rPr>
+        <w:t>Archivos utilizados</w:t>
+      </w:r>
+    </w:p>
+    <w:p>
+      <w:pPr>
+        <w:spacing w:after="0" w:line="240" w:lineRule="auto"/>
+        <w:ind w:left="708"/>
+      </w:pPr>
+      <w:r>
+        <w:t>Comando utilizado</w:t>
+      </w:r>
+      <w:proofErr w:type="gramStart"/>
+      <w:r>
+        <w:t xml:space="preserve">: </w:t>
+      </w:r>
+      <w:r>
+        <w:t xml:space="preserve"> </w:t>
       </w:r>
       <w:proofErr w:type="spellStart"/>
       <w:r>
         <w:t>lsof</w:t>
       </w:r>
       <w:proofErr w:type="spellEnd"/>
+      <w:proofErr w:type="gramEnd"/>
       <w:r>
         <w:t xml:space="preserve"> –p {PID}</w:t>
       </w:r>
     </w:p>
     <w:p>
       <w:pPr>
-        <w:spacing w:line="240" w:lineRule="auto"/>
+        <w:spacing w:after="0" w:line="240" w:lineRule="auto"/>
+        <w:ind w:left="708"/>
       </w:pPr>
       <w:r>
         <w:rPr>
@@ -5471,16 +5821,35 @@
     </w:p>
     <w:p>
       <w:pPr>
-        <w:spacing w:line="240" w:lineRule="auto"/>
-      </w:pPr>
-      <w:r>
+        <w:spacing w:after="0" w:line="240" w:lineRule="auto"/>
+        <w:ind w:left="708"/>
+      </w:pPr>
+    </w:p>
+    <w:p>
+      <w:pPr>
+        <w:spacing w:after="0" w:line="240" w:lineRule="auto"/>
+        <w:ind w:left="708"/>
+      </w:pPr>
+      <w:r>
+        <w:rPr>
+          <w:b/>
+        </w:rPr>
         <w:t xml:space="preserve">Semáforos y memoria </w:t>
       </w:r>
       <w:r>
+        <w:rPr>
+          <w:b/>
+        </w:rPr>
         <w:t>compartida</w:t>
       </w:r>
-      <w:r>
-        <w:t xml:space="preserve">: </w:t>
+    </w:p>
+    <w:p>
+      <w:pPr>
+        <w:spacing w:after="0" w:line="240" w:lineRule="auto"/>
+        <w:ind w:left="708"/>
+      </w:pPr>
+      <w:r>
+        <w:t xml:space="preserve">Comando utilizado:  </w:t>
       </w:r>
       <w:proofErr w:type="spellStart"/>
       <w:r>
@@ -5493,7 +5862,8 @@
     </w:p>
     <w:p>
       <w:pPr>
-        <w:spacing w:line="240" w:lineRule="auto"/>
+        <w:spacing w:after="0" w:line="240" w:lineRule="auto"/>
+        <w:ind w:left="708"/>
       </w:pPr>
       <w:r>
         <w:rPr>
@@ -5502,8 +5872,8 @@
         </w:rPr>
         <w:drawing>
           <wp:inline distT="0" distB="0" distL="0" distR="0">
-            <wp:extent cx="5400040" cy="2748915"/>
-            <wp:effectExtent l="0" t="0" r="0" b="0"/>
+            <wp:extent cx="5400040" cy="1958196"/>
+            <wp:effectExtent l="0" t="0" r="0" b="4445"/>
             <wp:docPr id="13" name="Imagen 13"/>
             <wp:cNvGraphicFramePr>
               <a:graphicFrameLocks xmlns:a="http://schemas.openxmlformats.org/drawingml/2006/main" noChangeAspect="1"/>
@@ -5515,7 +5885,7 @@
                     <pic:cNvPr id="13" name="ipcs.PNG"/>
                     <pic:cNvPicPr/>
                   </pic:nvPicPr>
-                  <pic:blipFill>
+                  <pic:blipFill rotWithShape="1">
                     <a:blip r:embed="rId9">
                       <a:extLst>
                         <a:ext uri="{28A0092B-C50C-407E-A947-70E740481C1C}">
@@ -5523,18 +5893,25 @@
                         </a:ext>
                       </a:extLst>
                     </a:blip>
-                    <a:stretch>
-                      <a:fillRect/>
-                    </a:stretch>
+                    <a:srcRect b="28765"/>
+                    <a:stretch/>
                   </pic:blipFill>
-                  <pic:spPr>
+                  <pic:spPr bwMode="auto">
                     <a:xfrm>
                       <a:off x="0" y="0"/>
-                      <a:ext cx="5400040" cy="2748915"/>
+                      <a:ext cx="5400040" cy="1958196"/>
                     </a:xfrm>
                     <a:prstGeom prst="rect">
                       <a:avLst/>
                     </a:prstGeom>
+                    <a:ln>
+                      <a:noFill/>
+                    </a:ln>
+                    <a:extLst>
+                      <a:ext uri="{53640926-AAD7-44D8-BBD7-CCE9431645EC}">
+                        <a14:shadowObscured xmlns:a14="http://schemas.microsoft.com/office/drawing/2010/main"/>
+                      </a:ext>
+                    </a:extLst>
                   </pic:spPr>
                 </pic:pic>
               </a:graphicData>
@@ -5547,27 +5924,91 @@
       <w:pPr>
         <w:spacing w:line="240" w:lineRule="auto"/>
       </w:pPr>
-      <w:r>
+    </w:p>
+    <w:p>
+      <w:pPr>
+        <w:spacing w:line="240" w:lineRule="auto"/>
+      </w:pPr>
+    </w:p>
+    <w:p>
+      <w:pPr>
+        <w:spacing w:after="0" w:line="240" w:lineRule="auto"/>
+        <w:rPr>
+          <w:b/>
+          <w:sz w:val="28"/>
+        </w:rPr>
+      </w:pPr>
+      <w:r>
+        <w:rPr>
+          <w:b/>
+          <w:sz w:val="28"/>
+        </w:rPr>
         <w:lastRenderedPageBreak/>
         <w:t>Proceso 4</w:t>
       </w:r>
     </w:p>
     <w:p>
       <w:pPr>
-        <w:spacing w:line="240" w:lineRule="auto"/>
-      </w:pPr>
+        <w:spacing w:after="0" w:line="240" w:lineRule="auto"/>
+        <w:ind w:left="708"/>
+        <w:rPr>
+          <w:b/>
+        </w:rPr>
+      </w:pPr>
+      <w:r>
+        <w:rPr>
+          <w:b/>
+        </w:rPr>
+        <w:t xml:space="preserve">Cantidad de </w:t>
+      </w:r>
       <w:proofErr w:type="spellStart"/>
       <w:r>
+        <w:rPr>
+          <w:b/>
+        </w:rPr>
         <w:t>Threads</w:t>
       </w:r>
       <w:proofErr w:type="spellEnd"/>
       <w:r>
-        <w:t>: 1</w:t>
-      </w:r>
-    </w:p>
-    <w:p>
-      <w:pPr>
-        <w:spacing w:line="240" w:lineRule="auto"/>
+        <w:rPr>
+          <w:b/>
+        </w:rPr>
+        <w:br/>
+      </w:r>
+      <w:r>
+        <w:t xml:space="preserve">Comando utilizado: $ </w:t>
+      </w:r>
+      <w:proofErr w:type="spellStart"/>
+      <w:r>
+        <w:t>cat</w:t>
+      </w:r>
+      <w:proofErr w:type="spellEnd"/>
+      <w:r>
+        <w:t xml:space="preserve"> /</w:t>
+      </w:r>
+      <w:proofErr w:type="spellStart"/>
+      <w:r>
+        <w:t>proc</w:t>
+      </w:r>
+      <w:proofErr w:type="spellEnd"/>
+      <w:proofErr w:type="gramStart"/>
+      <w:r>
+        <w:t>/{</w:t>
+      </w:r>
+      <w:proofErr w:type="spellStart"/>
+      <w:proofErr w:type="gramEnd"/>
+      <w:r>
+        <w:t>pid</w:t>
+      </w:r>
+      <w:proofErr w:type="spellEnd"/>
+      <w:r>
+        <w:t>}/status</w:t>
+      </w:r>
+    </w:p>
+    <w:p>
+      <w:pPr>
+        <w:spacing w:after="0" w:line="240" w:lineRule="auto"/>
+        <w:ind w:left="708"/>
       </w:pPr>
       <w:r>
         <w:rPr>
@@ -5619,23 +6060,73 @@
     </w:p>
     <w:p>
       <w:pPr>
-        <w:spacing w:line="240" w:lineRule="auto"/>
-      </w:pPr>
-      <w:proofErr w:type="spellStart"/>
-      <w:r>
-        <w:t>P</w:t>
-      </w:r>
-      <w:r>
-        <w:t>stree</w:t>
-      </w:r>
-      <w:proofErr w:type="spellEnd"/>
-      <w:r>
-        <w:t xml:space="preserve"> –c &gt;&gt; out.txt</w:t>
-      </w:r>
-    </w:p>
-    <w:p>
-      <w:pPr>
-        <w:spacing w:line="240" w:lineRule="auto"/>
+        <w:spacing w:after="0" w:line="240" w:lineRule="auto"/>
+        <w:ind w:left="708"/>
+        <w:rPr>
+          <w:rFonts w:ascii="Arial" w:eastAsia="Times New Roman" w:hAnsi="Arial" w:cs="Arial"/>
+          <w:b/>
+          <w:color w:val="000000"/>
+          <w:sz w:val="20"/>
+          <w:szCs w:val="20"/>
+          <w:lang w:val="es-ES" w:eastAsia="es-ES"/>
+        </w:rPr>
+      </w:pPr>
+      <w:r>
+        <w:rPr>
+          <w:rFonts w:ascii="Arial" w:eastAsia="Times New Roman" w:hAnsi="Arial" w:cs="Arial"/>
+          <w:b/>
+          <w:color w:val="000000"/>
+          <w:sz w:val="20"/>
+          <w:szCs w:val="20"/>
+          <w:lang w:val="es-ES" w:eastAsia="es-ES"/>
+        </w:rPr>
+        <w:br/>
+      </w:r>
+      <w:r>
+        <w:rPr>
+          <w:rFonts w:ascii="Arial" w:eastAsia="Times New Roman" w:hAnsi="Arial" w:cs="Arial"/>
+          <w:b/>
+          <w:color w:val="000000"/>
+          <w:sz w:val="20"/>
+          <w:szCs w:val="20"/>
+          <w:lang w:val="es-ES" w:eastAsia="es-ES"/>
+        </w:rPr>
+        <w:t>Nivel Máx</w:t>
+      </w:r>
+      <w:r>
+        <w:rPr>
+          <w:rFonts w:ascii="Arial" w:eastAsia="Times New Roman" w:hAnsi="Arial" w:cs="Arial"/>
+          <w:b/>
+          <w:color w:val="000000"/>
+          <w:sz w:val="20"/>
+          <w:szCs w:val="20"/>
+          <w:lang w:val="es-ES" w:eastAsia="es-ES"/>
+        </w:rPr>
+        <w:t>imo</w:t>
+      </w:r>
+      <w:r>
+        <w:rPr>
+          <w:rFonts w:ascii="Arial" w:eastAsia="Times New Roman" w:hAnsi="Arial" w:cs="Arial"/>
+          <w:b/>
+          <w:color w:val="000000"/>
+          <w:sz w:val="20"/>
+          <w:szCs w:val="20"/>
+          <w:lang w:val="es-ES" w:eastAsia="es-ES"/>
+        </w:rPr>
+        <w:t xml:space="preserve"> de Parentesco</w:t>
+      </w:r>
+      <w:r>
+        <w:rPr>
+          <w:rFonts w:ascii="Arial" w:eastAsia="Times New Roman" w:hAnsi="Arial" w:cs="Arial"/>
+          <w:b/>
+          <w:color w:val="000000"/>
+          <w:sz w:val="20"/>
+          <w:szCs w:val="20"/>
+          <w:lang w:val="es-ES" w:eastAsia="es-ES"/>
+        </w:rPr>
+        <w:br/>
+      </w:r>
+      <w:r>
         <w:rPr>
           <w:rFonts w:ascii="Arial" w:eastAsia="Times New Roman" w:hAnsi="Arial" w:cs="Arial"/>
           <w:color w:val="000000"/>
@@ -5643,7 +6134,8 @@
           <w:szCs w:val="20"/>
           <w:lang w:val="es-ES" w:eastAsia="es-ES"/>
         </w:rPr>
-      </w:pPr>
+        <w:t>C</w:t>
+      </w:r>
       <w:r>
         <w:rPr>
           <w:rFonts w:ascii="Arial" w:eastAsia="Times New Roman" w:hAnsi="Arial" w:cs="Arial"/>
@@ -5652,54 +6144,13 @@
           <w:szCs w:val="20"/>
           <w:lang w:val="es-ES" w:eastAsia="es-ES"/>
         </w:rPr>
-        <w:t xml:space="preserve">Nivel </w:t>
-      </w:r>
-      <w:proofErr w:type="spellStart"/>
-      <w:r>
-        <w:rPr>
-          <w:rFonts w:ascii="Arial" w:eastAsia="Times New Roman" w:hAnsi="Arial" w:cs="Arial"/>
-          <w:color w:val="000000"/>
-          <w:sz w:val="20"/>
-          <w:szCs w:val="20"/>
-          <w:lang w:val="es-ES" w:eastAsia="es-ES"/>
-        </w:rPr>
-        <w:t>Máx</w:t>
-      </w:r>
-      <w:proofErr w:type="spellEnd"/>
-      <w:r>
-        <w:rPr>
-          <w:rFonts w:ascii="Arial" w:eastAsia="Times New Roman" w:hAnsi="Arial" w:cs="Arial"/>
-          <w:color w:val="000000"/>
-          <w:sz w:val="20"/>
-          <w:szCs w:val="20"/>
-          <w:lang w:val="es-ES" w:eastAsia="es-ES"/>
-        </w:rPr>
-        <w:t xml:space="preserve"> de Parentesco:</w:t>
-      </w:r>
-      <w:r>
-        <w:rPr>
-          <w:rFonts w:ascii="Arial" w:eastAsia="Times New Roman" w:hAnsi="Arial" w:cs="Arial"/>
-          <w:color w:val="000000"/>
-          <w:sz w:val="20"/>
-          <w:szCs w:val="20"/>
-          <w:lang w:val="es-ES" w:eastAsia="es-ES"/>
-        </w:rPr>
-        <w:t xml:space="preserve"> </w:t>
-      </w:r>
-      <w:r>
-        <w:rPr>
-          <w:rFonts w:ascii="Arial" w:eastAsia="Times New Roman" w:hAnsi="Arial" w:cs="Arial"/>
-          <w:color w:val="000000"/>
-          <w:sz w:val="20"/>
-          <w:szCs w:val="20"/>
-          <w:lang w:val="es-ES" w:eastAsia="es-ES"/>
-        </w:rPr>
-        <w:t>6</w:t>
-      </w:r>
-    </w:p>
-    <w:p>
-      <w:pPr>
-        <w:spacing w:line="240" w:lineRule="auto"/>
+        <w:t>omando utilizado</w:t>
+      </w:r>
+    </w:p>
+    <w:p>
+      <w:pPr>
+        <w:spacing w:after="0" w:line="240" w:lineRule="auto"/>
+        <w:ind w:left="708"/>
       </w:pPr>
       <w:r>
         <w:rPr>
@@ -5751,15 +6202,29 @@
     </w:p>
     <w:p>
       <w:pPr>
-        <w:spacing w:line="240" w:lineRule="auto"/>
-      </w:pPr>
-      <w:r>
-        <w:t>Hijos: 864</w:t>
-      </w:r>
-    </w:p>
-    <w:p>
-      <w:pPr>
-        <w:spacing w:line="240" w:lineRule="auto"/>
+        <w:spacing w:after="0" w:line="240" w:lineRule="auto"/>
+        <w:ind w:left="708"/>
+        <w:rPr>
+          <w:b/>
+        </w:rPr>
+      </w:pPr>
+      <w:r>
+        <w:rPr>
+          <w:b/>
+        </w:rPr>
+        <w:br/>
+      </w:r>
+      <w:r>
+        <w:rPr>
+          <w:b/>
+        </w:rPr>
+        <w:t>Cantidad Hijos</w:t>
+      </w:r>
+    </w:p>
+    <w:p>
+      <w:pPr>
+        <w:spacing w:after="0" w:line="240" w:lineRule="auto"/>
+        <w:ind w:left="708"/>
       </w:pPr>
       <w:r>
         <w:t xml:space="preserve">Para esta ejecución el proceso creo 864, pero en cada </w:t>
@@ -5773,7 +6238,8 @@
     </w:p>
     <w:p>
       <w:pPr>
-        <w:spacing w:line="240" w:lineRule="auto"/>
+        <w:spacing w:after="0" w:line="240" w:lineRule="auto"/>
+        <w:ind w:left="708"/>
       </w:pPr>
       <w:r>
         <w:rPr>
@@ -5782,7 +6248,7 @@
         </w:rPr>
         <w:drawing>
           <wp:inline distT="0" distB="0" distL="0" distR="0">
-            <wp:extent cx="4115374" cy="762106"/>
+            <wp:extent cx="4114800" cy="327803"/>
             <wp:effectExtent l="0" t="0" r="0" b="0"/>
             <wp:docPr id="19" name="Imagen 19"/>
             <wp:cNvGraphicFramePr>
@@ -5795,7 +6261,7 @@
                     <pic:cNvPr id="19" name="hijos.PNG"/>
                     <pic:cNvPicPr/>
                   </pic:nvPicPr>
-                  <pic:blipFill>
+                  <pic:blipFill rotWithShape="1">
                     <a:blip r:embed="rId12">
                       <a:extLst>
                         <a:ext uri="{28A0092B-C50C-407E-A947-70E740481C1C}">
@@ -5803,18 +6269,25 @@
                         </a:ext>
                       </a:extLst>
                     </a:blip>
-                    <a:stretch>
-                      <a:fillRect/>
-                    </a:stretch>
+                    <a:srcRect b="56981"/>
+                    <a:stretch/>
                   </pic:blipFill>
-                  <pic:spPr>
+                  <pic:spPr bwMode="auto">
                     <a:xfrm>
                       <a:off x="0" y="0"/>
-                      <a:ext cx="4115374" cy="762106"/>
+                      <a:ext cx="4115374" cy="327849"/>
                     </a:xfrm>
                     <a:prstGeom prst="rect">
                       <a:avLst/>
                     </a:prstGeom>
+                    <a:ln>
+                      <a:noFill/>
+                    </a:ln>
+                    <a:extLst>
+                      <a:ext uri="{53640926-AAD7-44D8-BBD7-CCE9431645EC}">
+                        <a14:shadowObscured xmlns:a14="http://schemas.microsoft.com/office/drawing/2010/main"/>
+                      </a:ext>
+                    </a:extLst>
                   </pic:spPr>
                 </pic:pic>
               </a:graphicData>
@@ -5825,18 +6298,35 @@
     </w:p>
     <w:p>
       <w:pPr>
-        <w:spacing w:line="240" w:lineRule="auto"/>
-      </w:pPr>
-      <w:r>
-        <w:t>Consumo CPU/Memoria: Bajo</w:t>
-      </w:r>
-    </w:p>
-    <w:p>
-      <w:pPr>
-        <w:spacing w:line="240" w:lineRule="auto"/>
-      </w:pPr>
-      <w:r>
-        <w:t>T</w:t>
+        <w:spacing w:after="0" w:line="240" w:lineRule="auto"/>
+        <w:ind w:left="708"/>
+        <w:rPr>
+          <w:b/>
+        </w:rPr>
+      </w:pPr>
+    </w:p>
+    <w:p>
+      <w:pPr>
+        <w:spacing w:after="0" w:line="240" w:lineRule="auto"/>
+        <w:ind w:left="708"/>
+        <w:rPr>
+          <w:b/>
+        </w:rPr>
+      </w:pPr>
+      <w:r>
+        <w:rPr>
+          <w:b/>
+        </w:rPr>
+        <w:t>Consumo CPU/Memoria</w:t>
+      </w:r>
+    </w:p>
+    <w:p>
+      <w:pPr>
+        <w:spacing w:after="0" w:line="240" w:lineRule="auto"/>
+        <w:ind w:left="708"/>
+      </w:pPr>
+      <w:r>
+        <w:t>Comando utilizado: $t</w:t>
       </w:r>
       <w:r>
         <w:t>op</w:t>
@@ -5844,14 +6334,14 @@
     </w:p>
     <w:p>
       <w:pPr>
-        <w:spacing w:line="240" w:lineRule="auto"/>
+        <w:spacing w:after="0" w:line="240" w:lineRule="auto"/>
+        <w:ind w:left="708"/>
       </w:pPr>
       <w:r>
         <w:rPr>
           <w:noProof/>
           <w:lang w:eastAsia="es-AR"/>
         </w:rPr>
-        <w:lastRenderedPageBreak/>
         <w:drawing>
           <wp:inline distT="0" distB="0" distL="0" distR="0">
             <wp:extent cx="4448175" cy="3509790"/>
@@ -5897,21 +6387,33 @@
     </w:p>
     <w:p>
       <w:pPr>
-        <w:spacing w:line="240" w:lineRule="auto"/>
-      </w:pPr>
-    </w:p>
-    <w:p>
-      <w:pPr>
-        <w:spacing w:line="240" w:lineRule="auto"/>
-      </w:pPr>
-      <w:r>
-        <w:t xml:space="preserve">Consumo I/O: bajo </w:t>
-      </w:r>
-    </w:p>
-    <w:p>
-      <w:pPr>
-        <w:spacing w:line="240" w:lineRule="auto"/>
-      </w:pPr>
+        <w:spacing w:after="0" w:line="240" w:lineRule="auto"/>
+        <w:ind w:left="708"/>
+      </w:pPr>
+    </w:p>
+    <w:p>
+      <w:pPr>
+        <w:spacing w:after="0" w:line="240" w:lineRule="auto"/>
+        <w:ind w:left="708"/>
+        <w:rPr>
+          <w:b/>
+        </w:rPr>
+      </w:pPr>
+      <w:r>
+        <w:rPr>
+          <w:b/>
+        </w:rPr>
+        <w:t xml:space="preserve">Consumo I/O </w:t>
+      </w:r>
+    </w:p>
+    <w:p>
+      <w:pPr>
+        <w:spacing w:after="0" w:line="240" w:lineRule="auto"/>
+        <w:ind w:left="708"/>
+      </w:pPr>
+      <w:r>
+        <w:t>Comando utilizado: $</w:t>
+      </w:r>
       <w:proofErr w:type="spellStart"/>
       <w:r>
         <w:t>Iotop</w:t>
@@ -5920,7 +6422,8 @@
     </w:p>
     <w:p>
       <w:pPr>
-        <w:spacing w:line="240" w:lineRule="auto"/>
+        <w:spacing w:after="0" w:line="240" w:lineRule="auto"/>
+        <w:ind w:left="708"/>
       </w:pPr>
       <w:r>
         <w:rPr>
@@ -5929,8 +6432,8 @@
         </w:rPr>
         <w:drawing>
           <wp:inline distT="0" distB="0" distL="0" distR="0">
-            <wp:extent cx="5400040" cy="4260850"/>
-            <wp:effectExtent l="0" t="0" r="0" b="6350"/>
+            <wp:extent cx="5399628" cy="3191774"/>
+            <wp:effectExtent l="0" t="0" r="0" b="8890"/>
             <wp:docPr id="17" name="Imagen 17"/>
             <wp:cNvGraphicFramePr>
               <a:graphicFrameLocks xmlns:a="http://schemas.openxmlformats.org/drawingml/2006/main" noChangeAspect="1"/>
@@ -5942,7 +6445,7 @@
                     <pic:cNvPr id="17" name="top.PNG"/>
                     <pic:cNvPicPr/>
                   </pic:nvPicPr>
-                  <pic:blipFill>
+                  <pic:blipFill rotWithShape="1">
                     <a:blip r:embed="rId13">
                       <a:extLst>
                         <a:ext uri="{28A0092B-C50C-407E-A947-70E740481C1C}">
@@ -5950,18 +6453,25 @@
                         </a:ext>
                       </a:extLst>
                     </a:blip>
-                    <a:stretch>
-                      <a:fillRect/>
-                    </a:stretch>
+                    <a:srcRect t="-1" b="25085"/>
+                    <a:stretch/>
                   </pic:blipFill>
-                  <pic:spPr>
+                  <pic:spPr bwMode="auto">
                     <a:xfrm>
                       <a:off x="0" y="0"/>
-                      <a:ext cx="5400040" cy="4260850"/>
+                      <a:ext cx="5400040" cy="3192018"/>
                     </a:xfrm>
                     <a:prstGeom prst="rect">
                       <a:avLst/>
                     </a:prstGeom>
+                    <a:ln>
+                      <a:noFill/>
+                    </a:ln>
+                    <a:extLst>
+                      <a:ext uri="{53640926-AAD7-44D8-BBD7-CCE9431645EC}">
+                        <a14:shadowObscured xmlns:a14="http://schemas.microsoft.com/office/drawing/2010/main"/>
+                      </a:ext>
+                    </a:extLst>
                   </pic:spPr>
                 </pic:pic>
               </a:graphicData>
@@ -5972,11 +6482,35 @@
     </w:p>
     <w:p>
       <w:pPr>
-        <w:spacing w:line="240" w:lineRule="auto"/>
+        <w:spacing w:after="0" w:line="240" w:lineRule="auto"/>
+        <w:ind w:left="708"/>
+        <w:rPr>
+          <w:b/>
+        </w:rPr>
+      </w:pPr>
+    </w:p>
+    <w:p>
+      <w:pPr>
+        <w:spacing w:after="0" w:line="240" w:lineRule="auto"/>
+        <w:ind w:left="708"/>
+        <w:rPr>
+          <w:b/>
+        </w:rPr>
+      </w:pPr>
+      <w:r>
+        <w:rPr>
+          <w:b/>
+        </w:rPr>
+        <w:t>Archivos utilizados</w:t>
+      </w:r>
+    </w:p>
+    <w:p>
+      <w:pPr>
+        <w:spacing w:after="0" w:line="240" w:lineRule="auto"/>
+        <w:ind w:left="708"/>
       </w:pPr>
       <w:proofErr w:type="spellStart"/>
       <w:r>
-        <w:lastRenderedPageBreak/>
         <w:t>Lsof</w:t>
       </w:r>
       <w:proofErr w:type="spellEnd"/>
@@ -5989,11 +6523,9 @@
     </w:p>
     <w:p>
       <w:pPr>
-        <w:spacing w:line="240" w:lineRule="auto"/>
-      </w:pPr>
-      <w:r>
-        <w:t>Archivos de usuario: 0</w:t>
-      </w:r>
+        <w:spacing w:after="0" w:line="240" w:lineRule="auto"/>
+        <w:ind w:left="708"/>
+      </w:pPr>
       <w:r>
         <w:rPr>
           <w:noProof/>
@@ -6044,23 +6576,46 @@
     </w:p>
     <w:p>
       <w:pPr>
+        <w:spacing w:after="0" w:line="240" w:lineRule="auto"/>
+        <w:ind w:left="708"/>
+        <w:rPr>
+          <w:b/>
+        </w:rPr>
+      </w:pPr>
+    </w:p>
+    <w:p>
+      <w:pPr>
+        <w:spacing w:after="0" w:line="240" w:lineRule="auto"/>
+        <w:ind w:left="708"/>
+        <w:rPr>
+          <w:b/>
+        </w:rPr>
+      </w:pPr>
+      <w:r>
+        <w:rPr>
+          <w:b/>
+        </w:rPr>
+        <w:t xml:space="preserve">Semáforos y memoria compartida </w:t>
+      </w:r>
+    </w:p>
+    <w:p>
+      <w:pPr>
+        <w:spacing w:after="0" w:line="240" w:lineRule="auto"/>
+        <w:ind w:left="708"/>
+      </w:pPr>
+      <w:r>
+        <w:t>Comando utilizado: $</w:t>
+      </w:r>
+      <w:proofErr w:type="spellStart"/>
+      <w:r>
+        <w:t>ipcs</w:t>
+      </w:r>
+      <w:proofErr w:type="spellEnd"/>
+    </w:p>
+    <w:p>
+      <w:pPr>
         <w:spacing w:line="240" w:lineRule="auto"/>
-      </w:pPr>
-      <w:r>
-        <w:t xml:space="preserve">Semáforos y memoria compartida: </w:t>
-      </w:r>
-      <w:proofErr w:type="spellStart"/>
-      <w:r>
-        <w:t>Ipcs</w:t>
-      </w:r>
-      <w:proofErr w:type="spellEnd"/>
-      <w:r>
-        <w:t xml:space="preserve"> </w:t>
-      </w:r>
-    </w:p>
-    <w:p>
-      <w:pPr>
-        <w:spacing w:line="240" w:lineRule="auto"/>
+        <w:ind w:left="708"/>
       </w:pPr>
       <w:r>
         <w:rPr>
@@ -6124,13 +6679,28 @@
       <w:pPr>
         <w:spacing w:line="240" w:lineRule="auto"/>
       </w:pPr>
-      <w:r>
-        <w:t>Ejercicio 6</w:t>
-      </w:r>
-    </w:p>
-    <w:p>
-      <w:pPr>
-        <w:spacing w:line="240" w:lineRule="auto"/>
+    </w:p>
+    <w:p>
+      <w:pPr>
+        <w:spacing w:after="0" w:line="240" w:lineRule="auto"/>
+        <w:rPr>
+          <w:b/>
+          <w:sz w:val="28"/>
+        </w:rPr>
+      </w:pPr>
+      <w:r>
+        <w:rPr>
+          <w:b/>
+          <w:sz w:val="28"/>
+        </w:rPr>
+        <w:lastRenderedPageBreak/>
+        <w:t>Proceso 6</w:t>
+      </w:r>
+    </w:p>
+    <w:p>
+      <w:pPr>
+        <w:spacing w:after="0" w:line="240" w:lineRule="auto"/>
+        <w:ind w:left="708"/>
       </w:pPr>
       <w:r>
         <w:t>Genera archivos log en Home</w:t>
@@ -6138,20 +6708,37 @@
     </w:p>
     <w:p>
       <w:pPr>
-        <w:spacing w:line="240" w:lineRule="auto"/>
-      </w:pPr>
+        <w:spacing w:after="0" w:line="240" w:lineRule="auto"/>
+        <w:ind w:left="708"/>
+        <w:rPr>
+          <w:b/>
+        </w:rPr>
+      </w:pPr>
+      <w:r>
+        <w:rPr>
+          <w:b/>
+        </w:rPr>
+        <w:t>Cantidad de hijos</w:t>
+      </w:r>
+    </w:p>
+    <w:p>
+      <w:pPr>
+        <w:spacing w:after="0" w:line="240" w:lineRule="auto"/>
+        <w:ind w:left="708"/>
+      </w:pPr>
+      <w:r>
+        <w:t>Comando utilizado: $</w:t>
+      </w:r>
       <w:proofErr w:type="spellStart"/>
       <w:r>
-        <w:t>Pstree</w:t>
+        <w:t>pstree</w:t>
       </w:r>
       <w:proofErr w:type="spellEnd"/>
-      <w:r>
-        <w:t xml:space="preserve"> 0 hijos</w:t>
-      </w:r>
-    </w:p>
-    <w:p>
-      <w:pPr>
-        <w:spacing w:line="240" w:lineRule="auto"/>
+    </w:p>
+    <w:p>
+      <w:pPr>
+        <w:spacing w:after="0" w:line="240" w:lineRule="auto"/>
+        <w:ind w:left="708"/>
       </w:pPr>
       <w:r>
         <w:rPr>
@@ -6203,47 +6790,65 @@
     </w:p>
     <w:p>
       <w:pPr>
-        <w:spacing w:line="240" w:lineRule="auto"/>
-      </w:pPr>
-    </w:p>
-    <w:p>
-      <w:pPr>
-        <w:spacing w:line="240" w:lineRule="auto"/>
-      </w:pPr>
-    </w:p>
-    <w:p>
-      <w:pPr>
-        <w:spacing w:line="240" w:lineRule="auto"/>
-        <w:rPr>
-          <w:b/>
-          <w:u w:val="single"/>
-        </w:rPr>
-      </w:pPr>
-      <w:r>
-        <w:rPr>
-          <w:b/>
-          <w:u w:val="single"/>
-        </w:rPr>
-        <w:lastRenderedPageBreak/>
-        <w:t xml:space="preserve">Ejercicio 7 </w:t>
-      </w:r>
-    </w:p>
-    <w:p>
-      <w:pPr>
-        <w:spacing w:line="240" w:lineRule="auto"/>
-      </w:pPr>
+        <w:spacing w:after="0" w:line="240" w:lineRule="auto"/>
+        <w:ind w:left="708"/>
+      </w:pPr>
+    </w:p>
+    <w:p>
+      <w:pPr>
+        <w:spacing w:after="0" w:line="240" w:lineRule="auto"/>
+        <w:ind w:left="708"/>
+      </w:pPr>
+    </w:p>
+    <w:p>
+      <w:pPr>
+        <w:spacing w:after="0" w:line="240" w:lineRule="auto"/>
+        <w:rPr>
+          <w:b/>
+          <w:sz w:val="28"/>
+        </w:rPr>
+      </w:pPr>
+      <w:r>
+        <w:rPr>
+          <w:b/>
+          <w:sz w:val="28"/>
+        </w:rPr>
+        <w:t>Proceso 7</w:t>
+      </w:r>
+    </w:p>
+    <w:p>
+      <w:pPr>
+        <w:spacing w:after="0" w:line="240" w:lineRule="auto"/>
+        <w:ind w:left="708"/>
+        <w:rPr>
+          <w:b/>
+        </w:rPr>
+      </w:pPr>
+      <w:r>
+        <w:rPr>
+          <w:b/>
+        </w:rPr>
+        <w:t>Cantidad de hijos</w:t>
+      </w:r>
+      <w:r>
+        <w:rPr>
+          <w:b/>
+        </w:rPr>
+        <w:br/>
+      </w:r>
+      <w:r>
+        <w:t xml:space="preserve">Comando utilizado: $ </w:t>
+      </w:r>
       <w:proofErr w:type="spellStart"/>
       <w:r>
-        <w:t>Pstree</w:t>
+        <w:t>pstree</w:t>
       </w:r>
       <w:proofErr w:type="spellEnd"/>
-      <w:r>
-        <w:t>: un hijo</w:t>
-      </w:r>
-    </w:p>
-    <w:p>
-      <w:pPr>
-        <w:spacing w:line="240" w:lineRule="auto"/>
+    </w:p>
+    <w:p>
+      <w:pPr>
+        <w:spacing w:after="0" w:line="240" w:lineRule="auto"/>
+        <w:ind w:left="708"/>
       </w:pPr>
       <w:r>
         <w:rPr>
@@ -6303,11 +6908,43 @@
     <w:p>
       <w:pPr>
         <w:spacing w:after="0"/>
+        <w:ind w:left="708"/>
       </w:pPr>
     </w:p>
     <w:p>
       <w:pPr>
         <w:spacing w:after="0"/>
+        <w:ind w:left="708"/>
+      </w:pPr>
+    </w:p>
+    <w:p>
+      <w:pPr>
+        <w:spacing w:after="0"/>
+      </w:pPr>
+    </w:p>
+    <w:p>
+      <w:pPr>
+        <w:spacing w:after="0"/>
+      </w:pPr>
+    </w:p>
+    <w:p>
+      <w:pPr>
+        <w:spacing w:after="0"/>
+      </w:pPr>
+    </w:p>
+    <w:p>
+      <w:pPr>
+        <w:spacing w:after="0"/>
+      </w:pPr>
+    </w:p>
+    <w:p>
+      <w:pPr>
+        <w:spacing w:after="0"/>
+      </w:pPr>
+    </w:p>
+    <w:p>
+      <w:pPr>
+        <w:spacing w:after="0"/>
         <w:rPr>
           <w:b/>
           <w:sz w:val="28"/>
@@ -6318,6 +6955,7 @@
           <w:b/>
           <w:sz w:val="28"/>
         </w:rPr>
+        <w:lastRenderedPageBreak/>
         <w:t>Proceso</w:t>
       </w:r>
       <w:r>
@@ -6549,7 +7187,6 @@
         <w:rPr>
           <w:b/>
         </w:rPr>
-        <w:lastRenderedPageBreak/>
         <w:t>Cant</w:t>
       </w:r>
       <w:r>
@@ -6663,10 +7300,71 @@
         <w:spacing w:after="0"/>
         <w:ind w:left="708"/>
       </w:pPr>
-      <w:r>
-        <w:rPr>
-          <w:b/>
-        </w:rPr>
+    </w:p>
+    <w:p>
+      <w:pPr>
+        <w:spacing w:after="0"/>
+        <w:ind w:left="708"/>
+      </w:pPr>
+    </w:p>
+    <w:p>
+      <w:pPr>
+        <w:spacing w:after="0"/>
+        <w:ind w:left="708"/>
+      </w:pPr>
+    </w:p>
+    <w:p>
+      <w:pPr>
+        <w:spacing w:after="0"/>
+        <w:ind w:left="708"/>
+      </w:pPr>
+    </w:p>
+    <w:p>
+      <w:pPr>
+        <w:spacing w:after="0"/>
+        <w:ind w:left="708"/>
+      </w:pPr>
+    </w:p>
+    <w:p>
+      <w:pPr>
+        <w:spacing w:after="0"/>
+        <w:ind w:left="708"/>
+      </w:pPr>
+    </w:p>
+    <w:p>
+      <w:pPr>
+        <w:spacing w:after="0"/>
+        <w:ind w:left="708"/>
+      </w:pPr>
+    </w:p>
+    <w:p>
+      <w:pPr>
+        <w:spacing w:after="0"/>
+        <w:ind w:left="708"/>
+      </w:pPr>
+    </w:p>
+    <w:p>
+      <w:pPr>
+        <w:spacing w:after="0"/>
+        <w:ind w:left="708"/>
+      </w:pPr>
+    </w:p>
+    <w:p>
+      <w:pPr>
+        <w:spacing w:after="0"/>
+        <w:ind w:left="708"/>
+      </w:pPr>
+    </w:p>
+    <w:p>
+      <w:pPr>
+        <w:spacing w:after="0"/>
+        <w:ind w:left="708"/>
+      </w:pPr>
+      <w:r>
+        <w:rPr>
+          <w:b/>
+        </w:rPr>
+        <w:lastRenderedPageBreak/>
         <w:t>Cantidad de Semáforos, Memoria</w:t>
       </w:r>
       <w:r>
@@ -6790,8 +7488,8 @@
         </w:rPr>
         <w:drawing>
           <wp:inline distT="0" distB="0" distL="0" distR="0">
-            <wp:extent cx="6188710" cy="970280"/>
-            <wp:effectExtent l="0" t="0" r="2540" b="1270"/>
+            <wp:extent cx="5581650" cy="970280"/>
+            <wp:effectExtent l="0" t="0" r="0" b="1270"/>
             <wp:docPr id="20" name="Imagen 20"/>
             <wp:cNvGraphicFramePr>
               <a:graphicFrameLocks xmlns:a="http://schemas.openxmlformats.org/drawingml/2006/main" noChangeAspect="1"/>
@@ -6818,7 +7516,7 @@
                   <pic:spPr>
                     <a:xfrm>
                       <a:off x="0" y="0"/>
-                      <a:ext cx="6188710" cy="970280"/>
+                      <a:ext cx="5590430" cy="971806"/>
                     </a:xfrm>
                     <a:prstGeom prst="rect">
                       <a:avLst/>
@@ -6901,8 +7599,8 @@
         </w:rPr>
         <w:drawing>
           <wp:inline distT="0" distB="0" distL="0" distR="0">
-            <wp:extent cx="6188710" cy="915035"/>
-            <wp:effectExtent l="0" t="0" r="2540" b="0"/>
+            <wp:extent cx="5581650" cy="915035"/>
+            <wp:effectExtent l="0" t="0" r="0" b="0"/>
             <wp:docPr id="22" name="Imagen 22"/>
             <wp:cNvGraphicFramePr>
               <a:graphicFrameLocks xmlns:a="http://schemas.openxmlformats.org/drawingml/2006/main" noChangeAspect="1"/>
@@ -6929,7 +7627,7 @@
                   <pic:spPr>
                     <a:xfrm>
                       <a:off x="0" y="0"/>
-                      <a:ext cx="6188710" cy="915035"/>
+                      <a:ext cx="5587344" cy="915968"/>
                     </a:xfrm>
                     <a:prstGeom prst="rect">
                       <a:avLst/>
@@ -6942,6 +7640,13 @@
         </w:drawing>
       </w:r>
     </w:p>
+    <w:p/>
+    <w:p/>
+    <w:p/>
+    <w:p/>
+    <w:p/>
+    <w:p/>
+    <w:p/>
     <w:p/>
     <w:p/>
     <w:p/>
@@ -7266,8 +7971,8 @@
         </w:rPr>
         <w:drawing>
           <wp:inline distT="0" distB="0" distL="0" distR="0">
-            <wp:extent cx="6188710" cy="1132840"/>
-            <wp:effectExtent l="0" t="0" r="2540" b="0"/>
+            <wp:extent cx="5638800" cy="1132840"/>
+            <wp:effectExtent l="0" t="0" r="0" b="0"/>
             <wp:docPr id="25" name="Imagen 25"/>
             <wp:cNvGraphicFramePr>
               <a:graphicFrameLocks xmlns:a="http://schemas.openxmlformats.org/drawingml/2006/main" noChangeAspect="1"/>
@@ -7279,7 +7984,7 @@
                     <pic:cNvPr id="25" name="p10-htop.JPG"/>
                     <pic:cNvPicPr/>
                   </pic:nvPicPr>
-                  <pic:blipFill>
+                  <pic:blipFill rotWithShape="1">
                     <a:blip r:embed="rId26">
                       <a:extLst>
                         <a:ext uri="{28A0092B-C50C-407E-A947-70E740481C1C}">
@@ -7287,18 +7992,25 @@
                         </a:ext>
                       </a:extLst>
                     </a:blip>
-                    <a:stretch>
-                      <a:fillRect/>
-                    </a:stretch>
+                    <a:srcRect r="8885"/>
+                    <a:stretch/>
                   </pic:blipFill>
-                  <pic:spPr>
+                  <pic:spPr bwMode="auto">
                     <a:xfrm>
                       <a:off x="0" y="0"/>
-                      <a:ext cx="6188710" cy="1132840"/>
+                      <a:ext cx="5638800" cy="1132840"/>
                     </a:xfrm>
                     <a:prstGeom prst="rect">
                       <a:avLst/>
                     </a:prstGeom>
+                    <a:ln>
+                      <a:noFill/>
+                    </a:ln>
+                    <a:extLst>
+                      <a:ext uri="{53640926-AAD7-44D8-BBD7-CCE9431645EC}">
+                        <a14:shadowObscured xmlns:a14="http://schemas.microsoft.com/office/drawing/2010/main"/>
+                      </a:ext>
+                    </a:extLst>
                   </pic:spPr>
                 </pic:pic>
               </a:graphicData>
@@ -7375,8 +8087,8 @@
         </w:rPr>
         <w:drawing>
           <wp:inline distT="0" distB="0" distL="0" distR="0">
-            <wp:extent cx="6188710" cy="821690"/>
-            <wp:effectExtent l="0" t="0" r="2540" b="0"/>
+            <wp:extent cx="5589917" cy="821690"/>
+            <wp:effectExtent l="0" t="0" r="0" b="0"/>
             <wp:docPr id="26" name="Imagen 26"/>
             <wp:cNvGraphicFramePr>
               <a:graphicFrameLocks xmlns:a="http://schemas.openxmlformats.org/drawingml/2006/main" noChangeAspect="1"/>
@@ -7388,7 +8100,7 @@
                     <pic:cNvPr id="26" name="p10-iotop.JPG"/>
                     <pic:cNvPicPr/>
                   </pic:nvPicPr>
-                  <pic:blipFill>
+                  <pic:blipFill rotWithShape="1">
                     <a:blip r:embed="rId27">
                       <a:extLst>
                         <a:ext uri="{28A0092B-C50C-407E-A947-70E740481C1C}">
@@ -7396,18 +8108,25 @@
                         </a:ext>
                       </a:extLst>
                     </a:blip>
-                    <a:stretch>
-                      <a:fillRect/>
-                    </a:stretch>
+                    <a:srcRect r="9676"/>
+                    <a:stretch/>
                   </pic:blipFill>
-                  <pic:spPr>
+                  <pic:spPr bwMode="auto">
                     <a:xfrm>
                       <a:off x="0" y="0"/>
-                      <a:ext cx="6188710" cy="821690"/>
+                      <a:ext cx="5589917" cy="821690"/>
                     </a:xfrm>
                     <a:prstGeom prst="rect">
                       <a:avLst/>
                     </a:prstGeom>
+                    <a:ln>
+                      <a:noFill/>
+                    </a:ln>
+                    <a:extLst>
+                      <a:ext uri="{53640926-AAD7-44D8-BBD7-CCE9431645EC}">
+                        <a14:shadowObscured xmlns:a14="http://schemas.microsoft.com/office/drawing/2010/main"/>
+                      </a:ext>
+                    </a:extLst>
                   </pic:spPr>
                 </pic:pic>
               </a:graphicData>
@@ -7483,8 +8202,8 @@
         </w:rPr>
         <w:drawing>
           <wp:inline distT="0" distB="0" distL="0" distR="0">
-            <wp:extent cx="6188710" cy="672465"/>
-            <wp:effectExtent l="0" t="0" r="2540" b="0"/>
+            <wp:extent cx="5589905" cy="672465"/>
+            <wp:effectExtent l="0" t="0" r="0" b="0"/>
             <wp:docPr id="27" name="Imagen 27"/>
             <wp:cNvGraphicFramePr>
               <a:graphicFrameLocks xmlns:a="http://schemas.openxmlformats.org/drawingml/2006/main" noChangeAspect="1"/>
@@ -7511,7 +8230,7 @@
                   <pic:spPr>
                     <a:xfrm>
                       <a:off x="0" y="0"/>
-                      <a:ext cx="6188710" cy="672465"/>
+                      <a:ext cx="5597802" cy="673415"/>
                     </a:xfrm>
                     <a:prstGeom prst="rect">
                       <a:avLst/>
@@ -7588,8 +8307,8 @@
         </w:rPr>
         <w:drawing>
           <wp:inline distT="0" distB="0" distL="0" distR="0">
-            <wp:extent cx="6188710" cy="1036955"/>
-            <wp:effectExtent l="0" t="0" r="2540" b="0"/>
+            <wp:extent cx="5589905" cy="1036955"/>
+            <wp:effectExtent l="0" t="0" r="0" b="0"/>
             <wp:docPr id="28" name="Imagen 28"/>
             <wp:cNvGraphicFramePr>
               <a:graphicFrameLocks xmlns:a="http://schemas.openxmlformats.org/drawingml/2006/main" noChangeAspect="1"/>
@@ -7616,7 +8335,7 @@
                   <pic:spPr>
                     <a:xfrm>
                       <a:off x="0" y="0"/>
-                      <a:ext cx="6188710" cy="1036955"/>
+                      <a:ext cx="5594267" cy="1037764"/>
                     </a:xfrm>
                     <a:prstGeom prst="rect">
                       <a:avLst/>
@@ -7628,7 +8347,808 @@
           </wp:inline>
         </w:drawing>
       </w:r>
+    </w:p>
+    <w:p/>
+    <w:p/>
+    <w:p>
+      <w:pPr>
+        <w:spacing w:after="0"/>
+        <w:rPr>
+          <w:b/>
+          <w:sz w:val="28"/>
+        </w:rPr>
+      </w:pPr>
+      <w:r>
+        <w:rPr>
+          <w:b/>
+          <w:sz w:val="28"/>
+        </w:rPr>
+        <w:t>Proceso 11</w:t>
+      </w:r>
+    </w:p>
+    <w:p>
+      <w:pPr>
+        <w:spacing w:after="0"/>
+        <w:ind w:left="708"/>
+        <w:rPr>
+          <w:b/>
+        </w:rPr>
+      </w:pPr>
+      <w:r>
+        <w:rPr>
+          <w:b/>
+        </w:rPr>
+        <w:t xml:space="preserve">Tipo o Clasificación de Proceso, Consumo CPU (Bajo / Alto), </w:t>
+      </w:r>
+      <w:r>
+        <w:rPr>
+          <w:b/>
+        </w:rPr>
+        <w:t>Consumo Memoria (Bajo / Alto</w:t>
+      </w:r>
+      <w:proofErr w:type="gramStart"/>
+      <w:r>
+        <w:rPr>
+          <w:b/>
+        </w:rPr>
+        <w:t xml:space="preserve">) </w:t>
+      </w:r>
+      <w:r>
+        <w:rPr>
+          <w:b/>
+        </w:rPr>
+        <w:t>,</w:t>
+      </w:r>
+      <w:proofErr w:type="gramEnd"/>
+      <w:r>
+        <w:rPr>
+          <w:b/>
+        </w:rPr>
+        <w:t xml:space="preserve"> Cantidad </w:t>
+      </w:r>
+      <w:proofErr w:type="spellStart"/>
+      <w:r>
+        <w:rPr>
+          <w:b/>
+        </w:rPr>
+        <w:t>Threads</w:t>
+      </w:r>
+      <w:proofErr w:type="spellEnd"/>
+    </w:p>
+    <w:p>
+      <w:pPr>
+        <w:spacing w:after="0"/>
+        <w:ind w:left="708"/>
+      </w:pPr>
+      <w:r>
+        <w:t xml:space="preserve">Comando utilizado: $ </w:t>
+      </w:r>
+      <w:proofErr w:type="spellStart"/>
+      <w:r>
+        <w:t>htop</w:t>
+      </w:r>
+      <w:proofErr w:type="spellEnd"/>
+      <w:r>
+        <w:br/>
+      </w:r>
+      <w:r>
+        <w:rPr>
+          <w:noProof/>
+          <w:lang w:eastAsia="es-AR"/>
+        </w:rPr>
+        <w:drawing>
+          <wp:inline distT="0" distB="0" distL="0" distR="0">
+            <wp:extent cx="5589905" cy="2405380"/>
+            <wp:effectExtent l="0" t="0" r="0" b="0"/>
+            <wp:docPr id="34" name="Imagen 34"/>
+            <wp:cNvGraphicFramePr>
+              <a:graphicFrameLocks xmlns:a="http://schemas.openxmlformats.org/drawingml/2006/main" noChangeAspect="1"/>
+            </wp:cNvGraphicFramePr>
+            <a:graphic xmlns:a="http://schemas.openxmlformats.org/drawingml/2006/main">
+              <a:graphicData uri="http://schemas.openxmlformats.org/drawingml/2006/picture">
+                <pic:pic xmlns:pic="http://schemas.openxmlformats.org/drawingml/2006/picture">
+                  <pic:nvPicPr>
+                    <pic:cNvPr id="34" name="p11-htop.JPG"/>
+                    <pic:cNvPicPr/>
+                  </pic:nvPicPr>
+                  <pic:blipFill>
+                    <a:blip r:embed="rId30">
+                      <a:extLst>
+                        <a:ext uri="{28A0092B-C50C-407E-A947-70E740481C1C}">
+                          <a14:useLocalDpi xmlns:a14="http://schemas.microsoft.com/office/drawing/2010/main" val="0"/>
+                        </a:ext>
+                      </a:extLst>
+                    </a:blip>
+                    <a:stretch>
+                      <a:fillRect/>
+                    </a:stretch>
+                  </pic:blipFill>
+                  <pic:spPr>
+                    <a:xfrm>
+                      <a:off x="0" y="0"/>
+                      <a:ext cx="5593449" cy="2406905"/>
+                    </a:xfrm>
+                    <a:prstGeom prst="rect">
+                      <a:avLst/>
+                    </a:prstGeom>
+                  </pic:spPr>
+                </pic:pic>
+              </a:graphicData>
+            </a:graphic>
+          </wp:inline>
+        </w:drawing>
+      </w:r>
+      <w:r>
+        <w:br/>
+      </w:r>
+    </w:p>
+    <w:p>
+      <w:pPr>
+        <w:spacing w:after="0"/>
+        <w:ind w:left="708"/>
+      </w:pPr>
+    </w:p>
+    <w:p>
+      <w:pPr>
+        <w:spacing w:after="0"/>
+        <w:ind w:left="708"/>
+      </w:pPr>
+    </w:p>
+    <w:p>
+      <w:pPr>
+        <w:spacing w:after="0"/>
+        <w:ind w:left="708"/>
+      </w:pPr>
+    </w:p>
+    <w:p>
+      <w:pPr>
+        <w:spacing w:after="0"/>
+        <w:ind w:left="708"/>
+      </w:pPr>
+    </w:p>
+    <w:p>
+      <w:pPr>
+        <w:spacing w:after="0"/>
+        <w:ind w:left="708"/>
+      </w:pPr>
+      <w:r>
+        <w:rPr>
+          <w:b/>
+        </w:rPr>
+        <w:lastRenderedPageBreak/>
+        <w:t>Cantidad</w:t>
+      </w:r>
+      <w:r>
+        <w:rPr>
+          <w:b/>
+        </w:rPr>
+        <w:t xml:space="preserve"> Hijos</w:t>
+      </w:r>
+      <w:r>
+        <w:rPr>
+          <w:b/>
+        </w:rPr>
+        <w:br/>
+      </w:r>
+      <w:r>
+        <w:t xml:space="preserve">Comando utilizado: $ </w:t>
+      </w:r>
+      <w:proofErr w:type="spellStart"/>
+      <w:r>
+        <w:t>ps</w:t>
+      </w:r>
+      <w:proofErr w:type="spellEnd"/>
+      <w:r>
+        <w:t xml:space="preserve"> –u </w:t>
+      </w:r>
+      <w:proofErr w:type="spellStart"/>
+      <w:r>
+        <w:t>usertest</w:t>
+      </w:r>
+      <w:proofErr w:type="spellEnd"/>
+      <w:r>
+        <w:br/>
+      </w:r>
+      <w:r>
+        <w:rPr>
+          <w:noProof/>
+          <w:lang w:eastAsia="es-AR"/>
+        </w:rPr>
+        <w:drawing>
+          <wp:inline distT="0" distB="0" distL="0" distR="0">
+            <wp:extent cx="5086350" cy="542925"/>
+            <wp:effectExtent l="0" t="0" r="0" b="9525"/>
+            <wp:docPr id="36" name="Imagen 36"/>
+            <wp:cNvGraphicFramePr>
+              <a:graphicFrameLocks xmlns:a="http://schemas.openxmlformats.org/drawingml/2006/main" noChangeAspect="1"/>
+            </wp:cNvGraphicFramePr>
+            <a:graphic xmlns:a="http://schemas.openxmlformats.org/drawingml/2006/main">
+              <a:graphicData uri="http://schemas.openxmlformats.org/drawingml/2006/picture">
+                <pic:pic xmlns:pic="http://schemas.openxmlformats.org/drawingml/2006/picture">
+                  <pic:nvPicPr>
+                    <pic:cNvPr id="36" name="p11-ps.JPG"/>
+                    <pic:cNvPicPr/>
+                  </pic:nvPicPr>
+                  <pic:blipFill>
+                    <a:blip r:embed="rId31">
+                      <a:extLst>
+                        <a:ext uri="{28A0092B-C50C-407E-A947-70E740481C1C}">
+                          <a14:useLocalDpi xmlns:a14="http://schemas.microsoft.com/office/drawing/2010/main" val="0"/>
+                        </a:ext>
+                      </a:extLst>
+                    </a:blip>
+                    <a:stretch>
+                      <a:fillRect/>
+                    </a:stretch>
+                  </pic:blipFill>
+                  <pic:spPr>
+                    <a:xfrm>
+                      <a:off x="0" y="0"/>
+                      <a:ext cx="5086350" cy="542925"/>
+                    </a:xfrm>
+                    <a:prstGeom prst="rect">
+                      <a:avLst/>
+                    </a:prstGeom>
+                  </pic:spPr>
+                </pic:pic>
+              </a:graphicData>
+            </a:graphic>
+          </wp:inline>
+        </w:drawing>
+      </w:r>
+      <w:r>
+        <w:br/>
+      </w:r>
+      <w:r>
+        <w:rPr>
+          <w:b/>
+        </w:rPr>
+        <w:br/>
+      </w:r>
+      <w:r>
+        <w:rPr>
+          <w:b/>
+        </w:rPr>
+        <w:t>Nivel Máx</w:t>
+      </w:r>
+      <w:r>
+        <w:rPr>
+          <w:b/>
+        </w:rPr>
+        <w:t>ima</w:t>
+      </w:r>
+      <w:r>
+        <w:rPr>
+          <w:b/>
+        </w:rPr>
+        <w:t xml:space="preserve"> de Parentesco </w:t>
+      </w:r>
+      <w:r>
+        <w:rPr>
+          <w:b/>
+        </w:rPr>
+        <w:br/>
+      </w:r>
+      <w:r>
+        <w:t>Comando utilizado: $</w:t>
+      </w:r>
+      <w:proofErr w:type="spellStart"/>
+      <w:r>
+        <w:t>pstree</w:t>
+      </w:r>
+      <w:proofErr w:type="spellEnd"/>
+      <w:r>
+        <w:t xml:space="preserve"> –u </w:t>
+      </w:r>
+      <w:proofErr w:type="spellStart"/>
+      <w:r>
+        <w:t>usertest</w:t>
+      </w:r>
+      <w:proofErr w:type="spellEnd"/>
+      <w:r>
+        <w:br/>
+      </w:r>
+      <w:r>
+        <w:rPr>
+          <w:noProof/>
+          <w:lang w:eastAsia="es-AR"/>
+        </w:rPr>
+        <w:drawing>
+          <wp:inline distT="0" distB="0" distL="0" distR="0">
+            <wp:extent cx="5657850" cy="2994957"/>
+            <wp:effectExtent l="0" t="0" r="0" b="0"/>
+            <wp:docPr id="37" name="Imagen 37"/>
+            <wp:cNvGraphicFramePr>
+              <a:graphicFrameLocks xmlns:a="http://schemas.openxmlformats.org/drawingml/2006/main" noChangeAspect="1"/>
+            </wp:cNvGraphicFramePr>
+            <a:graphic xmlns:a="http://schemas.openxmlformats.org/drawingml/2006/main">
+              <a:graphicData uri="http://schemas.openxmlformats.org/drawingml/2006/picture">
+                <pic:pic xmlns:pic="http://schemas.openxmlformats.org/drawingml/2006/picture">
+                  <pic:nvPicPr>
+                    <pic:cNvPr id="37" name="p11-psree.JPG"/>
+                    <pic:cNvPicPr/>
+                  </pic:nvPicPr>
+                  <pic:blipFill>
+                    <a:blip r:embed="rId32">
+                      <a:extLst>
+                        <a:ext uri="{28A0092B-C50C-407E-A947-70E740481C1C}">
+                          <a14:useLocalDpi xmlns:a14="http://schemas.microsoft.com/office/drawing/2010/main" val="0"/>
+                        </a:ext>
+                      </a:extLst>
+                    </a:blip>
+                    <a:stretch>
+                      <a:fillRect/>
+                    </a:stretch>
+                  </pic:blipFill>
+                  <pic:spPr>
+                    <a:xfrm>
+                      <a:off x="0" y="0"/>
+                      <a:ext cx="5673834" cy="3003418"/>
+                    </a:xfrm>
+                    <a:prstGeom prst="rect">
+                      <a:avLst/>
+                    </a:prstGeom>
+                  </pic:spPr>
+                </pic:pic>
+              </a:graphicData>
+            </a:graphic>
+          </wp:inline>
+        </w:drawing>
+      </w:r>
+      <w:r>
+        <w:br/>
+      </w:r>
+    </w:p>
+    <w:p>
+      <w:pPr>
+        <w:spacing w:after="0"/>
+        <w:ind w:left="708"/>
+      </w:pPr>
+      <w:r>
+        <w:rPr>
+          <w:b/>
+        </w:rPr>
+        <w:t xml:space="preserve">Cantidad </w:t>
+      </w:r>
+      <w:proofErr w:type="spellStart"/>
+      <w:r>
+        <w:rPr>
+          <w:b/>
+        </w:rPr>
+        <w:t>Semaforos</w:t>
+      </w:r>
+      <w:proofErr w:type="spellEnd"/>
+      <w:r>
+        <w:rPr>
+          <w:b/>
+        </w:rPr>
+        <w:t xml:space="preserve">, </w:t>
+      </w:r>
+      <w:proofErr w:type="spellStart"/>
+      <w:r>
+        <w:rPr>
+          <w:b/>
+        </w:rPr>
+        <w:t>Cant</w:t>
+      </w:r>
+      <w:proofErr w:type="spellEnd"/>
+      <w:r>
+        <w:rPr>
+          <w:b/>
+        </w:rPr>
+        <w:t xml:space="preserve">. </w:t>
+      </w:r>
+      <w:proofErr w:type="spellStart"/>
+      <w:r>
+        <w:rPr>
+          <w:b/>
+        </w:rPr>
+        <w:t>Mem</w:t>
+      </w:r>
+      <w:proofErr w:type="spellEnd"/>
+      <w:r>
+        <w:rPr>
+          <w:b/>
+        </w:rPr>
+        <w:t xml:space="preserve">. Compartida </w:t>
+      </w:r>
+      <w:r>
+        <w:rPr>
+          <w:b/>
+        </w:rPr>
+        <w:br/>
+      </w:r>
+      <w:r>
+        <w:t xml:space="preserve">Comando utilizado: $ </w:t>
+      </w:r>
+      <w:proofErr w:type="spellStart"/>
+      <w:r>
+        <w:t>ipcs</w:t>
+      </w:r>
+      <w:proofErr w:type="spellEnd"/>
+      <w:r>
+        <w:br/>
+      </w:r>
+      <w:r>
+        <w:rPr>
+          <w:noProof/>
+          <w:lang w:eastAsia="es-AR"/>
+        </w:rPr>
+        <w:drawing>
+          <wp:inline distT="0" distB="0" distL="0" distR="0">
+            <wp:extent cx="5657850" cy="2162175"/>
+            <wp:effectExtent l="0" t="0" r="0" b="9525"/>
+            <wp:docPr id="30" name="Imagen 30"/>
+            <wp:cNvGraphicFramePr>
+              <a:graphicFrameLocks xmlns:a="http://schemas.openxmlformats.org/drawingml/2006/main" noChangeAspect="1"/>
+            </wp:cNvGraphicFramePr>
+            <a:graphic xmlns:a="http://schemas.openxmlformats.org/drawingml/2006/main">
+              <a:graphicData uri="http://schemas.openxmlformats.org/drawingml/2006/picture">
+                <pic:pic xmlns:pic="http://schemas.openxmlformats.org/drawingml/2006/picture">
+                  <pic:nvPicPr>
+                    <pic:cNvPr id="30" name="p11-ipcs.JPG"/>
+                    <pic:cNvPicPr/>
+                  </pic:nvPicPr>
+                  <pic:blipFill>
+                    <a:blip r:embed="rId33">
+                      <a:extLst>
+                        <a:ext uri="{28A0092B-C50C-407E-A947-70E740481C1C}">
+                          <a14:useLocalDpi xmlns:a14="http://schemas.microsoft.com/office/drawing/2010/main" val="0"/>
+                        </a:ext>
+                      </a:extLst>
+                    </a:blip>
+                    <a:stretch>
+                      <a:fillRect/>
+                    </a:stretch>
+                  </pic:blipFill>
+                  <pic:spPr>
+                    <a:xfrm>
+                      <a:off x="0" y="0"/>
+                      <a:ext cx="5657850" cy="2162175"/>
+                    </a:xfrm>
+                    <a:prstGeom prst="rect">
+                      <a:avLst/>
+                    </a:prstGeom>
+                  </pic:spPr>
+                </pic:pic>
+              </a:graphicData>
+            </a:graphic>
+          </wp:inline>
+        </w:drawing>
+      </w:r>
+      <w:r>
+        <w:br/>
+      </w:r>
+    </w:p>
+    <w:p>
+      <w:pPr>
+        <w:spacing w:after="0"/>
+        <w:ind w:left="708"/>
+      </w:pPr>
+    </w:p>
+    <w:p>
+      <w:pPr>
+        <w:spacing w:after="0"/>
+        <w:ind w:left="708"/>
+      </w:pPr>
+    </w:p>
+    <w:p>
+      <w:pPr>
+        <w:spacing w:after="0"/>
+        <w:ind w:left="708"/>
+      </w:pPr>
+    </w:p>
+    <w:p>
+      <w:pPr>
+        <w:spacing w:after="0"/>
+        <w:ind w:left="708"/>
+      </w:pPr>
+    </w:p>
+    <w:p>
+      <w:pPr>
+        <w:spacing w:after="0"/>
+        <w:ind w:left="708"/>
+      </w:pPr>
+    </w:p>
+    <w:p>
+      <w:pPr>
+        <w:spacing w:after="0"/>
+        <w:ind w:left="708"/>
+      </w:pPr>
+    </w:p>
+    <w:p>
+      <w:pPr>
+        <w:spacing w:after="0"/>
+        <w:ind w:left="708"/>
+        <w:rPr>
+          <w:b/>
+        </w:rPr>
+      </w:pPr>
+      <w:r>
+        <w:rPr>
+          <w:b/>
+        </w:rPr>
+        <w:lastRenderedPageBreak/>
+        <w:t>Consumo</w:t>
+      </w:r>
+      <w:r>
+        <w:rPr>
+          <w:b/>
+        </w:rPr>
+        <w:t xml:space="preserve"> I/O (Bajo / Alto)</w:t>
+      </w:r>
+      <w:r>
+        <w:rPr>
+          <w:b/>
+        </w:rPr>
+        <w:br/>
+      </w:r>
+      <w:r>
+        <w:t xml:space="preserve">Comando utilizado: # </w:t>
+      </w:r>
+      <w:proofErr w:type="spellStart"/>
+      <w:r>
+        <w:t>iotop</w:t>
+      </w:r>
+      <w:proofErr w:type="spellEnd"/>
+      <w:r>
+        <w:t xml:space="preserve"> –u </w:t>
+      </w:r>
+      <w:proofErr w:type="spellStart"/>
+      <w:r>
+        <w:t>usertest</w:t>
+      </w:r>
+      <w:proofErr w:type="spellEnd"/>
+      <w:r>
+        <w:t xml:space="preserve"> –P</w:t>
+      </w:r>
+      <w:r>
+        <w:br/>
+      </w:r>
+      <w:r>
+        <w:rPr>
+          <w:noProof/>
+          <w:lang w:eastAsia="es-AR"/>
+        </w:rPr>
+        <w:drawing>
+          <wp:inline distT="0" distB="0" distL="0" distR="0">
+            <wp:extent cx="5629275" cy="1362075"/>
+            <wp:effectExtent l="0" t="0" r="9525" b="9525"/>
+            <wp:docPr id="31" name="Imagen 31"/>
+            <wp:cNvGraphicFramePr>
+              <a:graphicFrameLocks xmlns:a="http://schemas.openxmlformats.org/drawingml/2006/main" noChangeAspect="1"/>
+            </wp:cNvGraphicFramePr>
+            <a:graphic xmlns:a="http://schemas.openxmlformats.org/drawingml/2006/main">
+              <a:graphicData uri="http://schemas.openxmlformats.org/drawingml/2006/picture">
+                <pic:pic xmlns:pic="http://schemas.openxmlformats.org/drawingml/2006/picture">
+                  <pic:nvPicPr>
+                    <pic:cNvPr id="31" name="p11-iotop.JPG"/>
+                    <pic:cNvPicPr/>
+                  </pic:nvPicPr>
+                  <pic:blipFill>
+                    <a:blip r:embed="rId34">
+                      <a:extLst>
+                        <a:ext uri="{28A0092B-C50C-407E-A947-70E740481C1C}">
+                          <a14:useLocalDpi xmlns:a14="http://schemas.microsoft.com/office/drawing/2010/main" val="0"/>
+                        </a:ext>
+                      </a:extLst>
+                    </a:blip>
+                    <a:stretch>
+                      <a:fillRect/>
+                    </a:stretch>
+                  </pic:blipFill>
+                  <pic:spPr>
+                    <a:xfrm>
+                      <a:off x="0" y="0"/>
+                      <a:ext cx="5629275" cy="1362075"/>
+                    </a:xfrm>
+                    <a:prstGeom prst="rect">
+                      <a:avLst/>
+                    </a:prstGeom>
+                  </pic:spPr>
+                </pic:pic>
+              </a:graphicData>
+            </a:graphic>
+          </wp:inline>
+        </w:drawing>
+      </w:r>
+      <w:r>
+        <w:br/>
+      </w:r>
+    </w:p>
+    <w:p>
+      <w:pPr>
+        <w:spacing w:after="0"/>
+        <w:ind w:left="708"/>
+        <w:rPr>
+          <w:b/>
+        </w:rPr>
+      </w:pPr>
+      <w:r>
+        <w:rPr>
+          <w:b/>
+        </w:rPr>
+        <w:t>Cantidad archivos utilizados.</w:t>
+      </w:r>
+    </w:p>
+    <w:p>
+      <w:pPr>
+        <w:spacing w:after="0"/>
+        <w:ind w:left="708"/>
+      </w:pPr>
+      <w:r>
+        <w:t xml:space="preserve">Comando utilizado: # </w:t>
+      </w:r>
+      <w:proofErr w:type="spellStart"/>
+      <w:r>
+        <w:t>lsof</w:t>
+      </w:r>
+      <w:proofErr w:type="spellEnd"/>
+      <w:r>
+        <w:t xml:space="preserve"> –p {</w:t>
+      </w:r>
+      <w:proofErr w:type="spellStart"/>
+      <w:r>
+        <w:t>pid</w:t>
+      </w:r>
+      <w:proofErr w:type="spellEnd"/>
+      <w:r>
+        <w:t>}</w:t>
+      </w:r>
+      <w:r>
+        <w:br/>
+      </w:r>
+      <w:r>
+        <w:rPr>
+          <w:noProof/>
+          <w:lang w:eastAsia="es-AR"/>
+        </w:rPr>
+        <w:drawing>
+          <wp:inline distT="0" distB="0" distL="0" distR="0">
+            <wp:extent cx="5629275" cy="553085"/>
+            <wp:effectExtent l="0" t="0" r="9525" b="0"/>
+            <wp:docPr id="32" name="Imagen 32"/>
+            <wp:cNvGraphicFramePr>
+              <a:graphicFrameLocks xmlns:a="http://schemas.openxmlformats.org/drawingml/2006/main" noChangeAspect="1"/>
+            </wp:cNvGraphicFramePr>
+            <a:graphic xmlns:a="http://schemas.openxmlformats.org/drawingml/2006/main">
+              <a:graphicData uri="http://schemas.openxmlformats.org/drawingml/2006/picture">
+                <pic:pic xmlns:pic="http://schemas.openxmlformats.org/drawingml/2006/picture">
+                  <pic:nvPicPr>
+                    <pic:cNvPr id="32" name="p11-lsof.JPG"/>
+                    <pic:cNvPicPr/>
+                  </pic:nvPicPr>
+                  <pic:blipFill>
+                    <a:blip r:embed="rId35">
+                      <a:extLst>
+                        <a:ext uri="{28A0092B-C50C-407E-A947-70E740481C1C}">
+                          <a14:useLocalDpi xmlns:a14="http://schemas.microsoft.com/office/drawing/2010/main" val="0"/>
+                        </a:ext>
+                      </a:extLst>
+                    </a:blip>
+                    <a:stretch>
+                      <a:fillRect/>
+                    </a:stretch>
+                  </pic:blipFill>
+                  <pic:spPr>
+                    <a:xfrm>
+                      <a:off x="0" y="0"/>
+                      <a:ext cx="5633359" cy="553486"/>
+                    </a:xfrm>
+                    <a:prstGeom prst="rect">
+                      <a:avLst/>
+                    </a:prstGeom>
+                  </pic:spPr>
+                </pic:pic>
+              </a:graphicData>
+            </a:graphic>
+          </wp:inline>
+        </w:drawing>
+      </w:r>
+      <w:r>
+        <w:br/>
+      </w:r>
+    </w:p>
+    <w:p>
+      <w:pPr>
+        <w:spacing w:after="0"/>
+        <w:ind w:left="708"/>
+        <w:rPr>
+          <w:b/>
+        </w:rPr>
+      </w:pPr>
+      <w:r>
+        <w:rPr>
+          <w:b/>
+        </w:rPr>
+        <w:t>P</w:t>
+      </w:r>
+      <w:r>
+        <w:rPr>
+          <w:b/>
+        </w:rPr>
+        <w:t>uerto/s abierto/s como servidor, Cantidad</w:t>
+      </w:r>
+      <w:r>
+        <w:rPr>
+          <w:b/>
+        </w:rPr>
+        <w:t xml:space="preserve"> conexiones como cliente</w:t>
+      </w:r>
+      <w:r>
+        <w:rPr>
+          <w:b/>
+        </w:rPr>
+        <w:br/>
+      </w:r>
+      <w:r>
+        <w:t xml:space="preserve">Comando utilizado: # </w:t>
+      </w:r>
+      <w:proofErr w:type="spellStart"/>
+      <w:r>
+        <w:t>ipcs</w:t>
+      </w:r>
+      <w:proofErr w:type="spellEnd"/>
+      <w:r>
+        <w:t xml:space="preserve"> –</w:t>
+      </w:r>
+      <w:proofErr w:type="spellStart"/>
+      <w:r>
+        <w:t>putna</w:t>
+      </w:r>
+      <w:proofErr w:type="spellEnd"/>
+      <w:r>
+        <w:br/>
+      </w:r>
       <w:bookmarkStart w:id="0" w:name="_GoBack"/>
+      <w:r>
+        <w:rPr>
+          <w:b/>
+          <w:noProof/>
+          <w:lang w:eastAsia="es-AR"/>
+        </w:rPr>
+        <w:drawing>
+          <wp:inline distT="0" distB="0" distL="0" distR="0">
+            <wp:extent cx="5629275" cy="1060450"/>
+            <wp:effectExtent l="0" t="0" r="9525" b="6350"/>
+            <wp:docPr id="33" name="Imagen 33"/>
+            <wp:cNvGraphicFramePr>
+              <a:graphicFrameLocks xmlns:a="http://schemas.openxmlformats.org/drawingml/2006/main" noChangeAspect="1"/>
+            </wp:cNvGraphicFramePr>
+            <a:graphic xmlns:a="http://schemas.openxmlformats.org/drawingml/2006/main">
+              <a:graphicData uri="http://schemas.openxmlformats.org/drawingml/2006/picture">
+                <pic:pic xmlns:pic="http://schemas.openxmlformats.org/drawingml/2006/picture">
+                  <pic:nvPicPr>
+                    <pic:cNvPr id="33" name="p11-netstat.JPG"/>
+                    <pic:cNvPicPr/>
+                  </pic:nvPicPr>
+                  <pic:blipFill>
+                    <a:blip r:embed="rId36">
+                      <a:extLst>
+                        <a:ext uri="{28A0092B-C50C-407E-A947-70E740481C1C}">
+                          <a14:useLocalDpi xmlns:a14="http://schemas.microsoft.com/office/drawing/2010/main" val="0"/>
+                        </a:ext>
+                      </a:extLst>
+                    </a:blip>
+                    <a:stretch>
+                      <a:fillRect/>
+                    </a:stretch>
+                  </pic:blipFill>
+                  <pic:spPr>
+                    <a:xfrm>
+                      <a:off x="0" y="0"/>
+                      <a:ext cx="5632275" cy="1061015"/>
+                    </a:xfrm>
+                    <a:prstGeom prst="rect">
+                      <a:avLst/>
+                    </a:prstGeom>
+                  </pic:spPr>
+                </pic:pic>
+              </a:graphicData>
+            </a:graphic>
+          </wp:inline>
+        </w:drawing>
+      </w:r>
       <w:bookmarkEnd w:id="0"/>
     </w:p>
     <w:sectPr>

</xml_diff>

<commit_message>
Proceso 3 y 4  completo
Proceso 3 y 4  completo
</commit_message>
<xml_diff>
--- a/Ejercicio_2/Ejercicio_2.docx
+++ b/Ejercicio_2/Ejercicio_2.docx
@@ -303,27 +303,15 @@
                 <w:lang w:val="es-ES" w:eastAsia="es-ES"/>
               </w:rPr>
             </w:pPr>
-            <w:proofErr w:type="spellStart"/>
-            <w:r>
-              <w:rPr>
-                <w:rFonts w:ascii="Arial" w:eastAsia="Times New Roman" w:hAnsi="Arial" w:cs="Arial"/>
-                <w:color w:val="000000"/>
-                <w:sz w:val="20"/>
-                <w:szCs w:val="20"/>
-                <w:lang w:val="es-ES" w:eastAsia="es-ES"/>
-              </w:rPr>
-              <w:t>Cant</w:t>
-            </w:r>
-            <w:proofErr w:type="spellEnd"/>
-            <w:r>
-              <w:rPr>
-                <w:rFonts w:ascii="Arial" w:eastAsia="Times New Roman" w:hAnsi="Arial" w:cs="Arial"/>
-                <w:color w:val="000000"/>
-                <w:sz w:val="20"/>
-                <w:szCs w:val="20"/>
-                <w:lang w:val="es-ES" w:eastAsia="es-ES"/>
-              </w:rPr>
-              <w:t xml:space="preserve">. Hijos </w:t>
+            <w:r>
+              <w:rPr>
+                <w:rFonts w:ascii="Arial" w:eastAsia="Times New Roman" w:hAnsi="Arial" w:cs="Arial"/>
+                <w:color w:val="000000"/>
+                <w:sz w:val="20"/>
+                <w:szCs w:val="20"/>
+                <w:lang w:val="es-ES" w:eastAsia="es-ES"/>
+              </w:rPr>
+              <w:t xml:space="preserve">Cant. Hijos </w:t>
             </w:r>
           </w:p>
         </w:tc>
@@ -446,29 +434,7 @@
                 <w:szCs w:val="20"/>
                 <w:lang w:val="es-ES" w:eastAsia="es-ES"/>
               </w:rPr>
-              <w:t xml:space="preserve">Nivel </w:t>
-            </w:r>
-            <w:proofErr w:type="spellStart"/>
-            <w:r>
-              <w:rPr>
-                <w:rFonts w:ascii="Arial" w:eastAsia="Times New Roman" w:hAnsi="Arial" w:cs="Arial"/>
-                <w:color w:val="000000"/>
-                <w:sz w:val="20"/>
-                <w:szCs w:val="20"/>
-                <w:lang w:val="es-ES" w:eastAsia="es-ES"/>
-              </w:rPr>
-              <w:t>Máx</w:t>
-            </w:r>
-            <w:proofErr w:type="spellEnd"/>
-            <w:r>
-              <w:rPr>
-                <w:rFonts w:ascii="Arial" w:eastAsia="Times New Roman" w:hAnsi="Arial" w:cs="Arial"/>
-                <w:color w:val="000000"/>
-                <w:sz w:val="20"/>
-                <w:szCs w:val="20"/>
-                <w:lang w:val="es-ES" w:eastAsia="es-ES"/>
-              </w:rPr>
-              <w:t xml:space="preserve"> de Parentesco </w:t>
+              <w:t xml:space="preserve">Nivel Máx de Parentesco </w:t>
             </w:r>
           </w:p>
         </w:tc>
@@ -582,49 +548,15 @@
                 <w:lang w:val="es-ES" w:eastAsia="es-ES"/>
               </w:rPr>
             </w:pPr>
-            <w:proofErr w:type="spellStart"/>
-            <w:r>
-              <w:rPr>
-                <w:rFonts w:ascii="Arial" w:eastAsia="Times New Roman" w:hAnsi="Arial" w:cs="Arial"/>
-                <w:color w:val="000000"/>
-                <w:sz w:val="20"/>
-                <w:szCs w:val="20"/>
-                <w:lang w:val="es-ES" w:eastAsia="es-ES"/>
-              </w:rPr>
-              <w:t>Cant</w:t>
-            </w:r>
-            <w:proofErr w:type="spellEnd"/>
-            <w:r>
-              <w:rPr>
-                <w:rFonts w:ascii="Arial" w:eastAsia="Times New Roman" w:hAnsi="Arial" w:cs="Arial"/>
-                <w:color w:val="000000"/>
-                <w:sz w:val="20"/>
-                <w:szCs w:val="20"/>
-                <w:lang w:val="es-ES" w:eastAsia="es-ES"/>
-              </w:rPr>
-              <w:t xml:space="preserve">. </w:t>
-            </w:r>
-            <w:proofErr w:type="spellStart"/>
-            <w:r>
-              <w:rPr>
-                <w:rFonts w:ascii="Arial" w:eastAsia="Times New Roman" w:hAnsi="Arial" w:cs="Arial"/>
-                <w:color w:val="000000"/>
-                <w:sz w:val="20"/>
-                <w:szCs w:val="20"/>
-                <w:lang w:val="es-ES" w:eastAsia="es-ES"/>
-              </w:rPr>
-              <w:t>Threads</w:t>
-            </w:r>
-            <w:proofErr w:type="spellEnd"/>
-            <w:r>
-              <w:rPr>
-                <w:rFonts w:ascii="Arial" w:eastAsia="Times New Roman" w:hAnsi="Arial" w:cs="Arial"/>
-                <w:color w:val="000000"/>
-                <w:sz w:val="20"/>
-                <w:szCs w:val="20"/>
-                <w:lang w:val="es-ES" w:eastAsia="es-ES"/>
-              </w:rPr>
-              <w:t xml:space="preserve"> </w:t>
+            <w:r>
+              <w:rPr>
+                <w:rFonts w:ascii="Arial" w:eastAsia="Times New Roman" w:hAnsi="Arial" w:cs="Arial"/>
+                <w:color w:val="000000"/>
+                <w:sz w:val="20"/>
+                <w:szCs w:val="20"/>
+                <w:lang w:val="es-ES" w:eastAsia="es-ES"/>
+              </w:rPr>
+              <w:t xml:space="preserve">Cant. Threads </w:t>
             </w:r>
           </w:p>
         </w:tc>
@@ -739,49 +671,15 @@
                 <w:lang w:val="es-ES" w:eastAsia="es-ES"/>
               </w:rPr>
             </w:pPr>
-            <w:proofErr w:type="spellStart"/>
-            <w:r>
-              <w:rPr>
-                <w:rFonts w:ascii="Arial" w:eastAsia="Times New Roman" w:hAnsi="Arial" w:cs="Arial"/>
-                <w:color w:val="000000"/>
-                <w:sz w:val="20"/>
-                <w:szCs w:val="20"/>
-                <w:lang w:val="es-ES" w:eastAsia="es-ES"/>
-              </w:rPr>
-              <w:t>Cant</w:t>
-            </w:r>
-            <w:proofErr w:type="spellEnd"/>
-            <w:r>
-              <w:rPr>
-                <w:rFonts w:ascii="Arial" w:eastAsia="Times New Roman" w:hAnsi="Arial" w:cs="Arial"/>
-                <w:color w:val="000000"/>
-                <w:sz w:val="20"/>
-                <w:szCs w:val="20"/>
-                <w:lang w:val="es-ES" w:eastAsia="es-ES"/>
-              </w:rPr>
-              <w:t xml:space="preserve">. </w:t>
-            </w:r>
-            <w:proofErr w:type="spellStart"/>
-            <w:r>
-              <w:rPr>
-                <w:rFonts w:ascii="Arial" w:eastAsia="Times New Roman" w:hAnsi="Arial" w:cs="Arial"/>
-                <w:color w:val="000000"/>
-                <w:sz w:val="20"/>
-                <w:szCs w:val="20"/>
-                <w:lang w:val="es-ES" w:eastAsia="es-ES"/>
-              </w:rPr>
-              <w:t>Semaforos</w:t>
-            </w:r>
-            <w:proofErr w:type="spellEnd"/>
-            <w:r>
-              <w:rPr>
-                <w:rFonts w:ascii="Arial" w:eastAsia="Times New Roman" w:hAnsi="Arial" w:cs="Arial"/>
-                <w:color w:val="000000"/>
-                <w:sz w:val="20"/>
-                <w:szCs w:val="20"/>
-                <w:lang w:val="es-ES" w:eastAsia="es-ES"/>
-              </w:rPr>
-              <w:t xml:space="preserve"> </w:t>
+            <w:r>
+              <w:rPr>
+                <w:rFonts w:ascii="Arial" w:eastAsia="Times New Roman" w:hAnsi="Arial" w:cs="Arial"/>
+                <w:color w:val="000000"/>
+                <w:sz w:val="20"/>
+                <w:szCs w:val="20"/>
+                <w:lang w:val="es-ES" w:eastAsia="es-ES"/>
+              </w:rPr>
+              <w:t xml:space="preserve">Cant. Semaforos </w:t>
             </w:r>
           </w:p>
         </w:tc>
@@ -906,49 +804,15 @@
                 <w:lang w:val="es-ES" w:eastAsia="es-ES"/>
               </w:rPr>
             </w:pPr>
-            <w:proofErr w:type="spellStart"/>
-            <w:r>
-              <w:rPr>
-                <w:rFonts w:ascii="Arial" w:eastAsia="Times New Roman" w:hAnsi="Arial" w:cs="Arial"/>
-                <w:color w:val="000000"/>
-                <w:sz w:val="20"/>
-                <w:szCs w:val="20"/>
-                <w:lang w:val="es-ES" w:eastAsia="es-ES"/>
-              </w:rPr>
-              <w:t>Cant</w:t>
-            </w:r>
-            <w:proofErr w:type="spellEnd"/>
-            <w:r>
-              <w:rPr>
-                <w:rFonts w:ascii="Arial" w:eastAsia="Times New Roman" w:hAnsi="Arial" w:cs="Arial"/>
-                <w:color w:val="000000"/>
-                <w:sz w:val="20"/>
-                <w:szCs w:val="20"/>
-                <w:lang w:val="es-ES" w:eastAsia="es-ES"/>
-              </w:rPr>
-              <w:t xml:space="preserve">. </w:t>
-            </w:r>
-            <w:proofErr w:type="spellStart"/>
-            <w:r>
-              <w:rPr>
-                <w:rFonts w:ascii="Arial" w:eastAsia="Times New Roman" w:hAnsi="Arial" w:cs="Arial"/>
-                <w:color w:val="000000"/>
-                <w:sz w:val="20"/>
-                <w:szCs w:val="20"/>
-                <w:lang w:val="es-ES" w:eastAsia="es-ES"/>
-              </w:rPr>
-              <w:t>Mem</w:t>
-            </w:r>
-            <w:proofErr w:type="spellEnd"/>
-            <w:r>
-              <w:rPr>
-                <w:rFonts w:ascii="Arial" w:eastAsia="Times New Roman" w:hAnsi="Arial" w:cs="Arial"/>
-                <w:color w:val="000000"/>
-                <w:sz w:val="20"/>
-                <w:szCs w:val="20"/>
-                <w:lang w:val="es-ES" w:eastAsia="es-ES"/>
-              </w:rPr>
-              <w:t xml:space="preserve">. Compartida </w:t>
+            <w:r>
+              <w:rPr>
+                <w:rFonts w:ascii="Arial" w:eastAsia="Times New Roman" w:hAnsi="Arial" w:cs="Arial"/>
+                <w:color w:val="000000"/>
+                <w:sz w:val="20"/>
+                <w:szCs w:val="20"/>
+                <w:lang w:val="es-ES" w:eastAsia="es-ES"/>
+              </w:rPr>
+              <w:t xml:space="preserve">Cant. Mem. Compartida </w:t>
             </w:r>
           </w:p>
         </w:tc>
@@ -1430,27 +1294,15 @@
                 <w:lang w:val="es-ES" w:eastAsia="es-ES"/>
               </w:rPr>
             </w:pPr>
-            <w:proofErr w:type="spellStart"/>
-            <w:r>
-              <w:rPr>
-                <w:rFonts w:ascii="Arial" w:eastAsia="Times New Roman" w:hAnsi="Arial" w:cs="Arial"/>
-                <w:color w:val="000000"/>
-                <w:sz w:val="20"/>
-                <w:szCs w:val="20"/>
-                <w:lang w:val="es-ES" w:eastAsia="es-ES"/>
-              </w:rPr>
-              <w:t>Cant</w:t>
-            </w:r>
-            <w:proofErr w:type="spellEnd"/>
-            <w:r>
-              <w:rPr>
-                <w:rFonts w:ascii="Arial" w:eastAsia="Times New Roman" w:hAnsi="Arial" w:cs="Arial"/>
-                <w:color w:val="000000"/>
-                <w:sz w:val="20"/>
-                <w:szCs w:val="20"/>
-                <w:lang w:val="es-ES" w:eastAsia="es-ES"/>
-              </w:rPr>
-              <w:t xml:space="preserve">. archivos utilizados </w:t>
+            <w:r>
+              <w:rPr>
+                <w:rFonts w:ascii="Arial" w:eastAsia="Times New Roman" w:hAnsi="Arial" w:cs="Arial"/>
+                <w:color w:val="000000"/>
+                <w:sz w:val="20"/>
+                <w:szCs w:val="20"/>
+                <w:lang w:val="es-ES" w:eastAsia="es-ES"/>
+              </w:rPr>
+              <w:t xml:space="preserve">Cant. archivos utilizados </w:t>
             </w:r>
           </w:p>
         </w:tc>
@@ -1629,6 +1481,14 @@
                 <w:lang w:val="es-ES" w:eastAsia="es-ES"/>
               </w:rPr>
             </w:pPr>
+            <w:r>
+              <w:rPr>
+                <w:rFonts w:eastAsia="Times New Roman" w:cs="Arial"/>
+                <w:color w:val="000000"/>
+                <w:lang w:val="es-ES" w:eastAsia="es-ES"/>
+              </w:rPr>
+              <w:t>0</w:t>
+            </w:r>
           </w:p>
         </w:tc>
         <w:tc>
@@ -1647,6 +1507,14 @@
                 <w:lang w:val="es-ES" w:eastAsia="es-ES"/>
               </w:rPr>
             </w:pPr>
+            <w:r>
+              <w:rPr>
+                <w:rFonts w:eastAsia="Times New Roman" w:cs="Arial"/>
+                <w:color w:val="000000"/>
+                <w:lang w:val="es-ES" w:eastAsia="es-ES"/>
+              </w:rPr>
+              <w:t>0</w:t>
+            </w:r>
           </w:p>
         </w:tc>
       </w:tr>
@@ -1671,27 +1539,15 @@
                 <w:lang w:val="es-ES" w:eastAsia="es-ES"/>
               </w:rPr>
             </w:pPr>
-            <w:proofErr w:type="spellStart"/>
-            <w:r>
-              <w:rPr>
-                <w:rFonts w:ascii="Arial" w:eastAsia="Times New Roman" w:hAnsi="Arial" w:cs="Arial"/>
-                <w:color w:val="000000"/>
-                <w:sz w:val="20"/>
-                <w:szCs w:val="20"/>
-                <w:lang w:val="es-ES" w:eastAsia="es-ES"/>
-              </w:rPr>
-              <w:t>Cant</w:t>
-            </w:r>
-            <w:proofErr w:type="spellEnd"/>
-            <w:r>
-              <w:rPr>
-                <w:rFonts w:ascii="Arial" w:eastAsia="Times New Roman" w:hAnsi="Arial" w:cs="Arial"/>
-                <w:color w:val="000000"/>
-                <w:sz w:val="20"/>
-                <w:szCs w:val="20"/>
-                <w:lang w:val="es-ES" w:eastAsia="es-ES"/>
-              </w:rPr>
-              <w:t xml:space="preserve">. conexiones como cliente </w:t>
+            <w:r>
+              <w:rPr>
+                <w:rFonts w:ascii="Arial" w:eastAsia="Times New Roman" w:hAnsi="Arial" w:cs="Arial"/>
+                <w:color w:val="000000"/>
+                <w:sz w:val="20"/>
+                <w:szCs w:val="20"/>
+                <w:lang w:val="es-ES" w:eastAsia="es-ES"/>
+              </w:rPr>
+              <w:t xml:space="preserve">Cant. conexiones como cliente </w:t>
             </w:r>
           </w:p>
         </w:tc>
@@ -1747,6 +1603,14 @@
                 <w:lang w:val="es-ES" w:eastAsia="es-ES"/>
               </w:rPr>
             </w:pPr>
+            <w:r>
+              <w:rPr>
+                <w:rFonts w:eastAsia="Times New Roman" w:cs="Arial"/>
+                <w:color w:val="000000"/>
+                <w:lang w:val="es-ES" w:eastAsia="es-ES"/>
+              </w:rPr>
+              <w:t>0</w:t>
+            </w:r>
           </w:p>
         </w:tc>
         <w:tc>
@@ -1765,6 +1629,14 @@
                 <w:lang w:val="es-ES" w:eastAsia="es-ES"/>
               </w:rPr>
             </w:pPr>
+            <w:r>
+              <w:rPr>
+                <w:rFonts w:eastAsia="Times New Roman" w:cs="Arial"/>
+                <w:color w:val="000000"/>
+                <w:lang w:val="es-ES" w:eastAsia="es-ES"/>
+              </w:rPr>
+              <w:t>0</w:t>
+            </w:r>
           </w:p>
         </w:tc>
       </w:tr>
@@ -2084,27 +1956,15 @@
                 <w:lang w:val="es-ES" w:eastAsia="es-ES"/>
               </w:rPr>
             </w:pPr>
-            <w:proofErr w:type="spellStart"/>
-            <w:r>
-              <w:rPr>
-                <w:rFonts w:ascii="Arial" w:eastAsia="Times New Roman" w:hAnsi="Arial" w:cs="Arial"/>
-                <w:color w:val="000000"/>
-                <w:sz w:val="20"/>
-                <w:szCs w:val="20"/>
-                <w:lang w:val="es-ES" w:eastAsia="es-ES"/>
-              </w:rPr>
-              <w:t>Cant</w:t>
-            </w:r>
-            <w:proofErr w:type="spellEnd"/>
-            <w:r>
-              <w:rPr>
-                <w:rFonts w:ascii="Arial" w:eastAsia="Times New Roman" w:hAnsi="Arial" w:cs="Arial"/>
-                <w:color w:val="000000"/>
-                <w:sz w:val="20"/>
-                <w:szCs w:val="20"/>
-                <w:lang w:val="es-ES" w:eastAsia="es-ES"/>
-              </w:rPr>
-              <w:t xml:space="preserve">. Hijos </w:t>
+            <w:r>
+              <w:rPr>
+                <w:rFonts w:ascii="Arial" w:eastAsia="Times New Roman" w:hAnsi="Arial" w:cs="Arial"/>
+                <w:color w:val="000000"/>
+                <w:sz w:val="20"/>
+                <w:szCs w:val="20"/>
+                <w:lang w:val="es-ES" w:eastAsia="es-ES"/>
+              </w:rPr>
+              <w:t xml:space="preserve">Cant. Hijos </w:t>
             </w:r>
           </w:p>
         </w:tc>
@@ -2235,29 +2095,7 @@
                 <w:szCs w:val="20"/>
                 <w:lang w:val="es-ES" w:eastAsia="es-ES"/>
               </w:rPr>
-              <w:t xml:space="preserve">Nivel </w:t>
-            </w:r>
-            <w:proofErr w:type="spellStart"/>
-            <w:r>
-              <w:rPr>
-                <w:rFonts w:ascii="Arial" w:eastAsia="Times New Roman" w:hAnsi="Arial" w:cs="Arial"/>
-                <w:color w:val="000000"/>
-                <w:sz w:val="20"/>
-                <w:szCs w:val="20"/>
-                <w:lang w:val="es-ES" w:eastAsia="es-ES"/>
-              </w:rPr>
-              <w:t>Máx</w:t>
-            </w:r>
-            <w:proofErr w:type="spellEnd"/>
-            <w:r>
-              <w:rPr>
-                <w:rFonts w:ascii="Arial" w:eastAsia="Times New Roman" w:hAnsi="Arial" w:cs="Arial"/>
-                <w:color w:val="000000"/>
-                <w:sz w:val="20"/>
-                <w:szCs w:val="20"/>
-                <w:lang w:val="es-ES" w:eastAsia="es-ES"/>
-              </w:rPr>
-              <w:t xml:space="preserve"> de Parentesco </w:t>
+              <w:t xml:space="preserve">Nivel Máx de Parentesco </w:t>
             </w:r>
           </w:p>
         </w:tc>
@@ -2379,49 +2217,15 @@
                 <w:lang w:val="es-ES" w:eastAsia="es-ES"/>
               </w:rPr>
             </w:pPr>
-            <w:proofErr w:type="spellStart"/>
-            <w:r>
-              <w:rPr>
-                <w:rFonts w:ascii="Arial" w:eastAsia="Times New Roman" w:hAnsi="Arial" w:cs="Arial"/>
-                <w:color w:val="000000"/>
-                <w:sz w:val="20"/>
-                <w:szCs w:val="20"/>
-                <w:lang w:val="es-ES" w:eastAsia="es-ES"/>
-              </w:rPr>
-              <w:t>Cant</w:t>
-            </w:r>
-            <w:proofErr w:type="spellEnd"/>
-            <w:r>
-              <w:rPr>
-                <w:rFonts w:ascii="Arial" w:eastAsia="Times New Roman" w:hAnsi="Arial" w:cs="Arial"/>
-                <w:color w:val="000000"/>
-                <w:sz w:val="20"/>
-                <w:szCs w:val="20"/>
-                <w:lang w:val="es-ES" w:eastAsia="es-ES"/>
-              </w:rPr>
-              <w:t xml:space="preserve">. </w:t>
-            </w:r>
-            <w:proofErr w:type="spellStart"/>
-            <w:r>
-              <w:rPr>
-                <w:rFonts w:ascii="Arial" w:eastAsia="Times New Roman" w:hAnsi="Arial" w:cs="Arial"/>
-                <w:color w:val="000000"/>
-                <w:sz w:val="20"/>
-                <w:szCs w:val="20"/>
-                <w:lang w:val="es-ES" w:eastAsia="es-ES"/>
-              </w:rPr>
-              <w:t>Threads</w:t>
-            </w:r>
-            <w:proofErr w:type="spellEnd"/>
-            <w:r>
-              <w:rPr>
-                <w:rFonts w:ascii="Arial" w:eastAsia="Times New Roman" w:hAnsi="Arial" w:cs="Arial"/>
-                <w:color w:val="000000"/>
-                <w:sz w:val="20"/>
-                <w:szCs w:val="20"/>
-                <w:lang w:val="es-ES" w:eastAsia="es-ES"/>
-              </w:rPr>
-              <w:t xml:space="preserve"> </w:t>
+            <w:r>
+              <w:rPr>
+                <w:rFonts w:ascii="Arial" w:eastAsia="Times New Roman" w:hAnsi="Arial" w:cs="Arial"/>
+                <w:color w:val="000000"/>
+                <w:sz w:val="20"/>
+                <w:szCs w:val="20"/>
+                <w:lang w:val="es-ES" w:eastAsia="es-ES"/>
+              </w:rPr>
+              <w:t xml:space="preserve">Cant. Threads </w:t>
             </w:r>
           </w:p>
         </w:tc>
@@ -2536,49 +2340,15 @@
                 <w:lang w:val="es-ES" w:eastAsia="es-ES"/>
               </w:rPr>
             </w:pPr>
-            <w:proofErr w:type="spellStart"/>
-            <w:r>
-              <w:rPr>
-                <w:rFonts w:ascii="Arial" w:eastAsia="Times New Roman" w:hAnsi="Arial" w:cs="Arial"/>
-                <w:color w:val="000000"/>
-                <w:sz w:val="20"/>
-                <w:szCs w:val="20"/>
-                <w:lang w:val="es-ES" w:eastAsia="es-ES"/>
-              </w:rPr>
-              <w:t>Cant</w:t>
-            </w:r>
-            <w:proofErr w:type="spellEnd"/>
-            <w:r>
-              <w:rPr>
-                <w:rFonts w:ascii="Arial" w:eastAsia="Times New Roman" w:hAnsi="Arial" w:cs="Arial"/>
-                <w:color w:val="000000"/>
-                <w:sz w:val="20"/>
-                <w:szCs w:val="20"/>
-                <w:lang w:val="es-ES" w:eastAsia="es-ES"/>
-              </w:rPr>
-              <w:t xml:space="preserve">. </w:t>
-            </w:r>
-            <w:proofErr w:type="spellStart"/>
-            <w:r>
-              <w:rPr>
-                <w:rFonts w:ascii="Arial" w:eastAsia="Times New Roman" w:hAnsi="Arial" w:cs="Arial"/>
-                <w:color w:val="000000"/>
-                <w:sz w:val="20"/>
-                <w:szCs w:val="20"/>
-                <w:lang w:val="es-ES" w:eastAsia="es-ES"/>
-              </w:rPr>
-              <w:t>Semaforos</w:t>
-            </w:r>
-            <w:proofErr w:type="spellEnd"/>
-            <w:r>
-              <w:rPr>
-                <w:rFonts w:ascii="Arial" w:eastAsia="Times New Roman" w:hAnsi="Arial" w:cs="Arial"/>
-                <w:color w:val="000000"/>
-                <w:sz w:val="20"/>
-                <w:szCs w:val="20"/>
-                <w:lang w:val="es-ES" w:eastAsia="es-ES"/>
-              </w:rPr>
-              <w:t xml:space="preserve"> </w:t>
+            <w:r>
+              <w:rPr>
+                <w:rFonts w:ascii="Arial" w:eastAsia="Times New Roman" w:hAnsi="Arial" w:cs="Arial"/>
+                <w:color w:val="000000"/>
+                <w:sz w:val="20"/>
+                <w:szCs w:val="20"/>
+                <w:lang w:val="es-ES" w:eastAsia="es-ES"/>
+              </w:rPr>
+              <w:t xml:space="preserve">Cant. Semaforos </w:t>
             </w:r>
           </w:p>
         </w:tc>
@@ -2684,49 +2454,15 @@
                 <w:lang w:val="es-ES" w:eastAsia="es-ES"/>
               </w:rPr>
             </w:pPr>
-            <w:proofErr w:type="spellStart"/>
-            <w:r>
-              <w:rPr>
-                <w:rFonts w:ascii="Arial" w:eastAsia="Times New Roman" w:hAnsi="Arial" w:cs="Arial"/>
-                <w:color w:val="000000"/>
-                <w:sz w:val="20"/>
-                <w:szCs w:val="20"/>
-                <w:lang w:val="es-ES" w:eastAsia="es-ES"/>
-              </w:rPr>
-              <w:t>Cant</w:t>
-            </w:r>
-            <w:proofErr w:type="spellEnd"/>
-            <w:r>
-              <w:rPr>
-                <w:rFonts w:ascii="Arial" w:eastAsia="Times New Roman" w:hAnsi="Arial" w:cs="Arial"/>
-                <w:color w:val="000000"/>
-                <w:sz w:val="20"/>
-                <w:szCs w:val="20"/>
-                <w:lang w:val="es-ES" w:eastAsia="es-ES"/>
-              </w:rPr>
-              <w:t xml:space="preserve">. </w:t>
-            </w:r>
-            <w:proofErr w:type="spellStart"/>
-            <w:r>
-              <w:rPr>
-                <w:rFonts w:ascii="Arial" w:eastAsia="Times New Roman" w:hAnsi="Arial" w:cs="Arial"/>
-                <w:color w:val="000000"/>
-                <w:sz w:val="20"/>
-                <w:szCs w:val="20"/>
-                <w:lang w:val="es-ES" w:eastAsia="es-ES"/>
-              </w:rPr>
-              <w:t>Mem</w:t>
-            </w:r>
-            <w:proofErr w:type="spellEnd"/>
-            <w:r>
-              <w:rPr>
-                <w:rFonts w:ascii="Arial" w:eastAsia="Times New Roman" w:hAnsi="Arial" w:cs="Arial"/>
-                <w:color w:val="000000"/>
-                <w:sz w:val="20"/>
-                <w:szCs w:val="20"/>
-                <w:lang w:val="es-ES" w:eastAsia="es-ES"/>
-              </w:rPr>
-              <w:t xml:space="preserve">. Compartida </w:t>
+            <w:r>
+              <w:rPr>
+                <w:rFonts w:ascii="Arial" w:eastAsia="Times New Roman" w:hAnsi="Arial" w:cs="Arial"/>
+                <w:color w:val="000000"/>
+                <w:sz w:val="20"/>
+                <w:szCs w:val="20"/>
+                <w:lang w:val="es-ES" w:eastAsia="es-ES"/>
+              </w:rPr>
+              <w:t xml:space="preserve">Cant. Mem. Compartida </w:t>
             </w:r>
           </w:p>
         </w:tc>
@@ -3168,27 +2904,15 @@
                 <w:lang w:val="es-ES" w:eastAsia="es-ES"/>
               </w:rPr>
             </w:pPr>
-            <w:proofErr w:type="spellStart"/>
-            <w:r>
-              <w:rPr>
-                <w:rFonts w:ascii="Arial" w:eastAsia="Times New Roman" w:hAnsi="Arial" w:cs="Arial"/>
-                <w:color w:val="000000"/>
-                <w:sz w:val="20"/>
-                <w:szCs w:val="20"/>
-                <w:lang w:val="es-ES" w:eastAsia="es-ES"/>
-              </w:rPr>
-              <w:t>Cant</w:t>
-            </w:r>
-            <w:proofErr w:type="spellEnd"/>
-            <w:r>
-              <w:rPr>
-                <w:rFonts w:ascii="Arial" w:eastAsia="Times New Roman" w:hAnsi="Arial" w:cs="Arial"/>
-                <w:color w:val="000000"/>
-                <w:sz w:val="20"/>
-                <w:szCs w:val="20"/>
-                <w:lang w:val="es-ES" w:eastAsia="es-ES"/>
-              </w:rPr>
-              <w:t xml:space="preserve">. archivos utilizados </w:t>
+            <w:r>
+              <w:rPr>
+                <w:rFonts w:ascii="Arial" w:eastAsia="Times New Roman" w:hAnsi="Arial" w:cs="Arial"/>
+                <w:color w:val="000000"/>
+                <w:sz w:val="20"/>
+                <w:szCs w:val="20"/>
+                <w:lang w:val="es-ES" w:eastAsia="es-ES"/>
+              </w:rPr>
+              <w:t xml:space="preserve">Cant. archivos utilizados </w:t>
             </w:r>
           </w:p>
         </w:tc>
@@ -3425,27 +3149,15 @@
                 <w:lang w:val="es-ES" w:eastAsia="es-ES"/>
               </w:rPr>
             </w:pPr>
-            <w:proofErr w:type="spellStart"/>
-            <w:r>
-              <w:rPr>
-                <w:rFonts w:ascii="Arial" w:eastAsia="Times New Roman" w:hAnsi="Arial" w:cs="Arial"/>
-                <w:color w:val="000000"/>
-                <w:sz w:val="20"/>
-                <w:szCs w:val="20"/>
-                <w:lang w:val="es-ES" w:eastAsia="es-ES"/>
-              </w:rPr>
-              <w:t>Cant</w:t>
-            </w:r>
-            <w:proofErr w:type="spellEnd"/>
-            <w:r>
-              <w:rPr>
-                <w:rFonts w:ascii="Arial" w:eastAsia="Times New Roman" w:hAnsi="Arial" w:cs="Arial"/>
-                <w:color w:val="000000"/>
-                <w:sz w:val="20"/>
-                <w:szCs w:val="20"/>
-                <w:lang w:val="es-ES" w:eastAsia="es-ES"/>
-              </w:rPr>
-              <w:t xml:space="preserve">. conexiones como cliente </w:t>
+            <w:r>
+              <w:rPr>
+                <w:rFonts w:ascii="Arial" w:eastAsia="Times New Roman" w:hAnsi="Arial" w:cs="Arial"/>
+                <w:color w:val="000000"/>
+                <w:sz w:val="20"/>
+                <w:szCs w:val="20"/>
+                <w:lang w:val="es-ES" w:eastAsia="es-ES"/>
+              </w:rPr>
+              <w:t xml:space="preserve">Cant. conexiones como cliente </w:t>
             </w:r>
           </w:p>
         </w:tc>
@@ -3830,27 +3542,15 @@
                 <w:lang w:val="es-ES" w:eastAsia="es-ES"/>
               </w:rPr>
             </w:pPr>
-            <w:proofErr w:type="spellStart"/>
-            <w:r>
-              <w:rPr>
-                <w:rFonts w:ascii="Arial" w:eastAsia="Times New Roman" w:hAnsi="Arial" w:cs="Arial"/>
-                <w:color w:val="000000"/>
-                <w:sz w:val="20"/>
-                <w:szCs w:val="20"/>
-                <w:lang w:val="es-ES" w:eastAsia="es-ES"/>
-              </w:rPr>
-              <w:t>Cant</w:t>
-            </w:r>
-            <w:proofErr w:type="spellEnd"/>
-            <w:r>
-              <w:rPr>
-                <w:rFonts w:ascii="Arial" w:eastAsia="Times New Roman" w:hAnsi="Arial" w:cs="Arial"/>
-                <w:color w:val="000000"/>
-                <w:sz w:val="20"/>
-                <w:szCs w:val="20"/>
-                <w:lang w:val="es-ES" w:eastAsia="es-ES"/>
-              </w:rPr>
-              <w:t xml:space="preserve">. Hijos </w:t>
+            <w:r>
+              <w:rPr>
+                <w:rFonts w:ascii="Arial" w:eastAsia="Times New Roman" w:hAnsi="Arial" w:cs="Arial"/>
+                <w:color w:val="000000"/>
+                <w:sz w:val="20"/>
+                <w:szCs w:val="20"/>
+                <w:lang w:val="es-ES" w:eastAsia="es-ES"/>
+              </w:rPr>
+              <w:t xml:space="preserve">Cant. Hijos </w:t>
             </w:r>
           </w:p>
         </w:tc>
@@ -3963,29 +3663,7 @@
                 <w:szCs w:val="20"/>
                 <w:lang w:val="es-ES" w:eastAsia="es-ES"/>
               </w:rPr>
-              <w:t xml:space="preserve">Nivel </w:t>
-            </w:r>
-            <w:proofErr w:type="spellStart"/>
-            <w:r>
-              <w:rPr>
-                <w:rFonts w:ascii="Arial" w:eastAsia="Times New Roman" w:hAnsi="Arial" w:cs="Arial"/>
-                <w:color w:val="000000"/>
-                <w:sz w:val="20"/>
-                <w:szCs w:val="20"/>
-                <w:lang w:val="es-ES" w:eastAsia="es-ES"/>
-              </w:rPr>
-              <w:t>Máx</w:t>
-            </w:r>
-            <w:proofErr w:type="spellEnd"/>
-            <w:r>
-              <w:rPr>
-                <w:rFonts w:ascii="Arial" w:eastAsia="Times New Roman" w:hAnsi="Arial" w:cs="Arial"/>
-                <w:color w:val="000000"/>
-                <w:sz w:val="20"/>
-                <w:szCs w:val="20"/>
-                <w:lang w:val="es-ES" w:eastAsia="es-ES"/>
-              </w:rPr>
-              <w:t xml:space="preserve"> de Parentesco </w:t>
+              <w:t xml:space="preserve">Nivel Máx de Parentesco </w:t>
             </w:r>
           </w:p>
         </w:tc>
@@ -4089,49 +3767,15 @@
                 <w:lang w:val="es-ES" w:eastAsia="es-ES"/>
               </w:rPr>
             </w:pPr>
-            <w:proofErr w:type="spellStart"/>
-            <w:r>
-              <w:rPr>
-                <w:rFonts w:ascii="Arial" w:eastAsia="Times New Roman" w:hAnsi="Arial" w:cs="Arial"/>
-                <w:color w:val="000000"/>
-                <w:sz w:val="20"/>
-                <w:szCs w:val="20"/>
-                <w:lang w:val="es-ES" w:eastAsia="es-ES"/>
-              </w:rPr>
-              <w:t>Cant</w:t>
-            </w:r>
-            <w:proofErr w:type="spellEnd"/>
-            <w:r>
-              <w:rPr>
-                <w:rFonts w:ascii="Arial" w:eastAsia="Times New Roman" w:hAnsi="Arial" w:cs="Arial"/>
-                <w:color w:val="000000"/>
-                <w:sz w:val="20"/>
-                <w:szCs w:val="20"/>
-                <w:lang w:val="es-ES" w:eastAsia="es-ES"/>
-              </w:rPr>
-              <w:t xml:space="preserve">. </w:t>
-            </w:r>
-            <w:proofErr w:type="spellStart"/>
-            <w:r>
-              <w:rPr>
-                <w:rFonts w:ascii="Arial" w:eastAsia="Times New Roman" w:hAnsi="Arial" w:cs="Arial"/>
-                <w:color w:val="000000"/>
-                <w:sz w:val="20"/>
-                <w:szCs w:val="20"/>
-                <w:lang w:val="es-ES" w:eastAsia="es-ES"/>
-              </w:rPr>
-              <w:t>Threads</w:t>
-            </w:r>
-            <w:proofErr w:type="spellEnd"/>
-            <w:r>
-              <w:rPr>
-                <w:rFonts w:ascii="Arial" w:eastAsia="Times New Roman" w:hAnsi="Arial" w:cs="Arial"/>
-                <w:color w:val="000000"/>
-                <w:sz w:val="20"/>
-                <w:szCs w:val="20"/>
-                <w:lang w:val="es-ES" w:eastAsia="es-ES"/>
-              </w:rPr>
-              <w:t xml:space="preserve"> </w:t>
+            <w:r>
+              <w:rPr>
+                <w:rFonts w:ascii="Arial" w:eastAsia="Times New Roman" w:hAnsi="Arial" w:cs="Arial"/>
+                <w:color w:val="000000"/>
+                <w:sz w:val="20"/>
+                <w:szCs w:val="20"/>
+                <w:lang w:val="es-ES" w:eastAsia="es-ES"/>
+              </w:rPr>
+              <w:t xml:space="preserve">Cant. Threads </w:t>
             </w:r>
           </w:p>
         </w:tc>
@@ -4236,49 +3880,15 @@
                 <w:lang w:val="es-ES" w:eastAsia="es-ES"/>
               </w:rPr>
             </w:pPr>
-            <w:proofErr w:type="spellStart"/>
-            <w:r>
-              <w:rPr>
-                <w:rFonts w:ascii="Arial" w:eastAsia="Times New Roman" w:hAnsi="Arial" w:cs="Arial"/>
-                <w:color w:val="000000"/>
-                <w:sz w:val="20"/>
-                <w:szCs w:val="20"/>
-                <w:lang w:val="es-ES" w:eastAsia="es-ES"/>
-              </w:rPr>
-              <w:t>Cant</w:t>
-            </w:r>
-            <w:proofErr w:type="spellEnd"/>
-            <w:r>
-              <w:rPr>
-                <w:rFonts w:ascii="Arial" w:eastAsia="Times New Roman" w:hAnsi="Arial" w:cs="Arial"/>
-                <w:color w:val="000000"/>
-                <w:sz w:val="20"/>
-                <w:szCs w:val="20"/>
-                <w:lang w:val="es-ES" w:eastAsia="es-ES"/>
-              </w:rPr>
-              <w:t xml:space="preserve">. </w:t>
-            </w:r>
-            <w:proofErr w:type="spellStart"/>
-            <w:r>
-              <w:rPr>
-                <w:rFonts w:ascii="Arial" w:eastAsia="Times New Roman" w:hAnsi="Arial" w:cs="Arial"/>
-                <w:color w:val="000000"/>
-                <w:sz w:val="20"/>
-                <w:szCs w:val="20"/>
-                <w:lang w:val="es-ES" w:eastAsia="es-ES"/>
-              </w:rPr>
-              <w:t>Semaforos</w:t>
-            </w:r>
-            <w:proofErr w:type="spellEnd"/>
-            <w:r>
-              <w:rPr>
-                <w:rFonts w:ascii="Arial" w:eastAsia="Times New Roman" w:hAnsi="Arial" w:cs="Arial"/>
-                <w:color w:val="000000"/>
-                <w:sz w:val="20"/>
-                <w:szCs w:val="20"/>
-                <w:lang w:val="es-ES" w:eastAsia="es-ES"/>
-              </w:rPr>
-              <w:t xml:space="preserve"> </w:t>
+            <w:r>
+              <w:rPr>
+                <w:rFonts w:ascii="Arial" w:eastAsia="Times New Roman" w:hAnsi="Arial" w:cs="Arial"/>
+                <w:color w:val="000000"/>
+                <w:sz w:val="20"/>
+                <w:szCs w:val="20"/>
+                <w:lang w:val="es-ES" w:eastAsia="es-ES"/>
+              </w:rPr>
+              <w:t xml:space="preserve">Cant. Semaforos </w:t>
             </w:r>
           </w:p>
         </w:tc>
@@ -4382,49 +3992,15 @@
                 <w:lang w:val="es-ES" w:eastAsia="es-ES"/>
               </w:rPr>
             </w:pPr>
-            <w:proofErr w:type="spellStart"/>
-            <w:r>
-              <w:rPr>
-                <w:rFonts w:ascii="Arial" w:eastAsia="Times New Roman" w:hAnsi="Arial" w:cs="Arial"/>
-                <w:color w:val="000000"/>
-                <w:sz w:val="20"/>
-                <w:szCs w:val="20"/>
-                <w:lang w:val="es-ES" w:eastAsia="es-ES"/>
-              </w:rPr>
-              <w:t>Cant</w:t>
-            </w:r>
-            <w:proofErr w:type="spellEnd"/>
-            <w:r>
-              <w:rPr>
-                <w:rFonts w:ascii="Arial" w:eastAsia="Times New Roman" w:hAnsi="Arial" w:cs="Arial"/>
-                <w:color w:val="000000"/>
-                <w:sz w:val="20"/>
-                <w:szCs w:val="20"/>
-                <w:lang w:val="es-ES" w:eastAsia="es-ES"/>
-              </w:rPr>
-              <w:t xml:space="preserve">. </w:t>
-            </w:r>
-            <w:proofErr w:type="spellStart"/>
-            <w:r>
-              <w:rPr>
-                <w:rFonts w:ascii="Arial" w:eastAsia="Times New Roman" w:hAnsi="Arial" w:cs="Arial"/>
-                <w:color w:val="000000"/>
-                <w:sz w:val="20"/>
-                <w:szCs w:val="20"/>
-                <w:lang w:val="es-ES" w:eastAsia="es-ES"/>
-              </w:rPr>
-              <w:t>Mem</w:t>
-            </w:r>
-            <w:proofErr w:type="spellEnd"/>
-            <w:r>
-              <w:rPr>
-                <w:rFonts w:ascii="Arial" w:eastAsia="Times New Roman" w:hAnsi="Arial" w:cs="Arial"/>
-                <w:color w:val="000000"/>
-                <w:sz w:val="20"/>
-                <w:szCs w:val="20"/>
-                <w:lang w:val="es-ES" w:eastAsia="es-ES"/>
-              </w:rPr>
-              <w:t xml:space="preserve">. Compartida </w:t>
+            <w:r>
+              <w:rPr>
+                <w:rFonts w:ascii="Arial" w:eastAsia="Times New Roman" w:hAnsi="Arial" w:cs="Arial"/>
+                <w:color w:val="000000"/>
+                <w:sz w:val="20"/>
+                <w:szCs w:val="20"/>
+                <w:lang w:val="es-ES" w:eastAsia="es-ES"/>
+              </w:rPr>
+              <w:t xml:space="preserve">Cant. Mem. Compartida </w:t>
             </w:r>
           </w:p>
         </w:tc>
@@ -4866,27 +4442,15 @@
                 <w:lang w:val="es-ES" w:eastAsia="es-ES"/>
               </w:rPr>
             </w:pPr>
-            <w:proofErr w:type="spellStart"/>
-            <w:r>
-              <w:rPr>
-                <w:rFonts w:ascii="Arial" w:eastAsia="Times New Roman" w:hAnsi="Arial" w:cs="Arial"/>
-                <w:color w:val="000000"/>
-                <w:sz w:val="20"/>
-                <w:szCs w:val="20"/>
-                <w:lang w:val="es-ES" w:eastAsia="es-ES"/>
-              </w:rPr>
-              <w:t>Cant</w:t>
-            </w:r>
-            <w:proofErr w:type="spellEnd"/>
-            <w:r>
-              <w:rPr>
-                <w:rFonts w:ascii="Arial" w:eastAsia="Times New Roman" w:hAnsi="Arial" w:cs="Arial"/>
-                <w:color w:val="000000"/>
-                <w:sz w:val="20"/>
-                <w:szCs w:val="20"/>
-                <w:lang w:val="es-ES" w:eastAsia="es-ES"/>
-              </w:rPr>
-              <w:t xml:space="preserve">. archivos utilizados </w:t>
+            <w:r>
+              <w:rPr>
+                <w:rFonts w:ascii="Arial" w:eastAsia="Times New Roman" w:hAnsi="Arial" w:cs="Arial"/>
+                <w:color w:val="000000"/>
+                <w:sz w:val="20"/>
+                <w:szCs w:val="20"/>
+                <w:lang w:val="es-ES" w:eastAsia="es-ES"/>
+              </w:rPr>
+              <w:t xml:space="preserve">Cant. archivos utilizados </w:t>
             </w:r>
           </w:p>
         </w:tc>
@@ -5103,27 +4667,15 @@
                 <w:lang w:val="es-ES" w:eastAsia="es-ES"/>
               </w:rPr>
             </w:pPr>
-            <w:proofErr w:type="spellStart"/>
-            <w:r>
-              <w:rPr>
-                <w:rFonts w:ascii="Arial" w:eastAsia="Times New Roman" w:hAnsi="Arial" w:cs="Arial"/>
-                <w:color w:val="000000"/>
-                <w:sz w:val="20"/>
-                <w:szCs w:val="20"/>
-                <w:lang w:val="es-ES" w:eastAsia="es-ES"/>
-              </w:rPr>
-              <w:t>Cant</w:t>
-            </w:r>
-            <w:proofErr w:type="spellEnd"/>
-            <w:r>
-              <w:rPr>
-                <w:rFonts w:ascii="Arial" w:eastAsia="Times New Roman" w:hAnsi="Arial" w:cs="Arial"/>
-                <w:color w:val="000000"/>
-                <w:sz w:val="20"/>
-                <w:szCs w:val="20"/>
-                <w:lang w:val="es-ES" w:eastAsia="es-ES"/>
-              </w:rPr>
-              <w:t xml:space="preserve">. conexiones como cliente </w:t>
+            <w:r>
+              <w:rPr>
+                <w:rFonts w:ascii="Arial" w:eastAsia="Times New Roman" w:hAnsi="Arial" w:cs="Arial"/>
+                <w:color w:val="000000"/>
+                <w:sz w:val="20"/>
+                <w:szCs w:val="20"/>
+                <w:lang w:val="es-ES" w:eastAsia="es-ES"/>
+              </w:rPr>
+              <w:t xml:space="preserve">Cant. conexiones como cliente </w:t>
             </w:r>
           </w:p>
         </w:tc>
@@ -5355,16 +4907,8 @@
         <w:rPr>
           <w:b/>
         </w:rPr>
-        <w:t xml:space="preserve">Cantidad de </w:t>
-      </w:r>
-      <w:proofErr w:type="spellStart"/>
-      <w:r>
-        <w:rPr>
-          <w:b/>
-        </w:rPr>
-        <w:t>Threads</w:t>
-      </w:r>
-      <w:proofErr w:type="spellEnd"/>
+        <w:t>Cantidad de Threads</w:t>
+      </w:r>
     </w:p>
     <w:p>
       <w:pPr>
@@ -5377,53 +4921,17 @@
           <w:lang w:val="en-US"/>
         </w:rPr>
       </w:pPr>
-      <w:proofErr w:type="spellStart"/>
       <w:r>
         <w:rPr>
           <w:lang w:val="en-US"/>
         </w:rPr>
-        <w:t>Comando</w:t>
-      </w:r>
-      <w:proofErr w:type="spellEnd"/>
+        <w:t xml:space="preserve">Comando utilizado: $ </w:t>
+      </w:r>
       <w:r>
         <w:rPr>
           <w:lang w:val="en-US"/>
         </w:rPr>
-        <w:t xml:space="preserve"> </w:t>
-      </w:r>
-      <w:proofErr w:type="spellStart"/>
-      <w:r>
-        <w:rPr>
-          <w:lang w:val="en-US"/>
-        </w:rPr>
-        <w:t>utilizado</w:t>
-      </w:r>
-      <w:proofErr w:type="spellEnd"/>
-      <w:r>
-        <w:rPr>
-          <w:lang w:val="en-US"/>
-        </w:rPr>
-        <w:t xml:space="preserve">: $ </w:t>
-      </w:r>
-      <w:r>
-        <w:rPr>
-          <w:lang w:val="en-US"/>
-        </w:rPr>
-        <w:t>Cat /proc</w:t>
-      </w:r>
-      <w:proofErr w:type="gramStart"/>
-      <w:r>
-        <w:rPr>
-          <w:lang w:val="en-US"/>
-        </w:rPr>
-        <w:t>/{</w:t>
-      </w:r>
-      <w:proofErr w:type="gramEnd"/>
-      <w:r>
-        <w:rPr>
-          <w:lang w:val="en-US"/>
-        </w:rPr>
-        <w:t>PID}/status</w:t>
+        <w:t>Cat /proc/{PID}/status</w:t>
       </w:r>
       <w:r>
         <w:rPr>
@@ -5446,7 +4954,7 @@
       <w:r>
         <w:rPr>
           <w:noProof/>
-          <w:lang w:eastAsia="es-AR"/>
+          <w:lang w:val="es-ES" w:eastAsia="es-ES"/>
         </w:rPr>
         <w:drawing>
           <wp:inline distT="0" distB="0" distL="0" distR="0">
@@ -5530,41 +5038,14 @@
         <w:spacing w:after="0" w:line="240" w:lineRule="auto"/>
         <w:ind w:left="708"/>
       </w:pPr>
-      <w:proofErr w:type="spellStart"/>
       <w:r>
         <w:rPr>
           <w:lang w:val="en-US"/>
         </w:rPr>
-        <w:t>Comando</w:t>
-      </w:r>
-      <w:proofErr w:type="spellEnd"/>
-      <w:r>
-        <w:rPr>
-          <w:lang w:val="en-US"/>
-        </w:rPr>
-        <w:t xml:space="preserve"> </w:t>
-      </w:r>
-      <w:proofErr w:type="spellStart"/>
-      <w:r>
-        <w:rPr>
-          <w:lang w:val="en-US"/>
-        </w:rPr>
-        <w:t>utilizado</w:t>
-      </w:r>
-      <w:proofErr w:type="spellEnd"/>
-      <w:r>
-        <w:rPr>
-          <w:lang w:val="en-US"/>
-        </w:rPr>
-        <w:t xml:space="preserve">: $ </w:t>
-      </w:r>
-      <w:proofErr w:type="spellStart"/>
-      <w:r>
-        <w:t>Pstree</w:t>
-      </w:r>
-      <w:proofErr w:type="spellEnd"/>
-      <w:r>
-        <w:t xml:space="preserve"> –c</w:t>
+        <w:t xml:space="preserve">Comando utilizado: $ </w:t>
+      </w:r>
+      <w:r>
+        <w:t>Pstree –c</w:t>
       </w:r>
     </w:p>
     <w:p>
@@ -5575,7 +5056,7 @@
       <w:r>
         <w:rPr>
           <w:noProof/>
-          <w:lang w:eastAsia="es-AR"/>
+          <w:lang w:val="es-ES" w:eastAsia="es-ES"/>
         </w:rPr>
         <w:drawing>
           <wp:inline distT="0" distB="0" distL="0" distR="0">
@@ -5647,21 +5128,11 @@
         <w:ind w:left="708"/>
       </w:pPr>
       <w:r>
-        <w:t>Comando utilizado</w:t>
-      </w:r>
-      <w:proofErr w:type="gramStart"/>
-      <w:r>
-        <w:t>:  $</w:t>
-      </w:r>
-      <w:proofErr w:type="gramEnd"/>
-      <w:r>
-        <w:t xml:space="preserve"> </w:t>
-      </w:r>
-      <w:proofErr w:type="spellStart"/>
+        <w:t xml:space="preserve">Comando utilizado:  $ </w:t>
+      </w:r>
       <w:r>
         <w:t>Htop</w:t>
       </w:r>
-      <w:proofErr w:type="spellEnd"/>
     </w:p>
     <w:p>
       <w:pPr>
@@ -5677,7 +5148,7 @@
       <w:r>
         <w:rPr>
           <w:noProof/>
-          <w:lang w:eastAsia="es-AR"/>
+          <w:lang w:val="es-ES" w:eastAsia="es-ES"/>
         </w:rPr>
         <w:drawing>
           <wp:inline distT="0" distB="0" distL="0" distR="0">
@@ -5760,21 +5231,11 @@
       </w:pPr>
       <w:r>
         <w:lastRenderedPageBreak/>
-        <w:t>Comando utilizado</w:t>
-      </w:r>
-      <w:proofErr w:type="gramStart"/>
-      <w:r>
-        <w:t>:  #</w:t>
-      </w:r>
-      <w:proofErr w:type="gramEnd"/>
-      <w:r>
-        <w:t xml:space="preserve"> </w:t>
-      </w:r>
-      <w:proofErr w:type="spellStart"/>
+        <w:t xml:space="preserve">Comando utilizado:  # </w:t>
+      </w:r>
       <w:r>
         <w:t>Iotop</w:t>
       </w:r>
-      <w:proofErr w:type="spellEnd"/>
     </w:p>
     <w:p>
       <w:pPr>
@@ -5784,7 +5245,7 @@
       <w:r>
         <w:rPr>
           <w:noProof/>
-          <w:lang w:eastAsia="es-AR"/>
+          <w:lang w:val="es-ES" w:eastAsia="es-ES"/>
         </w:rPr>
         <w:drawing>
           <wp:inline distT="0" distB="0" distL="0" distR="0">
@@ -5857,23 +5318,10 @@
         <w:ind w:left="708"/>
       </w:pPr>
       <w:r>
-        <w:t>Comando utilizado</w:t>
-      </w:r>
-      <w:proofErr w:type="gramStart"/>
-      <w:r>
-        <w:t xml:space="preserve">: </w:t>
-      </w:r>
-      <w:r>
-        <w:t xml:space="preserve"> </w:t>
-      </w:r>
-      <w:proofErr w:type="spellStart"/>
-      <w:r>
-        <w:t>lsof</w:t>
-      </w:r>
-      <w:proofErr w:type="spellEnd"/>
-      <w:proofErr w:type="gramEnd"/>
-      <w:r>
-        <w:t xml:space="preserve"> –p {PID}</w:t>
+        <w:t xml:space="preserve">Comando utilizado: </w:t>
+      </w:r>
+      <w:r>
+        <w:t xml:space="preserve"> lsof –p {PID}</w:t>
       </w:r>
     </w:p>
     <w:p>
@@ -5884,7 +5332,7 @@
       <w:r>
         <w:rPr>
           <w:noProof/>
-          <w:lang w:eastAsia="es-AR"/>
+          <w:lang w:val="es-ES" w:eastAsia="es-ES"/>
         </w:rPr>
         <w:drawing>
           <wp:inline distT="0" distB="0" distL="0" distR="0">
@@ -5968,13 +5416,8 @@
       <w:r>
         <w:t xml:space="preserve">Comando utilizado:  </w:t>
       </w:r>
-      <w:proofErr w:type="spellStart"/>
-      <w:r>
-        <w:t>ipcs</w:t>
-      </w:r>
-      <w:proofErr w:type="spellEnd"/>
-      <w:r>
-        <w:t xml:space="preserve"> –a</w:t>
+      <w:r>
+        <w:t>ipcs –a</w:t>
       </w:r>
     </w:p>
     <w:p>
@@ -5985,7 +5428,7 @@
       <w:r>
         <w:rPr>
           <w:noProof/>
-          <w:lang w:eastAsia="es-AR"/>
+          <w:lang w:val="es-ES" w:eastAsia="es-ES"/>
         </w:rPr>
         <w:drawing>
           <wp:inline distT="0" distB="0" distL="0" distR="0">
@@ -6044,8 +5487,95 @@
     </w:p>
     <w:p>
       <w:pPr>
+        <w:spacing w:after="0"/>
+        <w:ind w:left="708"/>
+        <w:rPr>
+          <w:b/>
+        </w:rPr>
+      </w:pPr>
+      <w:r>
+        <w:rPr>
+          <w:b/>
+        </w:rPr>
+        <w:t>P</w:t>
+      </w:r>
+      <w:r>
+        <w:rPr>
+          <w:b/>
+        </w:rPr>
+        <w:t>uerto/s abierto/s como servidor, Cantidad</w:t>
+      </w:r>
+      <w:r>
+        <w:rPr>
+          <w:b/>
+        </w:rPr>
+        <w:t xml:space="preserve"> conexiones como cliente</w:t>
+      </w:r>
+    </w:p>
+    <w:p>
+      <w:pPr>
         <w:spacing w:line="240" w:lineRule="auto"/>
-      </w:pPr>
+        <w:ind w:firstLine="708"/>
+      </w:pPr>
+      <w:r>
+        <w:t>Comando utilizado: # netstat –putna</w:t>
+      </w:r>
+      <w:bookmarkStart w:id="0" w:name="_GoBack"/>
+      <w:bookmarkEnd w:id="0"/>
+    </w:p>
+    <w:p>
+      <w:pPr>
+        <w:spacing w:line="240" w:lineRule="auto"/>
+        <w:ind w:firstLine="708"/>
+      </w:pPr>
+      <w:r>
+        <w:rPr>
+          <w:noProof/>
+          <w:lang w:val="es-ES" w:eastAsia="es-ES"/>
+        </w:rPr>
+        <w:lastRenderedPageBreak/>
+        <w:drawing>
+          <wp:inline distT="0" distB="0" distL="0" distR="0">
+            <wp:extent cx="6188710" cy="1417955"/>
+            <wp:effectExtent l="0" t="0" r="2540" b="0"/>
+            <wp:docPr id="2" name="Imagen 2"/>
+            <wp:cNvGraphicFramePr>
+              <a:graphicFrameLocks xmlns:a="http://schemas.openxmlformats.org/drawingml/2006/main" noChangeAspect="1"/>
+            </wp:cNvGraphicFramePr>
+            <a:graphic xmlns:a="http://schemas.openxmlformats.org/drawingml/2006/main">
+              <a:graphicData uri="http://schemas.openxmlformats.org/drawingml/2006/picture">
+                <pic:pic xmlns:pic="http://schemas.openxmlformats.org/drawingml/2006/picture">
+                  <pic:nvPicPr>
+                    <pic:cNvPr id="2" name="netstat.PNG"/>
+                    <pic:cNvPicPr/>
+                  </pic:nvPicPr>
+                  <pic:blipFill>
+                    <a:blip r:embed="rId10">
+                      <a:extLst>
+                        <a:ext uri="{28A0092B-C50C-407E-A947-70E740481C1C}">
+                          <a14:useLocalDpi xmlns:a14="http://schemas.microsoft.com/office/drawing/2010/main" val="0"/>
+                        </a:ext>
+                      </a:extLst>
+                    </a:blip>
+                    <a:stretch>
+                      <a:fillRect/>
+                    </a:stretch>
+                  </pic:blipFill>
+                  <pic:spPr>
+                    <a:xfrm>
+                      <a:off x="0" y="0"/>
+                      <a:ext cx="6188710" cy="1417955"/>
+                    </a:xfrm>
+                    <a:prstGeom prst="rect">
+                      <a:avLst/>
+                    </a:prstGeom>
+                  </pic:spPr>
+                </pic:pic>
+              </a:graphicData>
+            </a:graphic>
+          </wp:inline>
+        </w:drawing>
+      </w:r>
     </w:p>
     <w:p>
       <w:pPr>
@@ -6075,17 +5605,8 @@
         <w:rPr>
           <w:b/>
         </w:rPr>
-        <w:lastRenderedPageBreak/>
-        <w:t xml:space="preserve">Cantidad de </w:t>
-      </w:r>
-      <w:proofErr w:type="spellStart"/>
-      <w:r>
-        <w:rPr>
-          <w:b/>
-        </w:rPr>
-        <w:t>Threads</w:t>
-      </w:r>
-      <w:proofErr w:type="spellEnd"/>
+        <w:t>Cantidad de Threads</w:t>
+      </w:r>
       <w:r>
         <w:rPr>
           <w:b/>
@@ -6093,33 +5614,7 @@
         <w:br/>
       </w:r>
       <w:r>
-        <w:t xml:space="preserve">Comando utilizado: $ </w:t>
-      </w:r>
-      <w:proofErr w:type="spellStart"/>
-      <w:r>
-        <w:t>cat</w:t>
-      </w:r>
-      <w:proofErr w:type="spellEnd"/>
-      <w:r>
-        <w:t xml:space="preserve"> /</w:t>
-      </w:r>
-      <w:proofErr w:type="spellStart"/>
-      <w:r>
-        <w:t>proc</w:t>
-      </w:r>
-      <w:proofErr w:type="spellEnd"/>
-      <w:proofErr w:type="gramStart"/>
-      <w:r>
-        <w:t>/{</w:t>
-      </w:r>
-      <w:proofErr w:type="spellStart"/>
-      <w:proofErr w:type="gramEnd"/>
-      <w:r>
-        <w:t>pid</w:t>
-      </w:r>
-      <w:proofErr w:type="spellEnd"/>
-      <w:r>
-        <w:t>}/status</w:t>
+        <w:t>Comando utilizado: $ cat /proc/{pid}/status</w:t>
       </w:r>
     </w:p>
     <w:p>
@@ -6130,7 +5625,7 @@
       <w:r>
         <w:rPr>
           <w:noProof/>
-          <w:lang w:eastAsia="es-AR"/>
+          <w:lang w:val="es-ES" w:eastAsia="es-ES"/>
         </w:rPr>
         <w:drawing>
           <wp:inline distT="0" distB="0" distL="0" distR="0">
@@ -6148,7 +5643,7 @@
                     <pic:cNvPicPr/>
                   </pic:nvPicPr>
                   <pic:blipFill>
-                    <a:blip r:embed="rId10">
+                    <a:blip r:embed="rId11">
                       <a:extLst>
                         <a:ext uri="{28A0092B-C50C-407E-A947-70E740481C1C}">
                           <a14:useLocalDpi xmlns:a14="http://schemas.microsoft.com/office/drawing/2010/main" val="0"/>
@@ -6272,7 +5767,7 @@
       <w:r>
         <w:rPr>
           <w:noProof/>
-          <w:lang w:eastAsia="es-AR"/>
+          <w:lang w:val="es-ES" w:eastAsia="es-ES"/>
         </w:rPr>
         <w:drawing>
           <wp:inline distT="0" distB="0" distL="0" distR="0">
@@ -6290,7 +5785,7 @@
                     <pic:cNvPicPr/>
                   </pic:nvPicPr>
                   <pic:blipFill>
-                    <a:blip r:embed="rId11">
+                    <a:blip r:embed="rId12">
                       <a:extLst>
                         <a:ext uri="{28A0092B-C50C-407E-A947-70E740481C1C}">
                           <a14:useLocalDpi xmlns:a14="http://schemas.microsoft.com/office/drawing/2010/main" val="0"/>
@@ -6361,7 +5856,7 @@
       <w:r>
         <w:rPr>
           <w:noProof/>
-          <w:lang w:eastAsia="es-AR"/>
+          <w:lang w:val="es-ES" w:eastAsia="es-ES"/>
         </w:rPr>
         <w:drawing>
           <wp:inline distT="0" distB="0" distL="0" distR="0">
@@ -6379,7 +5874,7 @@
                     <pic:cNvPicPr/>
                   </pic:nvPicPr>
                   <pic:blipFill rotWithShape="1">
-                    <a:blip r:embed="rId12">
+                    <a:blip r:embed="rId13">
                       <a:extLst>
                         <a:ext uri="{28A0092B-C50C-407E-A947-70E740481C1C}">
                           <a14:useLocalDpi xmlns:a14="http://schemas.microsoft.com/office/drawing/2010/main" val="0"/>
@@ -6457,8 +5952,9 @@
       <w:r>
         <w:rPr>
           <w:noProof/>
-          <w:lang w:eastAsia="es-AR"/>
-        </w:rPr>
+          <w:lang w:val="es-ES" w:eastAsia="es-ES"/>
+        </w:rPr>
+        <w:lastRenderedPageBreak/>
         <w:drawing>
           <wp:inline distT="0" distB="0" distL="0" distR="0">
             <wp:extent cx="4448175" cy="3509790"/>
@@ -6475,7 +5971,7 @@
                     <pic:cNvPicPr/>
                   </pic:nvPicPr>
                   <pic:blipFill>
-                    <a:blip r:embed="rId13">
+                    <a:blip r:embed="rId14">
                       <a:extLst>
                         <a:ext uri="{28A0092B-C50C-407E-A947-70E740481C1C}">
                           <a14:useLocalDpi xmlns:a14="http://schemas.microsoft.com/office/drawing/2010/main" val="0"/>
@@ -6520,7 +6016,6 @@
         <w:rPr>
           <w:b/>
         </w:rPr>
-        <w:lastRenderedPageBreak/>
         <w:t xml:space="preserve">Consumo I/O </w:t>
       </w:r>
     </w:p>
@@ -6532,11 +6027,9 @@
       <w:r>
         <w:t>Comando utilizado: $</w:t>
       </w:r>
-      <w:proofErr w:type="spellStart"/>
       <w:r>
         <w:t>Iotop</w:t>
       </w:r>
-      <w:proofErr w:type="spellEnd"/>
     </w:p>
     <w:p>
       <w:pPr>
@@ -6546,7 +6039,7 @@
       <w:r>
         <w:rPr>
           <w:noProof/>
-          <w:lang w:eastAsia="es-AR"/>
+          <w:lang w:val="es-ES" w:eastAsia="es-ES"/>
         </w:rPr>
         <w:drawing>
           <wp:inline distT="0" distB="0" distL="0" distR="0">
@@ -6564,7 +6057,7 @@
                     <pic:cNvPicPr/>
                   </pic:nvPicPr>
                   <pic:blipFill rotWithShape="1">
-                    <a:blip r:embed="rId13">
+                    <a:blip r:embed="rId14">
                       <a:extLst>
                         <a:ext uri="{28A0092B-C50C-407E-A947-70E740481C1C}">
                           <a14:useLocalDpi xmlns:a14="http://schemas.microsoft.com/office/drawing/2010/main" val="0"/>
@@ -6627,13 +6120,8 @@
         <w:spacing w:after="0" w:line="240" w:lineRule="auto"/>
         <w:ind w:left="708"/>
       </w:pPr>
-      <w:proofErr w:type="spellStart"/>
-      <w:r>
-        <w:t>Lsof</w:t>
-      </w:r>
-      <w:proofErr w:type="spellEnd"/>
-      <w:r>
-        <w:t xml:space="preserve"> –p {PID}</w:t>
+      <w:r>
+        <w:t>Lsof –p {PID}</w:t>
       </w:r>
       <w:r>
         <w:t xml:space="preserve"> </w:t>
@@ -6647,7 +6135,7 @@
       <w:r>
         <w:rPr>
           <w:noProof/>
-          <w:lang w:eastAsia="es-AR"/>
+          <w:lang w:val="es-ES" w:eastAsia="es-ES"/>
         </w:rPr>
         <w:drawing>
           <wp:inline distT="0" distB="0" distL="0" distR="0" wp14:anchorId="0A1B0C54" wp14:editId="4AB4BABF">
@@ -6665,7 +6153,7 @@
                     <pic:cNvPicPr/>
                   </pic:nvPicPr>
                   <pic:blipFill>
-                    <a:blip r:embed="rId14">
+                    <a:blip r:embed="rId15">
                       <a:extLst>
                         <a:ext uri="{28A0092B-C50C-407E-A947-70E740481C1C}">
                           <a14:useLocalDpi xmlns:a14="http://schemas.microsoft.com/office/drawing/2010/main" val="0"/>
@@ -6722,13 +6210,8 @@
         <w:ind w:left="708"/>
       </w:pPr>
       <w:r>
-        <w:t>Comando utilizado: $</w:t>
-      </w:r>
-      <w:proofErr w:type="spellStart"/>
-      <w:r>
-        <w:t>ipcs</w:t>
-      </w:r>
-      <w:proofErr w:type="spellEnd"/>
+        <w:t>Comando utilizado: $ipcs</w:t>
+      </w:r>
     </w:p>
     <w:p>
       <w:pPr>
@@ -6738,7 +6221,7 @@
       <w:r>
         <w:rPr>
           <w:noProof/>
-          <w:lang w:eastAsia="es-AR"/>
+          <w:lang w:val="es-ES" w:eastAsia="es-ES"/>
         </w:rPr>
         <w:drawing>
           <wp:inline distT="0" distB="0" distL="0" distR="0" wp14:anchorId="57CD6E1B" wp14:editId="7F05F2B9">
@@ -6756,7 +6239,7 @@
                     <pic:cNvPicPr/>
                   </pic:nvPicPr>
                   <pic:blipFill>
-                    <a:blip r:embed="rId15">
+                    <a:blip r:embed="rId16">
                       <a:extLst>
                         <a:ext uri="{28A0092B-C50C-407E-A947-70E740481C1C}">
                           <a14:useLocalDpi xmlns:a14="http://schemas.microsoft.com/office/drawing/2010/main" val="0"/>
@@ -6785,13 +6268,92 @@
     </w:p>
     <w:p>
       <w:pPr>
+        <w:spacing w:after="0"/>
+        <w:ind w:left="708"/>
+        <w:rPr>
+          <w:b/>
+        </w:rPr>
+      </w:pPr>
+      <w:r>
+        <w:rPr>
+          <w:b/>
+        </w:rPr>
+        <w:t>P</w:t>
+      </w:r>
+      <w:r>
+        <w:rPr>
+          <w:b/>
+        </w:rPr>
+        <w:t>uerto/s abierto/s como servidor, Cantidad</w:t>
+      </w:r>
+      <w:r>
+        <w:rPr>
+          <w:b/>
+        </w:rPr>
+        <w:t xml:space="preserve"> conexiones como cliente</w:t>
+      </w:r>
+    </w:p>
+    <w:p>
+      <w:pPr>
         <w:spacing w:line="240" w:lineRule="auto"/>
-      </w:pPr>
+        <w:ind w:firstLine="708"/>
+      </w:pPr>
+      <w:r>
+        <w:t>Comando utilizado: # netstat –putna</w:t>
+      </w:r>
     </w:p>
     <w:p>
       <w:pPr>
         <w:spacing w:line="240" w:lineRule="auto"/>
-      </w:pPr>
+        <w:jc w:val="center"/>
+      </w:pPr>
+      <w:r>
+        <w:rPr>
+          <w:noProof/>
+          <w:lang w:val="es-ES" w:eastAsia="es-ES"/>
+        </w:rPr>
+        <w:drawing>
+          <wp:inline distT="0" distB="0" distL="0" distR="0">
+            <wp:extent cx="5513331" cy="1524000"/>
+            <wp:effectExtent l="0" t="0" r="0" b="0"/>
+            <wp:docPr id="41" name="Imagen 41"/>
+            <wp:cNvGraphicFramePr>
+              <a:graphicFrameLocks xmlns:a="http://schemas.openxmlformats.org/drawingml/2006/main" noChangeAspect="1"/>
+            </wp:cNvGraphicFramePr>
+            <a:graphic xmlns:a="http://schemas.openxmlformats.org/drawingml/2006/main">
+              <a:graphicData uri="http://schemas.openxmlformats.org/drawingml/2006/picture">
+                <pic:pic xmlns:pic="http://schemas.openxmlformats.org/drawingml/2006/picture">
+                  <pic:nvPicPr>
+                    <pic:cNvPr id="41" name="netstat.PNG"/>
+                    <pic:cNvPicPr/>
+                  </pic:nvPicPr>
+                  <pic:blipFill>
+                    <a:blip r:embed="rId17">
+                      <a:extLst>
+                        <a:ext uri="{28A0092B-C50C-407E-A947-70E740481C1C}">
+                          <a14:useLocalDpi xmlns:a14="http://schemas.microsoft.com/office/drawing/2010/main" val="0"/>
+                        </a:ext>
+                      </a:extLst>
+                    </a:blip>
+                    <a:stretch>
+                      <a:fillRect/>
+                    </a:stretch>
+                  </pic:blipFill>
+                  <pic:spPr>
+                    <a:xfrm>
+                      <a:off x="0" y="0"/>
+                      <a:ext cx="5533785" cy="1529654"/>
+                    </a:xfrm>
+                    <a:prstGeom prst="rect">
+                      <a:avLst/>
+                    </a:prstGeom>
+                  </pic:spPr>
+                </pic:pic>
+              </a:graphicData>
+            </a:graphic>
+          </wp:inline>
+        </w:drawing>
+      </w:r>
     </w:p>
     <w:p>
       <w:pPr>
@@ -6818,7 +6380,6 @@
           <w:b/>
           <w:sz w:val="28"/>
         </w:rPr>
-        <w:lastRenderedPageBreak/>
         <w:t>Proceso 7</w:t>
       </w:r>
     </w:p>
@@ -6843,13 +6404,8 @@
         <w:br/>
       </w:r>
       <w:r>
-        <w:t xml:space="preserve">Comando utilizado: $ </w:t>
-      </w:r>
-      <w:proofErr w:type="spellStart"/>
-      <w:r>
-        <w:t>pstree</w:t>
-      </w:r>
-      <w:proofErr w:type="spellEnd"/>
+        <w:t>Comando utilizado: $ pstree</w:t>
+      </w:r>
     </w:p>
     <w:p>
       <w:pPr>
@@ -6859,7 +6415,7 @@
       <w:r>
         <w:rPr>
           <w:noProof/>
-          <w:lang w:eastAsia="es-AR"/>
+          <w:lang w:val="es-ES" w:eastAsia="es-ES"/>
         </w:rPr>
         <w:drawing>
           <wp:inline distT="0" distB="0" distL="0" distR="0">
@@ -6877,7 +6433,7 @@
                     <pic:cNvPicPr/>
                   </pic:nvPicPr>
                   <pic:blipFill rotWithShape="1">
-                    <a:blip r:embed="rId16">
+                    <a:blip r:embed="rId18">
                       <a:extLst>
                         <a:ext uri="{28A0092B-C50C-407E-A947-70E740481C1C}">
                           <a14:useLocalDpi xmlns:a14="http://schemas.microsoft.com/office/drawing/2010/main" val="0"/>
@@ -6963,15 +6519,7 @@
         <w:t>: $</w:t>
       </w:r>
       <w:r>
-        <w:t xml:space="preserve"> </w:t>
-      </w:r>
-      <w:proofErr w:type="spellStart"/>
-      <w:r>
-        <w:t>htop</w:t>
-      </w:r>
-      <w:proofErr w:type="spellEnd"/>
-      <w:r>
-        <w:t>.</w:t>
+        <w:t xml:space="preserve"> htop.</w:t>
       </w:r>
       <w:r>
         <w:br/>
@@ -6979,7 +6527,7 @@
       <w:r>
         <w:rPr>
           <w:noProof/>
-          <w:lang w:eastAsia="es-AR"/>
+          <w:lang w:val="es-ES" w:eastAsia="es-ES"/>
         </w:rPr>
         <w:drawing>
           <wp:inline distT="0" distB="0" distL="0" distR="0">
@@ -6997,7 +6545,7 @@
                     <pic:cNvPicPr/>
                   </pic:nvPicPr>
                   <pic:blipFill>
-                    <a:blip r:embed="rId17">
+                    <a:blip r:embed="rId19">
                       <a:extLst>
                         <a:ext uri="{28A0092B-C50C-407E-A947-70E740481C1C}">
                           <a14:useLocalDpi xmlns:a14="http://schemas.microsoft.com/office/drawing/2010/main" val="0"/>
@@ -7086,13 +6634,8 @@
       <w:r>
         <w:t xml:space="preserve">$ </w:t>
       </w:r>
-      <w:proofErr w:type="spellStart"/>
-      <w:r>
-        <w:t>pstree</w:t>
-      </w:r>
-      <w:proofErr w:type="spellEnd"/>
-      <w:r>
-        <w:t>.</w:t>
+      <w:r>
+        <w:t>pstree.</w:t>
       </w:r>
       <w:r>
         <w:br/>
@@ -7100,7 +6643,7 @@
       <w:r>
         <w:rPr>
           <w:noProof/>
-          <w:lang w:eastAsia="es-AR"/>
+          <w:lang w:val="es-ES" w:eastAsia="es-ES"/>
         </w:rPr>
         <w:drawing>
           <wp:inline distT="0" distB="0" distL="0" distR="0">
@@ -7118,7 +6661,7 @@
                     <pic:cNvPicPr/>
                   </pic:nvPicPr>
                   <pic:blipFill>
-                    <a:blip r:embed="rId18">
+                    <a:blip r:embed="rId20">
                       <a:extLst>
                         <a:ext uri="{28A0092B-C50C-407E-A947-70E740481C1C}">
                           <a14:useLocalDpi xmlns:a14="http://schemas.microsoft.com/office/drawing/2010/main" val="0"/>
@@ -7160,23 +6703,14 @@
         <w:rPr>
           <w:b/>
         </w:rPr>
-        <w:lastRenderedPageBreak/>
         <w:t>Cant</w:t>
       </w:r>
       <w:r>
         <w:rPr>
           <w:b/>
         </w:rPr>
-        <w:t xml:space="preserve">idad de </w:t>
-      </w:r>
-      <w:proofErr w:type="spellStart"/>
-      <w:r>
-        <w:rPr>
-          <w:b/>
-        </w:rPr>
-        <w:t>Threads</w:t>
-      </w:r>
-      <w:proofErr w:type="spellEnd"/>
+        <w:t>idad de Threads</w:t>
+      </w:r>
     </w:p>
     <w:p>
       <w:pPr>
@@ -7184,33 +6718,7 @@
         <w:ind w:left="708"/>
       </w:pPr>
       <w:r>
-        <w:t xml:space="preserve">Comando utilizado: $ </w:t>
-      </w:r>
-      <w:proofErr w:type="spellStart"/>
-      <w:r>
-        <w:t>cat</w:t>
-      </w:r>
-      <w:proofErr w:type="spellEnd"/>
-      <w:r>
-        <w:t xml:space="preserve"> /</w:t>
-      </w:r>
-      <w:proofErr w:type="spellStart"/>
-      <w:r>
-        <w:t>proc</w:t>
-      </w:r>
-      <w:proofErr w:type="spellEnd"/>
-      <w:proofErr w:type="gramStart"/>
-      <w:r>
-        <w:t>/{</w:t>
-      </w:r>
-      <w:proofErr w:type="spellStart"/>
-      <w:proofErr w:type="gramEnd"/>
-      <w:r>
-        <w:t>pid</w:t>
-      </w:r>
-      <w:proofErr w:type="spellEnd"/>
-      <w:r>
-        <w:t>}/status</w:t>
+        <w:t>Comando utilizado: $ cat /proc/{pid}/status</w:t>
       </w:r>
       <w:r>
         <w:t xml:space="preserve"> </w:t>
@@ -7221,7 +6729,7 @@
       <w:r>
         <w:rPr>
           <w:noProof/>
-          <w:lang w:eastAsia="es-AR"/>
+          <w:lang w:val="es-ES" w:eastAsia="es-ES"/>
         </w:rPr>
         <w:drawing>
           <wp:inline distT="0" distB="0" distL="0" distR="0">
@@ -7239,7 +6747,7 @@
                     <pic:cNvPicPr/>
                   </pic:nvPicPr>
                   <pic:blipFill>
-                    <a:blip r:embed="rId19">
+                    <a:blip r:embed="rId21">
                       <a:extLst>
                         <a:ext uri="{28A0092B-C50C-407E-A947-70E740481C1C}">
                           <a14:useLocalDpi xmlns:a14="http://schemas.microsoft.com/office/drawing/2010/main" val="0"/>
@@ -7298,13 +6806,8 @@
       <w:r>
         <w:t xml:space="preserve">$ </w:t>
       </w:r>
-      <w:proofErr w:type="spellStart"/>
-      <w:r>
-        <w:t>ipcs</w:t>
-      </w:r>
-      <w:proofErr w:type="spellEnd"/>
-      <w:r>
-        <w:t xml:space="preserve"> –a</w:t>
+      <w:r>
+        <w:t>ipcs –a</w:t>
       </w:r>
       <w:r>
         <w:br/>
@@ -7312,8 +6815,9 @@
       <w:r>
         <w:rPr>
           <w:noProof/>
-          <w:lang w:eastAsia="es-AR"/>
-        </w:rPr>
+          <w:lang w:val="es-ES" w:eastAsia="es-ES"/>
+        </w:rPr>
+        <w:lastRenderedPageBreak/>
         <w:drawing>
           <wp:inline distT="0" distB="0" distL="0" distR="0">
             <wp:extent cx="5581650" cy="2352675"/>
@@ -7330,7 +6834,7 @@
                     <pic:cNvPicPr/>
                   </pic:nvPicPr>
                   <pic:blipFill>
-                    <a:blip r:embed="rId20">
+                    <a:blip r:embed="rId22">
                       <a:extLst>
                         <a:ext uri="{28A0092B-C50C-407E-A947-70E740481C1C}">
                           <a14:useLocalDpi xmlns:a14="http://schemas.microsoft.com/office/drawing/2010/main" val="0"/>
@@ -7384,20 +6888,15 @@
         <w:br/>
       </w:r>
       <w:r>
-        <w:t xml:space="preserve">Comando utilizado: &amp; </w:t>
-      </w:r>
-      <w:proofErr w:type="spellStart"/>
-      <w:r>
-        <w:t>lsof</w:t>
-      </w:r>
-      <w:proofErr w:type="spellEnd"/>
+        <w:t>Comando utilizado: &amp; lsof</w:t>
+      </w:r>
       <w:r>
         <w:br/>
       </w:r>
       <w:r>
         <w:rPr>
           <w:noProof/>
-          <w:lang w:eastAsia="es-AR"/>
+          <w:lang w:val="es-ES" w:eastAsia="es-ES"/>
         </w:rPr>
         <w:drawing>
           <wp:inline distT="0" distB="0" distL="0" distR="0">
@@ -7415,7 +6914,7 @@
                     <pic:cNvPicPr/>
                   </pic:nvPicPr>
                   <pic:blipFill>
-                    <a:blip r:embed="rId21">
+                    <a:blip r:embed="rId23">
                       <a:extLst>
                         <a:ext uri="{28A0092B-C50C-407E-A947-70E740481C1C}">
                           <a14:useLocalDpi xmlns:a14="http://schemas.microsoft.com/office/drawing/2010/main" val="0"/>
@@ -7487,28 +6986,15 @@
         <w:t>: #</w:t>
       </w:r>
       <w:r>
-        <w:t xml:space="preserve"> </w:t>
-      </w:r>
-      <w:proofErr w:type="spellStart"/>
-      <w:r>
-        <w:t>netstat</w:t>
-      </w:r>
-      <w:proofErr w:type="spellEnd"/>
-      <w:r>
-        <w:t xml:space="preserve"> -</w:t>
-      </w:r>
-      <w:proofErr w:type="spellStart"/>
-      <w:r>
-        <w:t>putna</w:t>
-      </w:r>
-      <w:proofErr w:type="spellEnd"/>
+        <w:t xml:space="preserve"> netstat -putna</w:t>
+      </w:r>
       <w:r>
         <w:br/>
       </w:r>
       <w:r>
         <w:rPr>
           <w:noProof/>
-          <w:lang w:eastAsia="es-AR"/>
+          <w:lang w:val="es-ES" w:eastAsia="es-ES"/>
         </w:rPr>
         <w:drawing>
           <wp:inline distT="0" distB="0" distL="0" distR="0">
@@ -7526,7 +7012,7 @@
                     <pic:cNvPicPr/>
                   </pic:nvPicPr>
                   <pic:blipFill>
-                    <a:blip r:embed="rId22">
+                    <a:blip r:embed="rId24">
                       <a:extLst>
                         <a:ext uri="{28A0092B-C50C-407E-A947-70E740481C1C}">
                           <a14:useLocalDpi xmlns:a14="http://schemas.microsoft.com/office/drawing/2010/main" val="0"/>
@@ -7567,14 +7053,7 @@
           <w:b/>
           <w:sz w:val="28"/>
         </w:rPr>
-        <w:t>Proceso</w:t>
-      </w:r>
-      <w:r>
-        <w:rPr>
-          <w:b/>
-          <w:sz w:val="28"/>
-        </w:rPr>
-        <w:t xml:space="preserve"> 9</w:t>
+        <w:t>Proceso 9</w:t>
       </w:r>
     </w:p>
     <w:p>
@@ -7613,20 +7092,15 @@
         <w:br/>
       </w:r>
       <w:r>
-        <w:t xml:space="preserve">Comando utilizado: $ </w:t>
-      </w:r>
-      <w:proofErr w:type="spellStart"/>
-      <w:r>
-        <w:t>pstree</w:t>
-      </w:r>
-      <w:proofErr w:type="spellEnd"/>
+        <w:t>Comando utilizado: $ pstree</w:t>
+      </w:r>
       <w:r>
         <w:br/>
       </w:r>
       <w:r>
         <w:rPr>
           <w:noProof/>
-          <w:lang w:eastAsia="es-AR"/>
+          <w:lang w:val="es-ES" w:eastAsia="es-ES"/>
         </w:rPr>
         <w:lastRenderedPageBreak/>
         <w:drawing>
@@ -7645,7 +7119,7 @@
                     <pic:cNvPicPr/>
                   </pic:nvPicPr>
                   <pic:blipFill>
-                    <a:blip r:embed="rId23">
+                    <a:blip r:embed="rId25">
                       <a:extLst>
                         <a:ext uri="{28A0092B-C50C-407E-A947-70E740481C1C}">
                           <a14:useLocalDpi xmlns:a14="http://schemas.microsoft.com/office/drawing/2010/main" val="0"/>
@@ -7699,21 +7173,7 @@
         <w:rPr>
           <w:b/>
         </w:rPr>
-        <w:t xml:space="preserve"> </w:t>
-      </w:r>
-      <w:proofErr w:type="spellStart"/>
-      <w:r>
-        <w:rPr>
-          <w:b/>
-        </w:rPr>
-        <w:t>Threads</w:t>
-      </w:r>
-      <w:proofErr w:type="spellEnd"/>
-      <w:r>
-        <w:rPr>
-          <w:b/>
-        </w:rPr>
-        <w:t xml:space="preserve"> </w:t>
+        <w:t xml:space="preserve"> Threads </w:t>
       </w:r>
       <w:r>
         <w:rPr>
@@ -7722,20 +7182,15 @@
         <w:br/>
       </w:r>
       <w:r>
-        <w:t>Comando utilizado: $</w:t>
-      </w:r>
-      <w:proofErr w:type="spellStart"/>
-      <w:r>
-        <w:t>htop</w:t>
-      </w:r>
-      <w:proofErr w:type="spellEnd"/>
+        <w:t>Comando utilizado: $htop</w:t>
+      </w:r>
       <w:r>
         <w:br/>
       </w:r>
       <w:r>
         <w:rPr>
           <w:noProof/>
-          <w:lang w:eastAsia="es-AR"/>
+          <w:lang w:val="es-ES" w:eastAsia="es-ES"/>
         </w:rPr>
         <w:drawing>
           <wp:inline distT="0" distB="0" distL="0" distR="0">
@@ -7753,7 +7208,7 @@
                     <pic:cNvPicPr/>
                   </pic:nvPicPr>
                   <pic:blipFill>
-                    <a:blip r:embed="rId24">
+                    <a:blip r:embed="rId26">
                       <a:extLst>
                         <a:ext uri="{28A0092B-C50C-407E-A947-70E740481C1C}">
                           <a14:useLocalDpi xmlns:a14="http://schemas.microsoft.com/office/drawing/2010/main" val="0"/>
@@ -7810,20 +7265,15 @@
         <w:br/>
       </w:r>
       <w:r>
-        <w:t xml:space="preserve">Comando utilizado: $ </w:t>
-      </w:r>
-      <w:proofErr w:type="spellStart"/>
-      <w:r>
-        <w:t>ipcs</w:t>
-      </w:r>
-      <w:proofErr w:type="spellEnd"/>
+        <w:t>Comando utilizado: $ ipcs</w:t>
+      </w:r>
       <w:r>
         <w:br/>
       </w:r>
       <w:r>
         <w:rPr>
           <w:noProof/>
-          <w:lang w:eastAsia="es-AR"/>
+          <w:lang w:val="es-ES" w:eastAsia="es-ES"/>
         </w:rPr>
         <w:drawing>
           <wp:inline distT="0" distB="0" distL="0" distR="0">
@@ -7841,7 +7291,7 @@
                     <pic:cNvPicPr/>
                   </pic:nvPicPr>
                   <pic:blipFill rotWithShape="1">
-                    <a:blip r:embed="rId25">
+                    <a:blip r:embed="rId27">
                       <a:extLst>
                         <a:ext uri="{28A0092B-C50C-407E-A947-70E740481C1C}">
                           <a14:useLocalDpi xmlns:a14="http://schemas.microsoft.com/office/drawing/2010/main" val="0"/>
@@ -7900,21 +7350,8 @@
         <w:br/>
       </w:r>
       <w:r>
-        <w:t xml:space="preserve">Comando utilizado: # </w:t>
-      </w:r>
-      <w:proofErr w:type="spellStart"/>
-      <w:r>
-        <w:t>iotop</w:t>
-      </w:r>
-      <w:proofErr w:type="spellEnd"/>
-      <w:r>
-        <w:t xml:space="preserve"> –u </w:t>
-      </w:r>
-      <w:proofErr w:type="spellStart"/>
-      <w:r>
-        <w:t>usertest</w:t>
-      </w:r>
-      <w:proofErr w:type="spellEnd"/>
+        <w:t>Comando utilizado: # iotop –u usertest</w:t>
+      </w:r>
       <w:r>
         <w:br/>
       </w:r>
@@ -7922,7 +7359,7 @@
         <w:rPr>
           <w:b/>
           <w:noProof/>
-          <w:lang w:eastAsia="es-AR"/>
+          <w:lang w:val="es-ES" w:eastAsia="es-ES"/>
         </w:rPr>
         <w:drawing>
           <wp:inline distT="0" distB="0" distL="0" distR="0">
@@ -7940,7 +7377,7 @@
                     <pic:cNvPicPr/>
                   </pic:nvPicPr>
                   <pic:blipFill>
-                    <a:blip r:embed="rId26">
+                    <a:blip r:embed="rId28">
                       <a:extLst>
                         <a:ext uri="{28A0092B-C50C-407E-A947-70E740481C1C}">
                           <a14:useLocalDpi xmlns:a14="http://schemas.microsoft.com/office/drawing/2010/main" val="0"/>
@@ -7997,20 +7434,15 @@
         <w:br/>
       </w:r>
       <w:r>
-        <w:t xml:space="preserve">Comando utilizado: # </w:t>
-      </w:r>
-      <w:proofErr w:type="spellStart"/>
-      <w:r>
-        <w:t>lsof</w:t>
-      </w:r>
-      <w:proofErr w:type="spellEnd"/>
+        <w:t>Comando utilizado: # lsof</w:t>
+      </w:r>
       <w:r>
         <w:br/>
       </w:r>
       <w:r>
         <w:rPr>
           <w:noProof/>
-          <w:lang w:eastAsia="es-AR"/>
+          <w:lang w:val="es-ES" w:eastAsia="es-ES"/>
         </w:rPr>
         <w:drawing>
           <wp:inline distT="0" distB="0" distL="0" distR="0">
@@ -8028,7 +7460,7 @@
                     <pic:cNvPicPr/>
                   </pic:nvPicPr>
                   <pic:blipFill>
-                    <a:blip r:embed="rId27">
+                    <a:blip r:embed="rId29">
                       <a:extLst>
                         <a:ext uri="{28A0092B-C50C-407E-A947-70E740481C1C}">
                           <a14:useLocalDpi xmlns:a14="http://schemas.microsoft.com/office/drawing/2010/main" val="0"/>
@@ -8091,28 +7523,15 @@
         <w:ind w:left="708"/>
       </w:pPr>
       <w:r>
-        <w:t xml:space="preserve">Comando utilizado: # </w:t>
-      </w:r>
-      <w:proofErr w:type="spellStart"/>
-      <w:r>
-        <w:t>netstat</w:t>
-      </w:r>
-      <w:proofErr w:type="spellEnd"/>
-      <w:r>
-        <w:t xml:space="preserve"> –</w:t>
-      </w:r>
-      <w:proofErr w:type="spellStart"/>
-      <w:r>
-        <w:t>putna</w:t>
-      </w:r>
-      <w:proofErr w:type="spellEnd"/>
+        <w:t>Comando utilizado: # netstat –putna</w:t>
+      </w:r>
       <w:r>
         <w:br/>
       </w:r>
       <w:r>
         <w:rPr>
           <w:noProof/>
-          <w:lang w:eastAsia="es-AR"/>
+          <w:lang w:val="es-ES" w:eastAsia="es-ES"/>
         </w:rPr>
         <w:drawing>
           <wp:inline distT="0" distB="0" distL="0" distR="0">
@@ -8130,7 +7549,7 @@
                     <pic:cNvPicPr/>
                   </pic:nvPicPr>
                   <pic:blipFill>
-                    <a:blip r:embed="rId28">
+                    <a:blip r:embed="rId30">
                       <a:extLst>
                         <a:ext uri="{28A0092B-C50C-407E-A947-70E740481C1C}">
                           <a14:useLocalDpi xmlns:a14="http://schemas.microsoft.com/office/drawing/2010/main" val="0"/>
@@ -8250,19 +7669,11 @@
         </w:rPr>
         <w:t xml:space="preserve"> </w:t>
       </w:r>
-      <w:proofErr w:type="spellStart"/>
-      <w:r>
-        <w:rPr>
-          <w:b/>
-        </w:rPr>
-        <w:t>Threads</w:t>
-      </w:r>
-      <w:proofErr w:type="spellEnd"/>
-      <w:r>
-        <w:rPr>
-          <w:b/>
-        </w:rPr>
-        <w:t>.</w:t>
+      <w:r>
+        <w:rPr>
+          <w:b/>
+        </w:rPr>
+        <w:t>Threads.</w:t>
       </w:r>
       <w:r>
         <w:rPr>
@@ -8277,20 +7688,15 @@
         <w:t>utilizado</w:t>
       </w:r>
       <w:r>
-        <w:t xml:space="preserve">: $ </w:t>
-      </w:r>
-      <w:proofErr w:type="spellStart"/>
-      <w:r>
-        <w:t>pstree</w:t>
-      </w:r>
-      <w:proofErr w:type="spellEnd"/>
+        <w:t>: $ pstree</w:t>
+      </w:r>
       <w:r>
         <w:br/>
       </w:r>
       <w:r>
         <w:rPr>
           <w:noProof/>
-          <w:lang w:eastAsia="es-AR"/>
+          <w:lang w:val="es-ES" w:eastAsia="es-ES"/>
         </w:rPr>
         <w:lastRenderedPageBreak/>
         <w:drawing>
@@ -8309,7 +7715,7 @@
                     <pic:cNvPicPr/>
                   </pic:nvPicPr>
                   <pic:blipFill>
-                    <a:blip r:embed="rId29">
+                    <a:blip r:embed="rId31">
                       <a:extLst>
                         <a:ext uri="{28A0092B-C50C-407E-A947-70E740481C1C}">
                           <a14:useLocalDpi xmlns:a14="http://schemas.microsoft.com/office/drawing/2010/main" val="0"/>
@@ -8372,20 +7778,15 @@
         <w:ind w:left="708"/>
       </w:pPr>
       <w:r>
-        <w:t xml:space="preserve">Comando utilizado: $ </w:t>
-      </w:r>
-      <w:proofErr w:type="spellStart"/>
-      <w:r>
-        <w:t>ipcs</w:t>
-      </w:r>
-      <w:proofErr w:type="spellEnd"/>
+        <w:t>Comando utilizado: $ ipcs</w:t>
+      </w:r>
       <w:r>
         <w:br/>
       </w:r>
       <w:r>
         <w:rPr>
           <w:noProof/>
-          <w:lang w:eastAsia="es-AR"/>
+          <w:lang w:val="es-ES" w:eastAsia="es-ES"/>
         </w:rPr>
         <w:drawing>
           <wp:inline distT="0" distB="0" distL="0" distR="0">
@@ -8403,7 +7804,7 @@
                     <pic:cNvPicPr/>
                   </pic:nvPicPr>
                   <pic:blipFill>
-                    <a:blip r:embed="rId30">
+                    <a:blip r:embed="rId32">
                       <a:extLst>
                         <a:ext uri="{28A0092B-C50C-407E-A947-70E740481C1C}">
                           <a14:useLocalDpi xmlns:a14="http://schemas.microsoft.com/office/drawing/2010/main" val="0"/>
@@ -8463,20 +7864,15 @@
         <w:t xml:space="preserve">Comando utilizado: </w:t>
       </w:r>
       <w:r>
-        <w:t xml:space="preserve">$ </w:t>
-      </w:r>
-      <w:proofErr w:type="spellStart"/>
-      <w:r>
-        <w:t>htop</w:t>
-      </w:r>
-      <w:proofErr w:type="spellEnd"/>
+        <w:t>$ htop</w:t>
+      </w:r>
       <w:r>
         <w:br/>
       </w:r>
       <w:r>
         <w:rPr>
           <w:noProof/>
-          <w:lang w:eastAsia="es-AR"/>
+          <w:lang w:val="es-ES" w:eastAsia="es-ES"/>
         </w:rPr>
         <w:drawing>
           <wp:inline distT="0" distB="0" distL="0" distR="0">
@@ -8494,7 +7890,7 @@
                     <pic:cNvPicPr/>
                   </pic:nvPicPr>
                   <pic:blipFill rotWithShape="1">
-                    <a:blip r:embed="rId31">
+                    <a:blip r:embed="rId33">
                       <a:extLst>
                         <a:ext uri="{28A0092B-C50C-407E-A947-70E740481C1C}">
                           <a14:useLocalDpi xmlns:a14="http://schemas.microsoft.com/office/drawing/2010/main" val="0"/>
@@ -8549,23 +7945,7 @@
         <w:br/>
       </w:r>
       <w:r>
-        <w:t xml:space="preserve">Comando utilizado: # </w:t>
-      </w:r>
-      <w:proofErr w:type="spellStart"/>
-      <w:r>
-        <w:t>iotop</w:t>
-      </w:r>
-      <w:proofErr w:type="spellEnd"/>
-      <w:r>
-        <w:t xml:space="preserve"> –u </w:t>
-      </w:r>
-      <w:proofErr w:type="spellStart"/>
-      <w:r>
-        <w:t>usertest</w:t>
-      </w:r>
-      <w:proofErr w:type="spellEnd"/>
-      <w:r>
-        <w:t xml:space="preserve"> –P</w:t>
+        <w:t>Comando utilizado: # iotop –u usertest –P</w:t>
       </w:r>
       <w:r>
         <w:br/>
@@ -8573,7 +7953,7 @@
       <w:r>
         <w:rPr>
           <w:noProof/>
-          <w:lang w:eastAsia="es-AR"/>
+          <w:lang w:val="es-ES" w:eastAsia="es-ES"/>
         </w:rPr>
         <w:lastRenderedPageBreak/>
         <w:drawing>
@@ -8592,7 +7972,7 @@
                     <pic:cNvPicPr/>
                   </pic:nvPicPr>
                   <pic:blipFill rotWithShape="1">
-                    <a:blip r:embed="rId32">
+                    <a:blip r:embed="rId34">
                       <a:extLst>
                         <a:ext uri="{28A0092B-C50C-407E-A947-70E740481C1C}">
                           <a14:useLocalDpi xmlns:a14="http://schemas.microsoft.com/office/drawing/2010/main" val="0"/>
@@ -8665,23 +8045,7 @@
         </w:rPr>
       </w:pPr>
       <w:r>
-        <w:t xml:space="preserve">Comando utilizado: # </w:t>
-      </w:r>
-      <w:proofErr w:type="spellStart"/>
-      <w:r>
-        <w:t>lsof</w:t>
-      </w:r>
-      <w:proofErr w:type="spellEnd"/>
-      <w:r>
-        <w:t xml:space="preserve"> –p {</w:t>
-      </w:r>
-      <w:proofErr w:type="spellStart"/>
-      <w:r>
-        <w:t>pid</w:t>
-      </w:r>
-      <w:proofErr w:type="spellEnd"/>
-      <w:r>
-        <w:t>}</w:t>
+        <w:t>Comando utilizado: # lsof –p {pid}</w:t>
       </w:r>
       <w:r>
         <w:br/>
@@ -8689,7 +8053,7 @@
       <w:r>
         <w:rPr>
           <w:noProof/>
-          <w:lang w:eastAsia="es-AR"/>
+          <w:lang w:val="es-ES" w:eastAsia="es-ES"/>
         </w:rPr>
         <w:drawing>
           <wp:inline distT="0" distB="0" distL="0" distR="0">
@@ -8707,7 +8071,7 @@
                     <pic:cNvPicPr/>
                   </pic:nvPicPr>
                   <pic:blipFill>
-                    <a:blip r:embed="rId33">
+                    <a:blip r:embed="rId35">
                       <a:extLst>
                         <a:ext uri="{28A0092B-C50C-407E-A947-70E740481C1C}">
                           <a14:useLocalDpi xmlns:a14="http://schemas.microsoft.com/office/drawing/2010/main" val="0"/>
@@ -8773,28 +8137,15 @@
         <w:br/>
       </w:r>
       <w:r>
-        <w:t xml:space="preserve">Comando utilizado: # </w:t>
-      </w:r>
-      <w:proofErr w:type="spellStart"/>
-      <w:r>
-        <w:t>ipcs</w:t>
-      </w:r>
-      <w:proofErr w:type="spellEnd"/>
-      <w:r>
-        <w:t xml:space="preserve"> –</w:t>
-      </w:r>
-      <w:proofErr w:type="spellStart"/>
-      <w:r>
-        <w:t>putna</w:t>
-      </w:r>
-      <w:proofErr w:type="spellEnd"/>
+        <w:t>Comando utilizado: # ipcs –putna</w:t>
+      </w:r>
       <w:r>
         <w:br/>
       </w:r>
       <w:r>
         <w:rPr>
           <w:noProof/>
-          <w:lang w:eastAsia="es-AR"/>
+          <w:lang w:val="es-ES" w:eastAsia="es-ES"/>
         </w:rPr>
         <w:drawing>
           <wp:inline distT="0" distB="0" distL="0" distR="0">
@@ -8812,7 +8163,7 @@
                     <pic:cNvPicPr/>
                   </pic:nvPicPr>
                   <pic:blipFill>
-                    <a:blip r:embed="rId34">
+                    <a:blip r:embed="rId36">
                       <a:extLst>
                         <a:ext uri="{28A0092B-C50C-407E-A947-70E740481C1C}">
                           <a14:useLocalDpi xmlns:a14="http://schemas.microsoft.com/office/drawing/2010/main" val="0"/>
@@ -8888,16 +8239,8 @@
         <w:rPr>
           <w:b/>
         </w:rPr>
-        <w:t xml:space="preserve">, Cantidad </w:t>
-      </w:r>
-      <w:proofErr w:type="spellStart"/>
-      <w:r>
-        <w:rPr>
-          <w:b/>
-        </w:rPr>
-        <w:t>Threads</w:t>
-      </w:r>
-      <w:proofErr w:type="spellEnd"/>
+        <w:t>, Cantidad Threads</w:t>
+      </w:r>
     </w:p>
     <w:p>
       <w:pPr>
@@ -8905,20 +8248,15 @@
         <w:ind w:left="708"/>
       </w:pPr>
       <w:r>
-        <w:t xml:space="preserve">Comando utilizado: $ </w:t>
-      </w:r>
-      <w:proofErr w:type="spellStart"/>
-      <w:r>
-        <w:t>htop</w:t>
-      </w:r>
-      <w:proofErr w:type="spellEnd"/>
+        <w:t>Comando utilizado: $ htop</w:t>
+      </w:r>
       <w:r>
         <w:br/>
       </w:r>
       <w:r>
         <w:rPr>
           <w:noProof/>
-          <w:lang w:eastAsia="es-AR"/>
+          <w:lang w:val="es-ES" w:eastAsia="es-ES"/>
         </w:rPr>
         <w:drawing>
           <wp:inline distT="0" distB="0" distL="0" distR="0">
@@ -8936,7 +8274,7 @@
                     <pic:cNvPicPr/>
                   </pic:nvPicPr>
                   <pic:blipFill>
-                    <a:blip r:embed="rId35">
+                    <a:blip r:embed="rId37">
                       <a:extLst>
                         <a:ext uri="{28A0092B-C50C-407E-A947-70E740481C1C}">
                           <a14:useLocalDpi xmlns:a14="http://schemas.microsoft.com/office/drawing/2010/main" val="0"/>
@@ -8990,28 +8328,15 @@
         <w:br/>
       </w:r>
       <w:r>
-        <w:t xml:space="preserve">Comando utilizado: $ </w:t>
-      </w:r>
-      <w:proofErr w:type="spellStart"/>
-      <w:r>
-        <w:t>ps</w:t>
-      </w:r>
-      <w:proofErr w:type="spellEnd"/>
-      <w:r>
-        <w:t xml:space="preserve"> –u </w:t>
-      </w:r>
-      <w:proofErr w:type="spellStart"/>
-      <w:r>
-        <w:t>usertest</w:t>
-      </w:r>
-      <w:proofErr w:type="spellEnd"/>
+        <w:t>Comando utilizado: $ ps –u usertest</w:t>
+      </w:r>
       <w:r>
         <w:br/>
       </w:r>
       <w:r>
         <w:rPr>
           <w:noProof/>
-          <w:lang w:eastAsia="es-AR"/>
+          <w:lang w:val="es-ES" w:eastAsia="es-ES"/>
         </w:rPr>
         <w:drawing>
           <wp:inline distT="0" distB="0" distL="0" distR="0">
@@ -9029,7 +8354,7 @@
                     <pic:cNvPicPr/>
                   </pic:nvPicPr>
                   <pic:blipFill>
-                    <a:blip r:embed="rId36">
+                    <a:blip r:embed="rId38">
                       <a:extLst>
                         <a:ext uri="{28A0092B-C50C-407E-A947-70E740481C1C}">
                           <a14:useLocalDpi xmlns:a14="http://schemas.microsoft.com/office/drawing/2010/main" val="0"/>
@@ -9089,28 +8414,15 @@
         <w:br/>
       </w:r>
       <w:r>
-        <w:t>Comando utilizado: $</w:t>
-      </w:r>
-      <w:proofErr w:type="spellStart"/>
-      <w:r>
-        <w:t>pstree</w:t>
-      </w:r>
-      <w:proofErr w:type="spellEnd"/>
-      <w:r>
-        <w:t xml:space="preserve"> –u </w:t>
-      </w:r>
-      <w:proofErr w:type="spellStart"/>
-      <w:r>
-        <w:t>usertest</w:t>
-      </w:r>
-      <w:proofErr w:type="spellEnd"/>
+        <w:t>Comando utilizado: $pstree –u usertest</w:t>
+      </w:r>
       <w:r>
         <w:br/>
       </w:r>
       <w:r>
         <w:rPr>
           <w:noProof/>
-          <w:lang w:eastAsia="es-AR"/>
+          <w:lang w:val="es-ES" w:eastAsia="es-ES"/>
         </w:rPr>
         <w:lastRenderedPageBreak/>
         <w:drawing>
@@ -9129,7 +8441,7 @@
                     <pic:cNvPicPr/>
                   </pic:nvPicPr>
                   <pic:blipFill>
-                    <a:blip r:embed="rId37">
+                    <a:blip r:embed="rId39">
                       <a:extLst>
                         <a:ext uri="{28A0092B-C50C-407E-A947-70E740481C1C}">
                           <a14:useLocalDpi xmlns:a14="http://schemas.microsoft.com/office/drawing/2010/main" val="0"/>
@@ -9168,49 +8480,7 @@
         <w:rPr>
           <w:b/>
         </w:rPr>
-        <w:t xml:space="preserve">Cantidad </w:t>
-      </w:r>
-      <w:proofErr w:type="spellStart"/>
-      <w:r>
-        <w:rPr>
-          <w:b/>
-        </w:rPr>
-        <w:t>Semaforos</w:t>
-      </w:r>
-      <w:proofErr w:type="spellEnd"/>
-      <w:r>
-        <w:rPr>
-          <w:b/>
-        </w:rPr>
-        <w:t xml:space="preserve">, </w:t>
-      </w:r>
-      <w:proofErr w:type="spellStart"/>
-      <w:r>
-        <w:rPr>
-          <w:b/>
-        </w:rPr>
-        <w:t>Cant</w:t>
-      </w:r>
-      <w:proofErr w:type="spellEnd"/>
-      <w:r>
-        <w:rPr>
-          <w:b/>
-        </w:rPr>
-        <w:t xml:space="preserve">. </w:t>
-      </w:r>
-      <w:proofErr w:type="spellStart"/>
-      <w:r>
-        <w:rPr>
-          <w:b/>
-        </w:rPr>
-        <w:t>Mem</w:t>
-      </w:r>
-      <w:proofErr w:type="spellEnd"/>
-      <w:r>
-        <w:rPr>
-          <w:b/>
-        </w:rPr>
-        <w:t xml:space="preserve">. Compartida </w:t>
+        <w:t xml:space="preserve">Cantidad Semaforos, Cant. Mem. Compartida </w:t>
       </w:r>
       <w:r>
         <w:rPr>
@@ -9219,20 +8489,15 @@
         <w:br/>
       </w:r>
       <w:r>
-        <w:t xml:space="preserve">Comando utilizado: $ </w:t>
-      </w:r>
-      <w:proofErr w:type="spellStart"/>
-      <w:r>
-        <w:t>ipcs</w:t>
-      </w:r>
-      <w:proofErr w:type="spellEnd"/>
+        <w:t>Comando utilizado: $ ipcs</w:t>
+      </w:r>
       <w:r>
         <w:br/>
       </w:r>
       <w:r>
         <w:rPr>
           <w:noProof/>
-          <w:lang w:eastAsia="es-AR"/>
+          <w:lang w:val="es-ES" w:eastAsia="es-ES"/>
         </w:rPr>
         <w:drawing>
           <wp:inline distT="0" distB="0" distL="0" distR="0">
@@ -9250,7 +8515,7 @@
                     <pic:cNvPicPr/>
                   </pic:nvPicPr>
                   <pic:blipFill>
-                    <a:blip r:embed="rId38">
+                    <a:blip r:embed="rId40">
                       <a:extLst>
                         <a:ext uri="{28A0092B-C50C-407E-A947-70E740481C1C}">
                           <a14:useLocalDpi xmlns:a14="http://schemas.microsoft.com/office/drawing/2010/main" val="0"/>
@@ -9279,8 +8544,6 @@
       <w:r>
         <w:br/>
       </w:r>
-      <w:bookmarkStart w:id="0" w:name="_GoBack"/>
-      <w:bookmarkEnd w:id="0"/>
     </w:p>
     <w:p>
       <w:pPr>
@@ -9309,23 +8572,7 @@
         <w:br/>
       </w:r>
       <w:r>
-        <w:t xml:space="preserve">Comando utilizado: # </w:t>
-      </w:r>
-      <w:proofErr w:type="spellStart"/>
-      <w:r>
-        <w:t>iotop</w:t>
-      </w:r>
-      <w:proofErr w:type="spellEnd"/>
-      <w:r>
-        <w:t xml:space="preserve"> –u </w:t>
-      </w:r>
-      <w:proofErr w:type="spellStart"/>
-      <w:r>
-        <w:t>usertest</w:t>
-      </w:r>
-      <w:proofErr w:type="spellEnd"/>
-      <w:r>
-        <w:t xml:space="preserve"> –P</w:t>
+        <w:t>Comando utilizado: # iotop –u usertest –P</w:t>
       </w:r>
       <w:r>
         <w:br/>
@@ -9333,7 +8580,7 @@
       <w:r>
         <w:rPr>
           <w:noProof/>
-          <w:lang w:eastAsia="es-AR"/>
+          <w:lang w:val="es-ES" w:eastAsia="es-ES"/>
         </w:rPr>
         <w:drawing>
           <wp:inline distT="0" distB="0" distL="0" distR="0">
@@ -9351,7 +8598,7 @@
                     <pic:cNvPicPr/>
                   </pic:nvPicPr>
                   <pic:blipFill>
-                    <a:blip r:embed="rId39">
+                    <a:blip r:embed="rId41">
                       <a:extLst>
                         <a:ext uri="{28A0092B-C50C-407E-A947-70E740481C1C}">
                           <a14:useLocalDpi xmlns:a14="http://schemas.microsoft.com/office/drawing/2010/main" val="0"/>
@@ -9403,23 +8650,7 @@
       </w:pPr>
       <w:r>
         <w:lastRenderedPageBreak/>
-        <w:t xml:space="preserve">Comando utilizado: # </w:t>
-      </w:r>
-      <w:proofErr w:type="spellStart"/>
-      <w:r>
-        <w:t>lsof</w:t>
-      </w:r>
-      <w:proofErr w:type="spellEnd"/>
-      <w:r>
-        <w:t xml:space="preserve"> –p {</w:t>
-      </w:r>
-      <w:proofErr w:type="spellStart"/>
-      <w:r>
-        <w:t>pid</w:t>
-      </w:r>
-      <w:proofErr w:type="spellEnd"/>
-      <w:r>
-        <w:t>}</w:t>
+        <w:t>Comando utilizado: # lsof –p {pid}</w:t>
       </w:r>
       <w:r>
         <w:br/>
@@ -9427,7 +8658,7 @@
       <w:r>
         <w:rPr>
           <w:noProof/>
-          <w:lang w:eastAsia="es-AR"/>
+          <w:lang w:val="es-ES" w:eastAsia="es-ES"/>
         </w:rPr>
         <w:drawing>
           <wp:inline distT="0" distB="0" distL="0" distR="0">
@@ -9445,7 +8676,7 @@
                     <pic:cNvPicPr/>
                   </pic:nvPicPr>
                   <pic:blipFill>
-                    <a:blip r:embed="rId40">
+                    <a:blip r:embed="rId42">
                       <a:extLst>
                         <a:ext uri="{28A0092B-C50C-407E-A947-70E740481C1C}">
                           <a14:useLocalDpi xmlns:a14="http://schemas.microsoft.com/office/drawing/2010/main" val="0"/>
@@ -9508,21 +8739,8 @@
         <w:br/>
       </w:r>
       <w:r>
-        <w:t xml:space="preserve">Comando utilizado: # </w:t>
-      </w:r>
-      <w:proofErr w:type="spellStart"/>
-      <w:r>
-        <w:t>ipcs</w:t>
-      </w:r>
-      <w:proofErr w:type="spellEnd"/>
-      <w:r>
-        <w:t xml:space="preserve"> –</w:t>
-      </w:r>
-      <w:proofErr w:type="spellStart"/>
-      <w:r>
-        <w:t>putna</w:t>
-      </w:r>
-      <w:proofErr w:type="spellEnd"/>
+        <w:t>Comando utilizado: # ipcs –putna</w:t>
+      </w:r>
       <w:r>
         <w:br/>
       </w:r>
@@ -9530,7 +8748,7 @@
         <w:rPr>
           <w:b/>
           <w:noProof/>
-          <w:lang w:eastAsia="es-AR"/>
+          <w:lang w:val="es-ES" w:eastAsia="es-ES"/>
         </w:rPr>
         <w:drawing>
           <wp:inline distT="0" distB="0" distL="0" distR="0">
@@ -9548,7 +8766,7 @@
                     <pic:cNvPicPr/>
                   </pic:nvPicPr>
                   <pic:blipFill>
-                    <a:blip r:embed="rId41">
+                    <a:blip r:embed="rId43">
                       <a:extLst>
                         <a:ext uri="{28A0092B-C50C-407E-A947-70E740481C1C}">
                           <a14:useLocalDpi xmlns:a14="http://schemas.microsoft.com/office/drawing/2010/main" val="0"/>

</xml_diff>